<commit_message>
Checkin changes from Ruth's and Alfred's comments.
</commit_message>
<xml_diff>
--- a/Trinity/plans/Trinity_PFS_Requirements_Validation_Test_Plan.docx
+++ b/Trinity/plans/Trinity_PFS_Requirements_Validation_Test_Plan.docx
@@ -102,17 +102,7 @@
         <w:br/>
       </w:r>
       <w:r>
-        <w:t xml:space="preserve">% </w:t>
-      </w:r>
-      <w:proofErr w:type="spellStart"/>
-      <w:proofErr w:type="gramStart"/>
-      <w:r>
-        <w:t>rm</w:t>
-      </w:r>
-      <w:proofErr w:type="spellEnd"/>
-      <w:proofErr w:type="gramEnd"/>
-      <w:r>
-        <w:t xml:space="preserve"> -f </w:t>
+        <w:t xml:space="preserve">% rm -f </w:t>
       </w:r>
       <w:r>
         <w:rPr>
@@ -121,9 +111,14 @@
           <w:sz w:val="22"/>
           <w:szCs w:val="22"/>
         </w:rPr>
-        <w:t>$HOME/</w:t>
-      </w:r>
-      <w:proofErr w:type="spellStart"/>
+        <w:t>$HOME/file_existence_test.tst</w:t>
+      </w:r>
+      <w:r>
+        <w:br/>
+      </w:r>
+      <w:r>
+        <w:t xml:space="preserve">% touch </w:t>
+      </w:r>
       <w:r>
         <w:rPr>
           <w:rFonts w:cs="Times New Roman"/>
@@ -131,14 +126,11 @@
           <w:sz w:val="22"/>
           <w:szCs w:val="22"/>
         </w:rPr>
-        <w:t>file_existence_test.tst</w:t>
-      </w:r>
-      <w:proofErr w:type="spellEnd"/>
+        <w:t>$HOME/file_existence_test.tst</w:t>
+      </w:r>
       <w:r>
         <w:br/>
-      </w:r>
-      <w:r>
-        <w:t xml:space="preserve">% touch </w:t>
+        <w:t xml:space="preserve">% ls -l </w:t>
       </w:r>
       <w:r>
         <w:rPr>
@@ -147,9 +139,27 @@
           <w:sz w:val="22"/>
           <w:szCs w:val="22"/>
         </w:rPr>
-        <w:t>$HOME/</w:t>
-      </w:r>
-      <w:proofErr w:type="spellStart"/>
+        <w:t>$HOME/file_existence_test.tst</w:t>
+      </w:r>
+      <w:r>
+        <w:br/>
+      </w:r>
+    </w:p>
+    <w:p>
+      <w:pPr>
+        <w:pStyle w:val="ListParagraph"/>
+        <w:numPr>
+          <w:ilvl w:val="0"/>
+          <w:numId w:val="3"/>
+        </w:numPr>
+      </w:pPr>
+      <w:r>
+        <w:t>Login to the other FEs and verify that the file exists.</w:t>
+      </w:r>
+      <w:r>
+        <w:br/>
+        <w:t xml:space="preserve">% ls -l </w:t>
+      </w:r>
       <w:r>
         <w:rPr>
           <w:rFonts w:cs="Times New Roman"/>
@@ -157,41 +167,8 @@
           <w:sz w:val="22"/>
           <w:szCs w:val="22"/>
         </w:rPr>
-        <w:t>file_existence_test.tst</w:t>
-      </w:r>
-      <w:proofErr w:type="spellEnd"/>
-      <w:r>
-        <w:br/>
-        <w:t xml:space="preserve">% </w:t>
-      </w:r>
-      <w:proofErr w:type="spellStart"/>
-      <w:r>
-        <w:t>ls</w:t>
-      </w:r>
-      <w:proofErr w:type="spellEnd"/>
-      <w:r>
-        <w:t xml:space="preserve"> -l </w:t>
-      </w:r>
-      <w:r>
-        <w:rPr>
-          <w:rFonts w:cs="Times New Roman"/>
-          <w:color w:val="000000"/>
-          <w:sz w:val="22"/>
-          <w:szCs w:val="22"/>
-        </w:rPr>
-        <w:t>$HOME/</w:t>
-      </w:r>
-      <w:proofErr w:type="spellStart"/>
-      <w:r>
-        <w:rPr>
-          <w:rFonts w:cs="Times New Roman"/>
-          <w:color w:val="000000"/>
-          <w:sz w:val="22"/>
-          <w:szCs w:val="22"/>
-        </w:rPr>
-        <w:t>file_existence_test.tst</w:t>
-      </w:r>
-      <w:proofErr w:type="spellEnd"/>
+        <w:t>$HOME/file_existence_test.tst</w:t>
+      </w:r>
       <w:r>
         <w:br/>
       </w:r>
@@ -205,42 +182,12 @@
         </w:numPr>
       </w:pPr>
       <w:r>
-        <w:t>Login to the other FEs and verify that the file exists.</w:t>
+        <w:t>Run a job on every processor that will check to see if the file exists.</w:t>
       </w:r>
       <w:r>
         <w:br/>
-        <w:t xml:space="preserve">% </w:t>
-      </w:r>
-      <w:proofErr w:type="spellStart"/>
-      <w:proofErr w:type="gramStart"/>
-      <w:r>
-        <w:t>ls</w:t>
-      </w:r>
-      <w:proofErr w:type="spellEnd"/>
-      <w:proofErr w:type="gramEnd"/>
-      <w:r>
-        <w:t xml:space="preserve"> -l </w:t>
-      </w:r>
-      <w:r>
-        <w:rPr>
-          <w:rFonts w:cs="Times New Roman"/>
-          <w:color w:val="000000"/>
-          <w:sz w:val="22"/>
-          <w:szCs w:val="22"/>
-        </w:rPr>
-        <w:t>$HOME/</w:t>
-      </w:r>
-      <w:proofErr w:type="spellStart"/>
-      <w:r>
-        <w:rPr>
-          <w:rFonts w:cs="Times New Roman"/>
-          <w:color w:val="000000"/>
-          <w:sz w:val="22"/>
-          <w:szCs w:val="22"/>
-        </w:rPr>
-        <w:t>file_existence_test.tst</w:t>
-      </w:r>
-      <w:proofErr w:type="spellEnd"/>
+        <w:t>% msub run_file_exists.sh</w:t>
+      </w:r>
       <w:r>
         <w:br/>
       </w:r>
@@ -254,89 +201,29 @@
         </w:numPr>
       </w:pPr>
       <w:r>
-        <w:t>Run a job on every processor that will check to see if the file exists.</w:t>
+        <w:t xml:space="preserve">Inspect the job’s log to ensure that all </w:t>
+      </w:r>
+      <w:r>
+        <w:t>nodes</w:t>
+      </w:r>
+      <w:r>
+        <w:t xml:space="preserve"> verified that the file exists. If this command results in a 0 (zero) being output, then all processors verified the file’s existence. Any non-zero output indicates a failure.</w:t>
       </w:r>
       <w:r>
         <w:br/>
-        <w:t xml:space="preserve">% </w:t>
-      </w:r>
-      <w:proofErr w:type="spellStart"/>
-      <w:proofErr w:type="gramStart"/>
-      <w:r>
-        <w:t>msub</w:t>
-      </w:r>
-      <w:proofErr w:type="spellEnd"/>
-      <w:proofErr w:type="gramEnd"/>
-      <w:r>
-        <w:t xml:space="preserve"> run_file_exists.sh</w:t>
-      </w:r>
-      <w:r>
-        <w:br/>
-      </w:r>
-    </w:p>
-    <w:p>
-      <w:pPr>
-        <w:pStyle w:val="ListParagraph"/>
-        <w:numPr>
-          <w:ilvl w:val="0"/>
-          <w:numId w:val="3"/>
-        </w:numPr>
-      </w:pPr>
-      <w:r>
-        <w:t xml:space="preserve">Inspect the job’s log to ensure that all </w:t>
-      </w:r>
-      <w:r>
-        <w:t>nodes</w:t>
-      </w:r>
-      <w:r>
-        <w:t xml:space="preserve"> verified that the file exists. If this command results in a 0 (zero) being output, then all processors verified the file’s existence. Any non-zero output indicates a failure.</w:t>
-      </w:r>
-      <w:r>
-        <w:br/>
-        <w:t xml:space="preserve">% </w:t>
-      </w:r>
-      <w:proofErr w:type="spellStart"/>
-      <w:proofErr w:type="gramStart"/>
-      <w:r>
-        <w:t>grep</w:t>
-      </w:r>
-      <w:proofErr w:type="spellEnd"/>
-      <w:proofErr w:type="gramEnd"/>
-      <w:r>
-        <w:t xml:space="preserve"> “</w:t>
+        <w:t>% grep “</w:t>
       </w:r>
       <w:r>
         <w:t>ERROR</w:t>
       </w:r>
       <w:r>
-        <w:t xml:space="preserve">” </w:t>
-      </w:r>
-      <w:proofErr w:type="spellStart"/>
-      <w:r>
-        <w:t>run_file_exists.out</w:t>
-      </w:r>
-      <w:proofErr w:type="spellEnd"/>
-      <w:r>
-        <w:t>.&lt;</w:t>
-      </w:r>
-      <w:proofErr w:type="spellStart"/>
-      <w:r>
-        <w:t>jobid</w:t>
-      </w:r>
-      <w:proofErr w:type="spellEnd"/>
-      <w:r>
-        <w:t>&gt;</w:t>
-      </w:r>
-      <w:r>
-        <w:t xml:space="preserve"> | </w:t>
-      </w:r>
-      <w:proofErr w:type="spellStart"/>
-      <w:r>
-        <w:t>wc</w:t>
-      </w:r>
-      <w:proofErr w:type="spellEnd"/>
-      <w:r>
-        <w:t xml:space="preserve"> -l</w:t>
+        <w:t>” run_file_exists.out</w:t>
+      </w:r>
+      <w:r>
+        <w:t>.&lt;jobid&gt;</w:t>
+      </w:r>
+      <w:r>
+        <w:t xml:space="preserve"> | wc -l</w:t>
       </w:r>
     </w:p>
     <w:p>
@@ -459,21 +346,8 @@
     </w:p>
     <w:p/>
     <w:p>
-      <w:proofErr w:type="gramStart"/>
-      <w:r>
-        <w:t>% ./</w:t>
-      </w:r>
-      <w:proofErr w:type="gramEnd"/>
-      <w:r>
-        <w:t xml:space="preserve">run_expr.py -w 3600 -d list -M '-j </w:t>
-      </w:r>
-      <w:proofErr w:type="spellStart"/>
-      <w:r>
-        <w:t>oe</w:t>
-      </w:r>
-      <w:proofErr w:type="spellEnd"/>
-      <w:r>
-        <w:t xml:space="preserve"> -V' -p 1 -c</w:t>
+      <w:r>
+        <w:t>% ./run_expr.py -w 3600 -d list -M '-j oe -V' -p 1 -c</w:t>
       </w:r>
       <w:r>
         <w:t xml:space="preserve"> </w:t>
@@ -497,15 +371,7 @@
         </w:numPr>
       </w:pPr>
       <w:r>
-        <w:t xml:space="preserve">Normal shutdown of an MGS/MDS, assuming both </w:t>
-      </w:r>
-      <w:proofErr w:type="gramStart"/>
-      <w:r>
-        <w:t>are</w:t>
-      </w:r>
-      <w:proofErr w:type="gramEnd"/>
-      <w:r>
-        <w:t xml:space="preserve"> running on the same node.</w:t>
+        <w:t>Normal shutdown of an MGS/MDS, assuming both are running on the same node.</w:t>
       </w:r>
     </w:p>
     <w:p>
@@ -529,15 +395,7 @@
         </w:numPr>
       </w:pPr>
       <w:r>
-        <w:t xml:space="preserve">Normal shutdown of an </w:t>
-      </w:r>
-      <w:proofErr w:type="spellStart"/>
-      <w:r>
-        <w:t>LNet</w:t>
-      </w:r>
-      <w:proofErr w:type="spellEnd"/>
-      <w:r>
-        <w:t xml:space="preserve"> Router.</w:t>
+        <w:t>Normal shutdown of an LNet Router.</w:t>
       </w:r>
     </w:p>
     <w:p>
@@ -573,15 +431,7 @@
         </w:numPr>
       </w:pPr>
       <w:r>
-        <w:t xml:space="preserve">Pull power from an </w:t>
-      </w:r>
-      <w:proofErr w:type="spellStart"/>
-      <w:r>
-        <w:t>LNet</w:t>
-      </w:r>
-      <w:proofErr w:type="spellEnd"/>
-      <w:r>
-        <w:t xml:space="preserve"> Router.</w:t>
+        <w:t>Pull power from an LNet Router.</w:t>
       </w:r>
     </w:p>
     <w:p>
@@ -628,13 +478,8 @@
           <w:numId w:val="5"/>
         </w:numPr>
       </w:pPr>
-      <w:proofErr w:type="spellStart"/>
-      <w:r>
-        <w:t>LNet</w:t>
-      </w:r>
-      <w:proofErr w:type="spellEnd"/>
-      <w:r>
-        <w:t xml:space="preserve"> Router and switch.</w:t>
+      <w:r>
+        <w:t>LNet Router and switch.</w:t>
       </w:r>
     </w:p>
     <w:p>
@@ -804,15 +649,7 @@
         <w:t>Maximum PFS dump time for 80% of main memory shall be 20 minutes, thus 1.33 TB/s</w:t>
       </w:r>
       <w:r>
-        <w:t xml:space="preserve"> (or 1.21 </w:t>
-      </w:r>
-      <w:proofErr w:type="spellStart"/>
-      <w:r>
-        <w:t>TiB</w:t>
-      </w:r>
-      <w:proofErr w:type="spellEnd"/>
-      <w:r>
-        <w:t>/s)</w:t>
+        <w:t xml:space="preserve"> (or 1.21 TiB/s)</w:t>
       </w:r>
       <w:r>
         <w:t>.</w:t>
@@ -852,13 +689,8 @@
         <w:t xml:space="preserve">. </w:t>
       </w:r>
       <w:r>
-        <w:t xml:space="preserve">Use a large transfer size, 64 </w:t>
-      </w:r>
-      <w:proofErr w:type="spellStart"/>
-      <w:r>
-        <w:t>MiB</w:t>
-      </w:r>
-      <w:proofErr w:type="spellEnd"/>
+        <w:t>Use a large transfer size, 64 MiB</w:t>
+      </w:r>
       <w:r>
         <w:t xml:space="preserve">. Let </w:t>
       </w:r>
@@ -923,15 +755,7 @@
         <w:t xml:space="preserve"> bandwidth</w:t>
       </w:r>
       <w:r>
-        <w:t xml:space="preserve"> of 1.33 TB/s (or 1.21 </w:t>
-      </w:r>
-      <w:proofErr w:type="spellStart"/>
-      <w:r>
-        <w:t>TiB</w:t>
-      </w:r>
-      <w:proofErr w:type="spellEnd"/>
-      <w:r>
-        <w:t>/s)</w:t>
+        <w:t xml:space="preserve"> of 1.33 TB/s (or 1.21 TiB/s)</w:t>
       </w:r>
       <w:r>
         <w:t>.</w:t>
@@ -1000,84 +824,32 @@
     </w:p>
     <w:p/>
     <w:p>
-      <w:proofErr w:type="gramStart"/>
       <w:r>
         <w:t>% .</w:t>
       </w:r>
       <w:r>
-        <w:t>/</w:t>
-      </w:r>
-      <w:proofErr w:type="gramEnd"/>
-      <w:r>
-        <w:t xml:space="preserve">run_expr.py -w 3600 -d list -M '-j </w:t>
-      </w:r>
-      <w:proofErr w:type="spellStart"/>
-      <w:r>
-        <w:t>oe</w:t>
-      </w:r>
-      <w:proofErr w:type="spellEnd"/>
-      <w:r>
-        <w:t xml:space="preserve"> -V' -p 1 -c experiments/ior_cray_optimal_wr_sweep_1ppn.py</w:t>
+        <w:t>/run_expr.py -w 3600 -d list -M '-j oe -V' -p 1 -c experiments/ior_cray_optimal_wr_sweep_1ppn.py</w:t>
       </w:r>
     </w:p>
     <w:p/>
     <w:p>
-      <w:proofErr w:type="gramStart"/>
-      <w:r>
-        <w:t>% ./</w:t>
-      </w:r>
-      <w:proofErr w:type="gramEnd"/>
-      <w:r>
-        <w:t xml:space="preserve">run_expr.py -w 3600 -d list -M '-j </w:t>
-      </w:r>
-      <w:proofErr w:type="spellStart"/>
-      <w:r>
-        <w:t>oe</w:t>
-      </w:r>
-      <w:proofErr w:type="spellEnd"/>
-      <w:r>
-        <w:t xml:space="preserve"> -V' -p 1 -c experiments/ior_cray_optimal_rd_sweep_1ppn.py</w:t>
+      <w:r>
+        <w:t>% ./run_expr.py -w 3600 -d list -M '-j oe -V' -p 1 -c experiments/ior_cray_optimal_rd_sweep_1ppn.py</w:t>
       </w:r>
     </w:p>
     <w:p/>
     <w:p>
-      <w:proofErr w:type="gramStart"/>
       <w:r>
         <w:t xml:space="preserve">% </w:t>
       </w:r>
       <w:r>
-        <w:t>./</w:t>
-      </w:r>
-      <w:proofErr w:type="gramEnd"/>
-      <w:r>
-        <w:t xml:space="preserve">run_expr.py -w 3600 -d list -M '-j </w:t>
-      </w:r>
-      <w:proofErr w:type="spellStart"/>
-      <w:r>
-        <w:t>oe</w:t>
-      </w:r>
-      <w:proofErr w:type="spellEnd"/>
-      <w:r>
-        <w:t xml:space="preserve"> -V' -p 2 -c experiments/ior_cray_optimal_wr_sweep_2ppn.py</w:t>
+        <w:t>./run_expr.py -w 3600 -d list -M '-j oe -V' -p 2 -c experiments/ior_cray_optimal_wr_sweep_2ppn.py</w:t>
       </w:r>
     </w:p>
     <w:p/>
     <w:p>
-      <w:proofErr w:type="gramStart"/>
-      <w:r>
-        <w:t>% ./</w:t>
-      </w:r>
-      <w:proofErr w:type="gramEnd"/>
-      <w:r>
-        <w:t xml:space="preserve">run_expr.py -w 3600 -d list -M '-j </w:t>
-      </w:r>
-      <w:proofErr w:type="spellStart"/>
-      <w:r>
-        <w:t>oe</w:t>
-      </w:r>
-      <w:proofErr w:type="spellEnd"/>
-      <w:r>
-        <w:t xml:space="preserve"> -V' -p 2 -c experiments/ior_cray_optimal_rd_sweep_2ppn.py</w:t>
+      <w:r>
+        <w:t>% ./run_expr.py -w 3600 -d list -M '-j oe -V' -p 2 -c experiments/ior_cray_optimal_rd_sweep_2ppn.py</w:t>
       </w:r>
     </w:p>
     <w:p/>
@@ -1266,15 +1038,7 @@
     <w:p/>
     <w:p>
       <w:r>
-        <w:t xml:space="preserve">When running </w:t>
-      </w:r>
-      <w:proofErr w:type="spellStart"/>
-      <w:r>
-        <w:t>mdtest</w:t>
-      </w:r>
-      <w:proofErr w:type="spellEnd"/>
-      <w:r>
-        <w:t xml:space="preserve"> one specifies the number of files each process will create and not the total number of files to create. </w:t>
+        <w:t xml:space="preserve">When running mdtest one specifies the number of files each process will create and not the total number of files to create. </w:t>
       </w:r>
     </w:p>
     <w:p/>
@@ -1285,168 +1049,68 @@
     </w:p>
     <w:p/>
     <w:p>
-      <w:proofErr w:type="spellStart"/>
-      <w:proofErr w:type="gramStart"/>
-      <w:r>
-        <w:t>aprun</w:t>
-      </w:r>
-      <w:proofErr w:type="spellEnd"/>
-      <w:proofErr w:type="gramEnd"/>
-      <w:r>
-        <w:t xml:space="preserve"> –n &lt;#</w:t>
-      </w:r>
-      <w:proofErr w:type="spellStart"/>
+      <w:r>
+        <w:t>aprun –n &lt;#pes&gt; -N &lt;#pes-per-node&gt; ./</w:t>
+      </w:r>
+      <w:r>
+        <w:t>mdtest -n &lt;</w:t>
+      </w:r>
+      <w:r>
+        <w:t>1048576</w:t>
+      </w:r>
+      <w:r>
+        <w:t>/#</w:t>
+      </w:r>
       <w:r>
         <w:t>pes</w:t>
       </w:r>
-      <w:proofErr w:type="spellEnd"/>
-      <w:r>
-        <w:t>&gt; -N &lt;#</w:t>
-      </w:r>
-      <w:proofErr w:type="spellStart"/>
+      <w:r>
+        <w:t xml:space="preserve">&gt; -d </w:t>
+      </w:r>
+      <w:r>
+        <w:t>&lt;path-to-pfs&gt;/&lt;nn_unique-dir&gt;</w:t>
+      </w:r>
+      <w:r>
+        <w:t xml:space="preserve"> -F </w:t>
+      </w:r>
+      <w:r>
+        <w:t xml:space="preserve">-C -T -r </w:t>
+      </w:r>
+      <w:r>
+        <w:t xml:space="preserve">-N </w:t>
+      </w:r>
+      <w:r>
+        <w:t>&lt;#pes-per-node&gt; -u</w:t>
+      </w:r>
+    </w:p>
+    <w:p/>
+    <w:p>
+      <w:r>
+        <w:t>The exact invocation of the code depends on one’s MPI implementation. To test create/stat/remove 1,048,576 files where each process does its share of the files in the same directory as all other processes, run this command:</w:t>
+      </w:r>
+    </w:p>
+    <w:p/>
+    <w:p>
+      <w:r>
+        <w:t>aprun –n &lt;#pes&gt; -N &lt;#pes-per-node&gt; ./</w:t>
+      </w:r>
+      <w:r>
+        <w:t>mdtest -n &lt;</w:t>
+      </w:r>
+      <w:r>
+        <w:t>1048576</w:t>
+      </w:r>
+      <w:r>
+        <w:t>/#</w:t>
+      </w:r>
       <w:r>
         <w:t>pes</w:t>
       </w:r>
-      <w:proofErr w:type="spellEnd"/>
-      <w:r>
-        <w:t>-per-node&gt; ./</w:t>
-      </w:r>
-      <w:proofErr w:type="spellStart"/>
-      <w:r>
-        <w:t>mdtest</w:t>
-      </w:r>
-      <w:proofErr w:type="spellEnd"/>
-      <w:r>
-        <w:t xml:space="preserve"> -n &lt;</w:t>
-      </w:r>
-      <w:r>
-        <w:t>1048576</w:t>
-      </w:r>
-      <w:r>
-        <w:t>/#</w:t>
-      </w:r>
-      <w:proofErr w:type="spellStart"/>
-      <w:r>
-        <w:t>pes</w:t>
-      </w:r>
-      <w:proofErr w:type="spellEnd"/>
       <w:r>
         <w:t xml:space="preserve">&gt; -d </w:t>
       </w:r>
       <w:r>
-        <w:t>&lt;path-to-</w:t>
-      </w:r>
-      <w:proofErr w:type="spellStart"/>
-      <w:r>
-        <w:t>pfs</w:t>
-      </w:r>
-      <w:proofErr w:type="spellEnd"/>
-      <w:r>
-        <w:t>&gt;/&lt;</w:t>
-      </w:r>
-      <w:proofErr w:type="spellStart"/>
-      <w:r>
-        <w:t>nn_unique-dir</w:t>
-      </w:r>
-      <w:proofErr w:type="spellEnd"/>
-      <w:r>
-        <w:t>&gt;</w:t>
-      </w:r>
-      <w:r>
-        <w:t xml:space="preserve"> -F </w:t>
-      </w:r>
-      <w:r>
-        <w:t xml:space="preserve">-C -T -r </w:t>
-      </w:r>
-      <w:r>
-        <w:t xml:space="preserve">-N </w:t>
-      </w:r>
-      <w:r>
-        <w:t>&lt;#</w:t>
-      </w:r>
-      <w:proofErr w:type="spellStart"/>
-      <w:r>
-        <w:t>pes</w:t>
-      </w:r>
-      <w:proofErr w:type="spellEnd"/>
-      <w:r>
-        <w:t>-per-node&gt; -u</w:t>
-      </w:r>
-    </w:p>
-    <w:p/>
-    <w:p>
-      <w:r>
-        <w:t>The exact invocation of the code depends on one’s MPI implementation. To test create/stat/remove 1,048,576 files where each process does its share of the files in the same directory as all other processes, run this command:</w:t>
-      </w:r>
-    </w:p>
-    <w:p/>
-    <w:p>
-      <w:proofErr w:type="spellStart"/>
-      <w:proofErr w:type="gramStart"/>
-      <w:r>
-        <w:t>aprun</w:t>
-      </w:r>
-      <w:proofErr w:type="spellEnd"/>
-      <w:proofErr w:type="gramEnd"/>
-      <w:r>
-        <w:t xml:space="preserve"> –n &lt;#</w:t>
-      </w:r>
-      <w:proofErr w:type="spellStart"/>
-      <w:r>
-        <w:t>pes</w:t>
-      </w:r>
-      <w:proofErr w:type="spellEnd"/>
-      <w:r>
-        <w:t>&gt; -N &lt;#</w:t>
-      </w:r>
-      <w:proofErr w:type="spellStart"/>
-      <w:r>
-        <w:t>pes</w:t>
-      </w:r>
-      <w:proofErr w:type="spellEnd"/>
-      <w:r>
-        <w:t>-per-node&gt; ./</w:t>
-      </w:r>
-      <w:proofErr w:type="spellStart"/>
-      <w:r>
-        <w:t>mdtest</w:t>
-      </w:r>
-      <w:proofErr w:type="spellEnd"/>
-      <w:r>
-        <w:t xml:space="preserve"> -n &lt;</w:t>
-      </w:r>
-      <w:r>
-        <w:t>1048576</w:t>
-      </w:r>
-      <w:r>
-        <w:t>/#</w:t>
-      </w:r>
-      <w:proofErr w:type="spellStart"/>
-      <w:r>
-        <w:t>pes</w:t>
-      </w:r>
-      <w:proofErr w:type="spellEnd"/>
-      <w:r>
-        <w:t xml:space="preserve">&gt; -d </w:t>
-      </w:r>
-      <w:r>
-        <w:t>&lt;path-to-</w:t>
-      </w:r>
-      <w:proofErr w:type="spellStart"/>
-      <w:r>
-        <w:t>pfs</w:t>
-      </w:r>
-      <w:proofErr w:type="spellEnd"/>
-      <w:r>
-        <w:t>&gt;/&lt;</w:t>
-      </w:r>
-      <w:proofErr w:type="spellStart"/>
-      <w:r>
-        <w:t>nn_shared-dir</w:t>
-      </w:r>
-      <w:proofErr w:type="spellEnd"/>
-      <w:r>
-        <w:t>&gt;</w:t>
+        <w:t>&lt;path-to-pfs&gt;/&lt;nn_shared-dir&gt;</w:t>
       </w:r>
       <w:r>
         <w:t xml:space="preserve"> -F</w:t>
@@ -1458,15 +1122,7 @@
         <w:t xml:space="preserve"> -N </w:t>
       </w:r>
       <w:r>
-        <w:t>&lt;#</w:t>
-      </w:r>
-      <w:proofErr w:type="spellStart"/>
-      <w:r>
-        <w:t>pes</w:t>
-      </w:r>
-      <w:proofErr w:type="spellEnd"/>
-      <w:r>
-        <w:t>-per-node&gt;</w:t>
+        <w:t>&lt;#pes-per-node&gt;</w:t>
       </w:r>
     </w:p>
     <w:p>
@@ -1485,178 +1141,86 @@
     </w:p>
     <w:p/>
     <w:p>
-      <w:proofErr w:type="spellStart"/>
-      <w:proofErr w:type="gramStart"/>
-      <w:r>
-        <w:t>aprun</w:t>
-      </w:r>
-      <w:proofErr w:type="spellEnd"/>
-      <w:proofErr w:type="gramEnd"/>
-      <w:r>
-        <w:t xml:space="preserve"> –n &lt;#</w:t>
-      </w:r>
-      <w:proofErr w:type="spellStart"/>
-      <w:r>
-        <w:t>pes</w:t>
-      </w:r>
-      <w:proofErr w:type="spellEnd"/>
-      <w:r>
-        <w:t>&gt; -N &lt;#</w:t>
-      </w:r>
-      <w:proofErr w:type="spellStart"/>
-      <w:r>
-        <w:t>pes</w:t>
-      </w:r>
-      <w:proofErr w:type="spellEnd"/>
-      <w:r>
-        <w:t>-per-node&gt; ./</w:t>
-      </w:r>
-      <w:proofErr w:type="spellStart"/>
-      <w:r>
-        <w:t>mdtest</w:t>
-      </w:r>
-      <w:proofErr w:type="spellEnd"/>
+      <w:r>
+        <w:t>aprun –n &lt;#pes&gt; -N &lt;#pes-per-node&gt; ./</w:t>
+      </w:r>
+      <w:r>
+        <w:t xml:space="preserve">mdtest </w:t>
+      </w:r>
+      <w:r>
+        <w:t xml:space="preserve">-S -C -T -r </w:t>
+      </w:r>
+      <w:r>
+        <w:t xml:space="preserve">-n </w:t>
+      </w:r>
+      <w:r>
+        <w:t>1</w:t>
+      </w:r>
+      <w:r>
+        <w:t xml:space="preserve"> -d </w:t>
+      </w:r>
+      <w:r>
+        <w:t>&lt;path-to-pfs&gt;/&lt;n1_shared-dir&gt;</w:t>
+      </w:r>
+      <w:r>
+        <w:t xml:space="preserve"> -F</w:t>
+      </w:r>
+    </w:p>
+    <w:p>
+      <w:pPr>
+        <w:pStyle w:val="Heading3"/>
+      </w:pPr>
+      <w:r>
+        <w:t>Contention Tests</w:t>
+      </w:r>
+    </w:p>
+    <w:p>
+      <w:r>
+        <w:t>Run two N-N POSIX I/O tests that produce the maximum write (and let the do a read too) bandwidth at the same time. The sum of bandwidth achieved by the competing file system clients should approximately the same as when a single file system client has the file system dedicated to it.</w:t>
+      </w:r>
+    </w:p>
+    <w:p/>
+    <w:p>
+      <w:r>
+        <w:t xml:space="preserve">Create a </w:t>
+      </w:r>
+      <w:r>
+        <w:t xml:space="preserve">compressed </w:t>
+      </w:r>
+      <w:r>
+        <w:t>tar file</w:t>
+      </w:r>
+      <w:r>
+        <w:t xml:space="preserve"> (.tgz, created with tar cvfz)</w:t>
+      </w:r>
       <w:r>
         <w:t xml:space="preserve"> </w:t>
       </w:r>
       <w:r>
-        <w:t xml:space="preserve">-S -C -T -r </w:t>
-      </w:r>
-      <w:r>
-        <w:t xml:space="preserve">-n </w:t>
-      </w:r>
-      <w:r>
-        <w:t>1</w:t>
-      </w:r>
-      <w:r>
-        <w:t xml:space="preserve"> -d </w:t>
-      </w:r>
-      <w:r>
-        <w:t>&lt;path-to-</w:t>
-      </w:r>
-      <w:proofErr w:type="spellStart"/>
-      <w:r>
-        <w:t>pfs</w:t>
-      </w:r>
-      <w:proofErr w:type="spellEnd"/>
-      <w:r>
-        <w:t>&gt;/&lt;n1_shared-dir&gt;</w:t>
-      </w:r>
-      <w:r>
-        <w:t xml:space="preserve"> -F</w:t>
-      </w:r>
-    </w:p>
-    <w:p>
-      <w:pPr>
-        <w:pStyle w:val="Heading3"/>
-      </w:pPr>
-      <w:r>
-        <w:t>Contention Tests</w:t>
-      </w:r>
-    </w:p>
-    <w:p>
-      <w:r>
-        <w:t>Run two N-N POSIX I/O tests that produce the maximum write (and let the do a read too) bandwidth at the same time. The sum of bandwidth achieved by the competing file system clients should approximately the same as when a single file system client has the file system dedicated to it.</w:t>
+        <w:t>that contains ~10,000 files totaling ~100 MB to be used in these tests.</w:t>
       </w:r>
     </w:p>
     <w:p/>
     <w:p>
       <w:r>
-        <w:t xml:space="preserve">Create a </w:t>
-      </w:r>
-      <w:r>
-        <w:t xml:space="preserve">compressed </w:t>
-      </w:r>
-      <w:r>
-        <w:t>tar file</w:t>
-      </w:r>
-      <w:r>
-        <w:t xml:space="preserve"> (.</w:t>
-      </w:r>
-      <w:proofErr w:type="spellStart"/>
-      <w:r>
-        <w:t>tgz</w:t>
-      </w:r>
-      <w:proofErr w:type="spellEnd"/>
-      <w:r>
-        <w:t xml:space="preserve">, created with tar </w:t>
-      </w:r>
-      <w:proofErr w:type="spellStart"/>
-      <w:r>
-        <w:t>cvfz</w:t>
-      </w:r>
-      <w:proofErr w:type="spellEnd"/>
-      <w:r>
-        <w:t>)</w:t>
-      </w:r>
-      <w:r>
-        <w:t xml:space="preserve"> </w:t>
-      </w:r>
-      <w:r>
-        <w:t>that contains ~10,000 files totaling ~100 MB to be used in these tests.</w:t>
+        <w:t>Time how long it takes to untar this file into a directory using tar xvfz.</w:t>
       </w:r>
     </w:p>
     <w:p/>
     <w:p>
       <w:r>
-        <w:t xml:space="preserve">Time how long it takes to </w:t>
-      </w:r>
-      <w:proofErr w:type="spellStart"/>
-      <w:r>
-        <w:t>untar</w:t>
-      </w:r>
-      <w:proofErr w:type="spellEnd"/>
-      <w:r>
-        <w:t xml:space="preserve"> this file into a directory using tar </w:t>
-      </w:r>
-      <w:proofErr w:type="spellStart"/>
-      <w:r>
-        <w:t>xvfz</w:t>
-      </w:r>
-      <w:proofErr w:type="spellEnd"/>
-      <w:r>
-        <w:t>.</w:t>
+        <w:t>Time how long it takes to copy the file tree that was untarred, using cp -r.</w:t>
       </w:r>
     </w:p>
     <w:p/>
     <w:p>
       <w:r>
-        <w:t xml:space="preserve">Time how long it takes to copy the file tree that was </w:t>
-      </w:r>
-      <w:proofErr w:type="spellStart"/>
-      <w:r>
-        <w:t>untarred</w:t>
-      </w:r>
-      <w:proofErr w:type="spellEnd"/>
-      <w:r>
-        <w:t xml:space="preserve">, using </w:t>
-      </w:r>
-      <w:proofErr w:type="spellStart"/>
-      <w:r>
-        <w:t>cp</w:t>
-      </w:r>
-      <w:proofErr w:type="spellEnd"/>
-      <w:r>
-        <w:t xml:space="preserve"> -r.</w:t>
+        <w:t>Time how long it takes to delete both file trees, using rm -rf.</w:t>
       </w:r>
     </w:p>
     <w:p/>
     <w:p>
       <w:r>
-        <w:t xml:space="preserve">Time how long it takes to delete both file trees, using </w:t>
-      </w:r>
-      <w:proofErr w:type="spellStart"/>
-      <w:r>
-        <w:t>rm</w:t>
-      </w:r>
-      <w:proofErr w:type="spellEnd"/>
-      <w:r>
-        <w:t xml:space="preserve"> -rf.</w:t>
-      </w:r>
-    </w:p>
-    <w:p/>
-    <w:p>
-      <w:r>
         <w:t xml:space="preserve">Run a N-N </w:t>
       </w:r>
       <w:r>
@@ -1669,47 +1233,7 @@
         <w:t xml:space="preserve">write (and let it do a read too) </w:t>
       </w:r>
       <w:r>
-        <w:t xml:space="preserve">bandwidth. While this test is running, time how long it takes to </w:t>
-      </w:r>
-      <w:proofErr w:type="spellStart"/>
-      <w:r>
-        <w:t>untar</w:t>
-      </w:r>
-      <w:proofErr w:type="spellEnd"/>
-      <w:r>
-        <w:t xml:space="preserve"> the file (tar </w:t>
-      </w:r>
-      <w:proofErr w:type="spellStart"/>
-      <w:r>
-        <w:t>xvfz</w:t>
-      </w:r>
-      <w:proofErr w:type="spellEnd"/>
-      <w:r>
-        <w:t>), copy the file tree (</w:t>
-      </w:r>
-      <w:proofErr w:type="spellStart"/>
-      <w:r>
-        <w:t>cp</w:t>
-      </w:r>
-      <w:proofErr w:type="spellEnd"/>
-      <w:r>
-        <w:t xml:space="preserve"> -r), and delete both file trees (</w:t>
-      </w:r>
-      <w:proofErr w:type="spellStart"/>
-      <w:r>
-        <w:t>rm</w:t>
-      </w:r>
-      <w:proofErr w:type="spellEnd"/>
-      <w:r>
-        <w:t xml:space="preserve"> -</w:t>
-      </w:r>
-      <w:proofErr w:type="spellStart"/>
-      <w:r>
-        <w:t>rf</w:t>
-      </w:r>
-      <w:proofErr w:type="spellEnd"/>
-      <w:r>
-        <w:t>).</w:t>
+        <w:t>bandwidth. While this test is running, time how long it takes to untar the file (tar xvfz), copy the file tree (cp -r), and delete both file trees (rm -rf).</w:t>
       </w:r>
       <w:r>
         <w:t xml:space="preserve"> The N-N </w:t>
@@ -1747,7 +1271,15 @@
         <w:t xml:space="preserve">Run two </w:t>
       </w:r>
       <w:r>
-        <w:t>N-N POSIX I/O tests that produce the maximum write (and let the do a read too) bandwidth at the same time. The sum of bandwidth achieved by the competing file system clients should approximately the same as when a single file system client has the file system dedicated to it</w:t>
+        <w:t xml:space="preserve">N-N POSIX I/O tests that produce the maximum write (and let </w:t>
+      </w:r>
+      <w:r>
+        <w:t>it</w:t>
+      </w:r>
+      <w:bookmarkStart w:id="5" w:name="_GoBack"/>
+      <w:bookmarkEnd w:id="5"/>
+      <w:r>
+        <w:t xml:space="preserve"> do a read too) bandwidth at the same time. The sum of bandwidth achieved by the competing file system clients should approximately the same as when a single file system client has the file system dedicated to it</w:t>
       </w:r>
       <w:r>
         <w:t xml:space="preserve">. </w:t>
@@ -1757,22 +1289,10 @@
       </w:r>
       <w:r>
         <w:br/>
-      </w:r>
-      <w:proofErr w:type="gramStart"/>
-      <w:r>
         <w:t>% ./</w:t>
       </w:r>
-      <w:proofErr w:type="gramEnd"/>
-      <w:r>
-        <w:t xml:space="preserve">run_expr.py -w 3600 -d list -M '-j </w:t>
-      </w:r>
-      <w:proofErr w:type="spellStart"/>
-      <w:r>
-        <w:t>oe</w:t>
-      </w:r>
-      <w:proofErr w:type="spellEnd"/>
-      <w:r>
-        <w:t xml:space="preserve"> -V' -p 1 -c</w:t>
+      <w:r>
+        <w:t>run_expr.py -w 3600 -d list -M '-j oe -V' -p 1 -c</w:t>
       </w:r>
       <w:r>
         <w:t xml:space="preserve"> </w:t>
@@ -1788,15 +1308,7 @@
       </w:r>
       <w:r>
         <w:br/>
-        <w:t xml:space="preserve">% ./run_expr.py -w 3600 -d list -M '-j </w:t>
-      </w:r>
-      <w:proofErr w:type="spellStart"/>
-      <w:r>
-        <w:t>oe</w:t>
-      </w:r>
-      <w:proofErr w:type="spellEnd"/>
-      <w:r>
-        <w:t xml:space="preserve"> -V' -p 1 -c</w:t>
+        <w:t>% ./run_expr.py -w 3600 -d list -M '-j oe -V' -p 1 -c</w:t>
       </w:r>
       <w:r>
         <w:t xml:space="preserve"> </w:t>
@@ -1830,15 +1342,7 @@
       </w:r>
       <w:r>
         <w:br/>
-        <w:t>% cd &lt;path-to-</w:t>
-      </w:r>
-      <w:proofErr w:type="spellStart"/>
-      <w:r>
-        <w:t>pfs</w:t>
-      </w:r>
-      <w:proofErr w:type="spellEnd"/>
-      <w:r>
-        <w:t>&gt;/interactive</w:t>
+        <w:t>% cd &lt;path-to-pfs&gt;/interactive</w:t>
       </w:r>
       <w:r>
         <w:br/>
@@ -1860,92 +1364,15 @@
       </w:r>
       <w:r>
         <w:br/>
-        <w:t xml:space="preserve">% time tar </w:t>
-      </w:r>
-      <w:proofErr w:type="spellStart"/>
-      <w:r>
-        <w:t>xvfz</w:t>
-      </w:r>
-      <w:proofErr w:type="spellEnd"/>
-      <w:r>
-        <w:t xml:space="preserve"> &lt;</w:t>
-      </w:r>
-      <w:proofErr w:type="spellStart"/>
-      <w:r>
-        <w:t>tarball</w:t>
-      </w:r>
-      <w:proofErr w:type="spellEnd"/>
-      <w:r>
-        <w:t>&gt;.</w:t>
-      </w:r>
-      <w:proofErr w:type="spellStart"/>
-      <w:r>
-        <w:t>tgz</w:t>
-      </w:r>
-      <w:proofErr w:type="spellEnd"/>
+        <w:t>% time tar xvfz &lt;tarball&gt;.tgz</w:t>
+      </w:r>
       <w:r>
         <w:br/>
-        <w:t xml:space="preserve">% time </w:t>
-      </w:r>
-      <w:proofErr w:type="spellStart"/>
-      <w:r>
-        <w:t>cp</w:t>
-      </w:r>
-      <w:proofErr w:type="spellEnd"/>
-      <w:r>
-        <w:t xml:space="preserve"> –r &lt;</w:t>
-      </w:r>
-      <w:proofErr w:type="spellStart"/>
-      <w:r>
-        <w:t>tarball-dir</w:t>
-      </w:r>
-      <w:proofErr w:type="spellEnd"/>
-      <w:r>
-        <w:t>&gt; &lt;</w:t>
-      </w:r>
-      <w:proofErr w:type="spellStart"/>
-      <w:r>
-        <w:t>tarball-dir</w:t>
-      </w:r>
-      <w:proofErr w:type="spellEnd"/>
-      <w:r>
-        <w:t>&gt;_dup</w:t>
+        <w:t>% time cp –r &lt;tarball-dir&gt; &lt;tarball-dir&gt;_dup</w:t>
       </w:r>
       <w:r>
         <w:br/>
-        <w:t xml:space="preserve">% time </w:t>
-      </w:r>
-      <w:proofErr w:type="spellStart"/>
-      <w:r>
-        <w:t>rm</w:t>
-      </w:r>
-      <w:proofErr w:type="spellEnd"/>
-      <w:r>
-        <w:t xml:space="preserve"> –</w:t>
-      </w:r>
-      <w:proofErr w:type="spellStart"/>
-      <w:r>
-        <w:t>rf</w:t>
-      </w:r>
-      <w:proofErr w:type="spellEnd"/>
-      <w:r>
-        <w:t xml:space="preserve"> &lt;</w:t>
-      </w:r>
-      <w:proofErr w:type="spellStart"/>
-      <w:r>
-        <w:t>tarball-dir</w:t>
-      </w:r>
-      <w:proofErr w:type="spellEnd"/>
-      <w:r>
-        <w:t>&gt; &lt;</w:t>
-      </w:r>
-      <w:proofErr w:type="spellStart"/>
-      <w:r>
-        <w:t>tarball-dir</w:t>
-      </w:r>
-      <w:proofErr w:type="spellEnd"/>
-      <w:r>
-        <w:t>&gt;_dup</w:t>
+        <w:t>% time rm –rf &lt;tarball-dir&gt; &lt;tarball-dir&gt;_dup</w:t>
       </w:r>
       <w:r>
         <w:br/>
@@ -1963,7 +1390,13 @@
         <w:t xml:space="preserve">Run one </w:t>
       </w:r>
       <w:r>
-        <w:t>N-N POSIX I/O test that produces the maximum write (and let the do a read too) bandwidth</w:t>
+        <w:t xml:space="preserve">N-N POSIX I/O test that produces the maximum write (and let </w:t>
+      </w:r>
+      <w:r>
+        <w:t>it</w:t>
+      </w:r>
+      <w:r>
+        <w:t xml:space="preserve"> do a read too) bandwidth</w:t>
       </w:r>
       <w:r>
         <w:t>.</w:t>
@@ -1974,21 +1407,8 @@
       <w:r>
         <w:br/>
       </w:r>
-      <w:proofErr w:type="gramStart"/>
-      <w:r>
-        <w:t>% ./</w:t>
-      </w:r>
-      <w:proofErr w:type="gramEnd"/>
-      <w:r>
-        <w:t xml:space="preserve">run_expr.py -w 3600 -d list -M '-j </w:t>
-      </w:r>
-      <w:proofErr w:type="spellStart"/>
-      <w:r>
-        <w:t>oe</w:t>
-      </w:r>
-      <w:proofErr w:type="spellEnd"/>
-      <w:r>
-        <w:t xml:space="preserve"> -V' -p 1 -c</w:t>
+      <w:r>
+        <w:t>% ./run_expr.py -w 3600 -d list -M '-j oe -V' -p 1 -c</w:t>
       </w:r>
       <w:r>
         <w:t xml:space="preserve"> </w:t>
@@ -2098,10 +1518,22 @@
     </w:p>
     <w:p>
       <w:r>
-        <w:t>Run a N-N MPI/IO test that produces the maximum write (and let it do a read too) bandwidth</w:t>
-      </w:r>
-      <w:r>
-        <w:t>. Show that the MPI/IO performance was at least 80% of the POSIX I/O performance.</w:t>
+        <w:t>Run a N-1</w:t>
+      </w:r>
+      <w:r>
+        <w:t xml:space="preserve"> MPI/IO </w:t>
+      </w:r>
+      <w:r>
+        <w:t>striped over all OSTs</w:t>
+      </w:r>
+      <w:r>
+        <w:t xml:space="preserve">. Show that the MPI/IO performance was at least 80% of the </w:t>
+      </w:r>
+      <w:r>
+        <w:t xml:space="preserve">N-N </w:t>
+      </w:r>
+      <w:r>
+        <w:t>POSIX I/O performance.</w:t>
       </w:r>
     </w:p>
     <w:p>
@@ -2114,26 +1546,31 @@
     </w:p>
     <w:p>
       <w:r>
-        <w:t>Run the optimal performance test, but use MPI/IO instead of POSIX/IO.</w:t>
+        <w:t xml:space="preserve">Run </w:t>
+      </w:r>
+      <w:r>
+        <w:t xml:space="preserve">with the number of processes for optimal N-N POSIX/IO, but create a shared file (N-1) </w:t>
+      </w:r>
+      <w:r>
+        <w:t>striped over all OSTs</w:t>
+      </w:r>
+      <w:r>
+        <w:t xml:space="preserve"> using MPI/IO</w:t>
+      </w:r>
+      <w:r>
+        <w:t>.</w:t>
       </w:r>
     </w:p>
     <w:p/>
     <w:p>
-      <w:proofErr w:type="gramStart"/>
-      <w:r>
-        <w:t>% ./</w:t>
-      </w:r>
-      <w:proofErr w:type="gramEnd"/>
-      <w:r>
-        <w:t xml:space="preserve">run_expr.py -w 3600 -d list -M '-j </w:t>
-      </w:r>
-      <w:proofErr w:type="spellStart"/>
-      <w:r>
-        <w:t>oe</w:t>
-      </w:r>
-      <w:proofErr w:type="spellEnd"/>
-      <w:r>
-        <w:t xml:space="preserve"> -V' -p 1 -c experiments/ior_cray_optimal_</w:t>
+      <w:r>
+        <w:t>% ./run_expr.py -w 3600 -d list -M '-j oe -V' -p 1 -c experiments/ior_cray_</w:t>
+      </w:r>
+      <w:r>
+        <w:t>n1_</w:t>
+      </w:r>
+      <w:r>
+        <w:t>optimal_</w:t>
       </w:r>
       <w:r>
         <w:t>mpiio</w:t>
@@ -2161,8 +1598,6 @@
       <w:pPr>
         <w:pStyle w:val="Heading1"/>
       </w:pPr>
-      <w:bookmarkStart w:id="5" w:name="_GoBack"/>
-      <w:bookmarkEnd w:id="5"/>
       <w:r>
         <w:t xml:space="preserve">Section 3.4.6: </w:t>
       </w:r>
@@ -2186,15 +1621,7 @@
     <w:p/>
     <w:p>
       <w:r>
-        <w:t xml:space="preserve">Doug </w:t>
-      </w:r>
-      <w:proofErr w:type="spellStart"/>
-      <w:r>
-        <w:t>Doerfler</w:t>
-      </w:r>
-      <w:proofErr w:type="spellEnd"/>
-      <w:r>
-        <w:t xml:space="preserve"> clarified this requirement with this statement, “The intent of requirement 3.4.6 is to ensure that non-compute nodes, e.g., the FTAs, have the same functionality when accessing the PFS as the main platform. The FTAs and potentially external login nodes are the only ‘external’ clients I anticipate having on Trinity. Table 3 specifies </w:t>
+        <w:t xml:space="preserve">Doug Doerfler clarified this requirement with this statement, “The intent of requirement 3.4.6 is to ensure that non-compute nodes, e.g., the FTAs, have the same functionality when accessing the PFS as the main platform. The FTAs and potentially external login nodes are the only ‘external’ clients I anticipate having on Trinity. Table 3 specifies </w:t>
       </w:r>
       <w:r>
         <w:t>100</w:t>
@@ -2225,15 +1652,7 @@
         <w:t>an FTA</w:t>
       </w:r>
       <w:r>
-        <w:t xml:space="preserve"> and show that the file systems are mounted and that a file can be created (“touch”) and deleted (“</w:t>
-      </w:r>
-      <w:proofErr w:type="spellStart"/>
-      <w:r>
-        <w:t>rm</w:t>
-      </w:r>
-      <w:proofErr w:type="spellEnd"/>
-      <w:r>
-        <w:t>”) from the PFS.</w:t>
+        <w:t xml:space="preserve"> and show that the file systems are mounted and that a file can be created (“touch”) and deleted (“rm”) from the PFS.</w:t>
       </w:r>
       <w:r>
         <w:t xml:space="preserve"> Copy one or more files</w:t>
@@ -2281,43 +1700,11 @@
       </w:r>
       <w:r>
         <w:br/>
-        <w:t xml:space="preserve">% </w:t>
-      </w:r>
-      <w:proofErr w:type="gramStart"/>
-      <w:r>
-        <w:t>touch</w:t>
-      </w:r>
-      <w:proofErr w:type="gramEnd"/>
-      <w:r>
-        <w:t xml:space="preserve"> &lt;path-to-</w:t>
-      </w:r>
-      <w:proofErr w:type="spellStart"/>
-      <w:r>
-        <w:t>pfs</w:t>
-      </w:r>
-      <w:proofErr w:type="spellEnd"/>
-      <w:r>
-        <w:t>&gt;/&lt;filename&gt;</w:t>
+        <w:t>% touch &lt;path-to-pfs&gt;/&lt;filename&gt;</w:t>
       </w:r>
       <w:r>
         <w:br/>
-        <w:t xml:space="preserve">% </w:t>
-      </w:r>
-      <w:proofErr w:type="spellStart"/>
-      <w:r>
-        <w:t>ls</w:t>
-      </w:r>
-      <w:proofErr w:type="spellEnd"/>
-      <w:r>
-        <w:t xml:space="preserve"> -l &lt;path-to-</w:t>
-      </w:r>
-      <w:proofErr w:type="spellStart"/>
-      <w:r>
-        <w:t>pfs</w:t>
-      </w:r>
-      <w:proofErr w:type="spellEnd"/>
-      <w:r>
-        <w:t>&gt;/&lt;filename&gt;</w:t>
+        <w:t>% ls -l &lt;path-to-pfs&gt;/&lt;filename&gt;</w:t>
       </w:r>
       <w:r>
         <w:br/>
@@ -2340,45 +1727,11 @@
       </w:r>
       <w:r>
         <w:br/>
-        <w:t xml:space="preserve">% </w:t>
-      </w:r>
-      <w:proofErr w:type="spellStart"/>
-      <w:proofErr w:type="gramStart"/>
-      <w:r>
-        <w:t>rm</w:t>
-      </w:r>
-      <w:proofErr w:type="spellEnd"/>
-      <w:proofErr w:type="gramEnd"/>
-      <w:r>
-        <w:t xml:space="preserve"> &lt;path-to-</w:t>
-      </w:r>
-      <w:proofErr w:type="spellStart"/>
-      <w:r>
-        <w:t>pfs</w:t>
-      </w:r>
-      <w:proofErr w:type="spellEnd"/>
-      <w:r>
-        <w:t>&gt;/&lt;filename&gt;</w:t>
+        <w:t>% rm &lt;path-to-pfs&gt;/&lt;filename&gt;</w:t>
       </w:r>
       <w:r>
         <w:br/>
-        <w:t xml:space="preserve">% </w:t>
-      </w:r>
-      <w:proofErr w:type="spellStart"/>
-      <w:r>
-        <w:t>ls</w:t>
-      </w:r>
-      <w:proofErr w:type="spellEnd"/>
-      <w:r>
-        <w:t xml:space="preserve"> -l &lt;path-to-</w:t>
-      </w:r>
-      <w:proofErr w:type="spellStart"/>
-      <w:r>
-        <w:t>pfs</w:t>
-      </w:r>
-      <w:proofErr w:type="spellEnd"/>
-      <w:r>
-        <w:t>&gt;/&lt;filename&gt;</w:t>
+        <w:t>% ls -l &lt;path-to-pfs&gt;/&lt;filename&gt;</w:t>
       </w:r>
       <w:r>
         <w:br/>
@@ -2461,15 +1814,7 @@
     <w:p/>
     <w:p>
       <w:r>
-        <w:t xml:space="preserve">Run a N-N I/O test at the CPU core count and write size that produces the maximum bandwidth. While this test is running, run the PFS </w:t>
-      </w:r>
-      <w:proofErr w:type="spellStart"/>
-      <w:r>
-        <w:t>purger</w:t>
-      </w:r>
-      <w:proofErr w:type="spellEnd"/>
-      <w:r>
-        <w:t xml:space="preserve"> utility. Measure any reduction in expected performance.</w:t>
+        <w:t>Run a N-N I/O test at the CPU core count and write size that produces the maximum bandwidth. While this test is running, run the PFS purger utility. Measure any reduction in expected performance.</w:t>
       </w:r>
     </w:p>
     <w:p/>
@@ -2501,41 +1846,14 @@
         </w:numPr>
       </w:pPr>
       <w:r>
-        <w:t>R</w:t>
-      </w:r>
-      <w:r>
-        <w:t>un the optimal performance test</w:t>
-      </w:r>
-      <w:r>
-        <w:t>.</w:t>
+        <w:t>Run the optimal performance test.</w:t>
       </w:r>
       <w:r>
         <w:br/>
       </w:r>
       <w:r>
         <w:br/>
-      </w:r>
-      <w:proofErr w:type="gramStart"/>
-      <w:r>
-        <w:t>% ./</w:t>
-      </w:r>
-      <w:proofErr w:type="gramEnd"/>
-      <w:r>
-        <w:t xml:space="preserve">run_expr.py -w 3600 -d list -M '-j </w:t>
-      </w:r>
-      <w:proofErr w:type="spellStart"/>
-      <w:r>
-        <w:t>oe</w:t>
-      </w:r>
-      <w:proofErr w:type="spellEnd"/>
-      <w:r>
-        <w:t xml:space="preserve"> -V' -p 1 -c experiments/ior_cray_optimal_</w:t>
-      </w:r>
-      <w:r>
-        <w:t>posix</w:t>
-      </w:r>
-      <w:r>
-        <w:t>io.py</w:t>
+        <w:t>% ./run_expr.py -w 3600 -d list -M '-j oe -V' -p 1 -c experiments/ior_cray_optimal_posixio.py</w:t>
       </w:r>
       <w:r>
         <w:br/>
@@ -2592,15 +1910,7 @@
         </w:numPr>
       </w:pPr>
       <w:r>
-        <w:t xml:space="preserve">At the same time, run the PFS </w:t>
-      </w:r>
-      <w:proofErr w:type="spellStart"/>
-      <w:r>
-        <w:t>purger</w:t>
-      </w:r>
-      <w:proofErr w:type="spellEnd"/>
-      <w:r>
-        <w:t xml:space="preserve"> utility. Measure any reduction in expected performance. </w:t>
+        <w:t xml:space="preserve">At the same time, run the PFS purger utility. Measure any reduction in expected performance. </w:t>
       </w:r>
       <w:r>
         <w:t>Determine if was more than a 10% reduction in the optimal performance</w:t>
@@ -2748,7 +2058,7 @@
         <w:rStyle w:val="PageNumber"/>
         <w:noProof/>
       </w:rPr>
-      <w:t>8</w:t>
+      <w:t>7</w:t>
     </w:r>
     <w:r>
       <w:rPr>

</xml_diff>

<commit_message>
Made hanges based on Phase 1 I/O limitiations
</commit_message>
<xml_diff>
--- a/Trinity/plans/Trinity_PFS_Requirements_Validation_Test_Plan.docx
+++ b/Trinity/plans/Trinity_PFS_Requirements_Validation_Test_Plan.docx
@@ -7,7 +7,12 @@
         <w:pStyle w:val="Heading1"/>
       </w:pPr>
       <w:r>
-        <w:t>Overview</w:t>
+        <w:t>O</w:t>
+      </w:r>
+      <w:bookmarkStart w:id="0" w:name="_GoBack"/>
+      <w:bookmarkEnd w:id="0"/>
+      <w:r>
+        <w:t>verview</w:t>
       </w:r>
     </w:p>
     <w:p>
@@ -276,7 +281,7 @@
       <w:pPr>
         <w:pStyle w:val="Heading2"/>
       </w:pPr>
-      <w:bookmarkStart w:id="0" w:name="_Ref213322330"/>
+      <w:bookmarkStart w:id="1" w:name="_Ref213322330"/>
       <w:r>
         <w:t>The Test Plan</w:t>
       </w:r>
@@ -548,7 +553,7 @@
           <w:szCs w:val="32"/>
         </w:rPr>
       </w:pPr>
-      <w:bookmarkStart w:id="1" w:name="_Ref216769905"/>
+      <w:bookmarkStart w:id="2" w:name="_Ref216769905"/>
       <w:r>
         <w:br w:type="page"/>
       </w:r>
@@ -563,278 +568,411 @@
       <w:r>
         <w:t>I/O Performance</w:t>
       </w:r>
+      <w:bookmarkEnd w:id="2"/>
+    </w:p>
+    <w:p>
+      <w:pPr>
+        <w:pStyle w:val="Heading2"/>
+      </w:pPr>
+      <w:r>
+        <w:t>The Requirement</w:t>
+      </w:r>
+    </w:p>
+    <w:p>
+      <w:r>
+        <w:t>The PFS shall achieve the target bandwidth, as specified in</w:t>
+      </w:r>
+      <w:r>
+        <w:t xml:space="preserve"> </w:t>
+      </w:r>
+      <w:r>
+        <w:fldChar w:fldCharType="begin"/>
+      </w:r>
+      <w:r>
+        <w:instrText xml:space="preserve"> REF _Ref216766775 \h </w:instrText>
+      </w:r>
+      <w:r>
+        <w:fldChar w:fldCharType="separate"/>
+      </w:r>
+      <w:r>
+        <w:t>Performance Requirements</w:t>
+      </w:r>
+      <w:r>
+        <w:fldChar w:fldCharType="end"/>
+      </w:r>
+      <w:r>
+        <w:t xml:space="preserve"> using any arbitrary collection of compute nodes starting at 10% of compute nodes up to the full scale of the system w</w:t>
+      </w:r>
+      <w:r>
+        <w:t>hen the PFS is up to 70% full</w:t>
+      </w:r>
+      <w:r>
+        <w:t>.</w:t>
+      </w:r>
       <w:bookmarkEnd w:id="1"/>
     </w:p>
     <w:p>
       <w:pPr>
+        <w:pStyle w:val="Heading3"/>
+      </w:pPr>
+      <w:bookmarkStart w:id="3" w:name="_Ref216766775"/>
+      <w:r>
+        <w:t>Performance Requirements</w:t>
+      </w:r>
+      <w:bookmarkEnd w:id="3"/>
+    </w:p>
+    <w:p>
+      <w:r>
+        <w:t xml:space="preserve">Aggregate main memory </w:t>
+      </w:r>
+      <w:r>
+        <w:t>is 2</w:t>
+      </w:r>
+      <w:r>
+        <w:t xml:space="preserve"> PB.</w:t>
+      </w:r>
+    </w:p>
+    <w:p>
+      <w:r>
+        <w:t xml:space="preserve">Disk Capacity </w:t>
+      </w:r>
+      <w:r>
+        <w:t>is 39</w:t>
+      </w:r>
+      <w:r>
+        <w:t xml:space="preserve"> PB</w:t>
+      </w:r>
+      <w:r>
+        <w:t xml:space="preserve"> per file system with two file systems</w:t>
+      </w:r>
+      <w:r>
+        <w:t>.</w:t>
+      </w:r>
+    </w:p>
+    <w:p>
+      <w:r>
+        <w:t>Maximum PFS dump time for 80% of main memory shall be 20 minutes, thus 1.33 TB/s</w:t>
+      </w:r>
+      <w:r>
+        <w:t xml:space="preserve"> (or 1.21 TiB/s)</w:t>
+      </w:r>
+      <w:r>
+        <w:t>.</w:t>
+      </w:r>
+    </w:p>
+    <w:p>
+      <w:pPr>
         <w:pStyle w:val="Heading2"/>
       </w:pPr>
       <w:r>
-        <w:t>The Requirement</w:t>
-      </w:r>
-    </w:p>
-    <w:p>
-      <w:r>
-        <w:t>The PFS shall achieve the target bandwidth, as specified in</w:t>
+        <w:t>The Test Plan</w:t>
+      </w:r>
+    </w:p>
+    <w:p>
+      <w:r>
+        <w:t>As stated above, the file system is actually comprised of two, equally sized file systems that share the same L</w:t>
+      </w:r>
+      <w:r>
+        <w:t xml:space="preserve">NET routers.  </w:t>
+      </w:r>
+      <w:r>
+        <w:t xml:space="preserve">Phase 1 has a reduced amount of LNET routers and thus reduced number of links to the Sonexion File System.  The maximum bandwidth to the </w:t>
+      </w:r>
+      <w:r>
+        <w:t xml:space="preserve">two </w:t>
+      </w:r>
+      <w:r>
+        <w:t>file system</w:t>
+      </w:r>
+      <w:r>
+        <w:t>s</w:t>
+      </w:r>
+      <w:r>
+        <w:t xml:space="preserve"> is 881.2 GiB/s and each file system is capable of 753.8 GiB/s based on SSU count.  </w:t>
+      </w:r>
+      <w:r>
+        <w:t xml:space="preserve">For this reason, </w:t>
+      </w:r>
+      <w:r>
+        <w:t>the plan will state running tests on each file systems independently and summing performance when appropriate.</w:t>
+      </w:r>
+    </w:p>
+    <w:p>
+      <w:r>
+        <w:t xml:space="preserve">   </w:t>
+      </w:r>
+    </w:p>
+    <w:p>
+      <w:r>
+        <w:t xml:space="preserve">Conduct a N-N </w:t>
+      </w:r>
+      <w:r>
+        <w:t xml:space="preserve">POSIX </w:t>
+      </w:r>
+      <w:r>
+        <w:t xml:space="preserve">I/O </w:t>
+      </w:r>
+      <w:r>
+        <w:t xml:space="preserve">experiment </w:t>
+      </w:r>
+      <w:r>
+        <w:t>varying</w:t>
+      </w:r>
+      <w:r>
+        <w:t xml:space="preserve"> the number </w:t>
+      </w:r>
+      <w:r>
+        <w:t>writers and readers per OST</w:t>
+      </w:r>
+      <w:r>
+        <w:t xml:space="preserve">. </w:t>
+      </w:r>
+      <w:r>
+        <w:t>Use a large transfer size, 64 MiB</w:t>
+      </w:r>
+      <w:r>
+        <w:t xml:space="preserve">. Let </w:t>
+      </w:r>
+      <w:r>
+        <w:t xml:space="preserve">each experiment write for </w:t>
+      </w:r>
+      <w:r>
+        <w:t>3</w:t>
+      </w:r>
+      <w:r>
+        <w:t xml:space="preserve"> minutes. Find the </w:t>
+      </w:r>
+      <w:r>
+        <w:t>writer and reader</w:t>
+      </w:r>
+      <w:r>
+        <w:t xml:space="preserve"> count </w:t>
+      </w:r>
+      <w:r>
+        <w:t>per OST that yields</w:t>
+      </w:r>
+      <w:r>
+        <w:t xml:space="preserve"> the maximum bandwidth.  Do this on each file system </w:t>
+      </w:r>
+      <w:r>
+        <w:t xml:space="preserve">independently </w:t>
+      </w:r>
+      <w:r>
+        <w:t xml:space="preserve">to verify that maximum bandwidth is achieved using the same </w:t>
+      </w:r>
+      <w:r>
+        <w:t xml:space="preserve">parameters on each file system.  Verify that the </w:t>
+      </w:r>
+      <w:r>
+        <w:t xml:space="preserve">max </w:t>
+      </w:r>
+      <w:r>
+        <w:t>performance of file system 1 and file system 2  add up to the expected performance of all SSUs and LNET routers in place whi</w:t>
+      </w:r>
+      <w:r>
+        <w:t>ch is approximately 1.5 GiB/sec (753.8 GiB/s * 2).</w:t>
+      </w:r>
+    </w:p>
+    <w:p/>
+    <w:p>
+      <w:r>
+        <w:t xml:space="preserve">Run a N-N POSIX I/O on each file system concurrently using the setup that yields maximum bandwidth.  Verify that the performance of each test </w:t>
+      </w:r>
+      <w:r>
+        <w:t xml:space="preserve">is essentially the same and that both add up to the LNET network </w:t>
+      </w:r>
+      <w:r>
+        <w:t>limitation</w:t>
+      </w:r>
+      <w:r>
+        <w:t xml:space="preserve"> of 881 GiB/s.</w:t>
       </w:r>
       <w:r>
         <w:t xml:space="preserve"> </w:t>
       </w:r>
-      <w:r>
-        <w:fldChar w:fldCharType="begin"/>
-      </w:r>
-      <w:r>
-        <w:instrText xml:space="preserve"> REF _Ref216766775 \h </w:instrText>
-      </w:r>
-      <w:r>
-        <w:fldChar w:fldCharType="separate"/>
-      </w:r>
-      <w:r>
-        <w:t>Performance Requirements</w:t>
-      </w:r>
-      <w:r>
-        <w:fldChar w:fldCharType="end"/>
-      </w:r>
-      <w:r>
-        <w:t xml:space="preserve"> using any arbitrary collection of compute nodes starting at 10% of compute nodes up to the full scale of the system w</w:t>
-      </w:r>
-      <w:r>
-        <w:t>hen the PFS is up to 70% full</w:t>
+    </w:p>
+    <w:p/>
+    <w:p>
+      <w:r>
+        <w:t xml:space="preserve">Run a N-N </w:t>
+      </w:r>
+      <w:r>
+        <w:t xml:space="preserve">POSIX </w:t>
+      </w:r>
+      <w:r>
+        <w:t xml:space="preserve">I/O </w:t>
+      </w:r>
+      <w:r>
+        <w:t xml:space="preserve">on each file system </w:t>
+      </w:r>
+      <w:r>
+        <w:t xml:space="preserve">independently </w:t>
+      </w:r>
+      <w:r>
+        <w:t xml:space="preserve">using the setup that yields maximum bandwidth </w:t>
+      </w:r>
+      <w:r>
+        <w:t>that</w:t>
+      </w:r>
+      <w:r>
+        <w:t xml:space="preserve"> write</w:t>
+      </w:r>
+      <w:r>
+        <w:t>s</w:t>
+      </w:r>
+      <w:r>
+        <w:t xml:space="preserve"> .8</w:t>
+      </w:r>
+      <w:r>
+        <w:t xml:space="preserve"> P</w:t>
+      </w:r>
+      <w:r>
+        <w:t>B</w:t>
+      </w:r>
+      <w:r>
+        <w:t xml:space="preserve"> (4</w:t>
+      </w:r>
+      <w:r>
+        <w:t>0% of memory)</w:t>
+      </w:r>
+      <w:r>
+        <w:t xml:space="preserve">. Verify that each test </w:t>
+      </w:r>
+      <w:r>
+        <w:t xml:space="preserve">finishes in less than 20 minutes and consequently achieves </w:t>
+      </w:r>
+      <w:r>
+        <w:t>a</w:t>
+      </w:r>
+      <w:r>
+        <w:t xml:space="preserve"> </w:t>
+      </w:r>
+      <w:r>
+        <w:t xml:space="preserve">total </w:t>
+      </w:r>
+      <w:r>
+        <w:t>bandwidth</w:t>
+      </w:r>
+      <w:r>
+        <w:t xml:space="preserve"> </w:t>
+      </w:r>
+      <w:r>
+        <w:t>of 1.33 TB/s (or 1.21 TiB/s)</w:t>
       </w:r>
       <w:r>
         <w:t>.</w:t>
       </w:r>
-      <w:bookmarkEnd w:id="0"/>
-    </w:p>
-    <w:p>
-      <w:pPr>
-        <w:pStyle w:val="Heading3"/>
-      </w:pPr>
-      <w:bookmarkStart w:id="2" w:name="_Ref216766775"/>
-      <w:r>
-        <w:t>Performance Requirements</w:t>
-      </w:r>
-      <w:bookmarkEnd w:id="2"/>
-    </w:p>
-    <w:p>
-      <w:r>
-        <w:t xml:space="preserve">Aggregate main memory </w:t>
-      </w:r>
-      <w:r>
-        <w:t>is 2</w:t>
-      </w:r>
-      <w:r>
-        <w:t xml:space="preserve"> PB.</w:t>
-      </w:r>
-    </w:p>
-    <w:p>
-      <w:r>
-        <w:t xml:space="preserve">Disk Capacity </w:t>
-      </w:r>
-      <w:r>
-        <w:t>is 39</w:t>
-      </w:r>
-      <w:r>
-        <w:t xml:space="preserve"> PB</w:t>
-      </w:r>
-      <w:r>
-        <w:t xml:space="preserve"> per file system with two file systems</w:t>
+      <w:r>
+        <w:t xml:space="preserve">  The total bandwidth is calculated by adding the performance of each file system test.  The performance on each file system should be essentially the same and sum to 1.21 TiB/s (0.605 TiB/s + 0.605 TiB/s).</w:t>
+      </w:r>
+    </w:p>
+    <w:p/>
+    <w:p>
+      <w:r>
+        <w:t xml:space="preserve">Work with the </w:t>
+      </w:r>
+      <w:r>
+        <w:t>ART</w:t>
+      </w:r>
+      <w:r>
+        <w:t xml:space="preserve"> to fill the file system to 70% full. Repeat the N-N </w:t>
+      </w:r>
+      <w:r>
+        <w:t xml:space="preserve">POSIX </w:t>
+      </w:r>
+      <w:r>
+        <w:t xml:space="preserve">I/O </w:t>
+      </w:r>
+      <w:r>
+        <w:t xml:space="preserve">tests on each file system </w:t>
+      </w:r>
+      <w:r>
+        <w:t xml:space="preserve">that showed the highest bandwidth and compare the </w:t>
+      </w:r>
+      <w:r>
+        <w:t xml:space="preserve">performance </w:t>
+      </w:r>
+      <w:r>
+        <w:t>of the empty and 70% full file system</w:t>
       </w:r>
       <w:r>
         <w:t>.</w:t>
       </w:r>
     </w:p>
     <w:p>
-      <w:r>
-        <w:t>Maximum PFS dump time for 80% of main memory shall be 20 minutes, thus 1.33 TB/s</w:t>
-      </w:r>
-      <w:r>
-        <w:t xml:space="preserve"> (or 1.21 TiB/s)</w:t>
-      </w:r>
-      <w:r>
-        <w:t>.</w:t>
-      </w:r>
-    </w:p>
-    <w:p>
       <w:pPr>
         <w:pStyle w:val="Heading2"/>
       </w:pPr>
       <w:r>
-        <w:t>The Test Plan</w:t>
-      </w:r>
-    </w:p>
-    <w:p>
-      <w:r>
-        <w:t xml:space="preserve">Conduct a N-N </w:t>
-      </w:r>
-      <w:r>
-        <w:t xml:space="preserve">POSIX </w:t>
-      </w:r>
-      <w:r>
-        <w:t xml:space="preserve">I/O </w:t>
-      </w:r>
-      <w:r>
-        <w:t xml:space="preserve">experiment </w:t>
-      </w:r>
-      <w:r>
-        <w:t>varying</w:t>
-      </w:r>
-      <w:r>
-        <w:t xml:space="preserve"> the number </w:t>
-      </w:r>
-      <w:r>
-        <w:t>writers and readers per OST</w:t>
-      </w:r>
-      <w:r>
-        <w:t xml:space="preserve">. </w:t>
-      </w:r>
-      <w:r>
-        <w:t>Use a large transfer size, 64 MiB</w:t>
-      </w:r>
-      <w:r>
-        <w:t xml:space="preserve">. Let </w:t>
-      </w:r>
-      <w:r>
-        <w:t xml:space="preserve">each experiment write for </w:t>
-      </w:r>
-      <w:r>
-        <w:t>3</w:t>
-      </w:r>
-      <w:r>
-        <w:t xml:space="preserve"> minutes. Find the </w:t>
-      </w:r>
-      <w:r>
-        <w:t>writer and reader</w:t>
-      </w:r>
-      <w:r>
-        <w:t xml:space="preserve"> count </w:t>
-      </w:r>
-      <w:r>
-        <w:t>per OST that yields</w:t>
-      </w:r>
-      <w:r>
-        <w:t xml:space="preserve"> the maximum bandwidth. Use this combination for tests to validate performance.</w:t>
+        <w:t>Execution Instructions</w:t>
+      </w:r>
+    </w:p>
+    <w:p>
+      <w:r>
+        <w:t>The first order of business is to find the N-N POSIX I/O configuration that yields the maximum write and read bandwidths</w:t>
+      </w:r>
+      <w:r>
+        <w:t xml:space="preserve"> on each file system</w:t>
+      </w:r>
+      <w:r>
+        <w:t>. To do this, use the Experiment Management framework to execute Python scripts. One script sweeps from one to sixteen writers</w:t>
+      </w:r>
+      <w:r>
+        <w:t>/readers</w:t>
+      </w:r>
+      <w:r>
+        <w:t xml:space="preserve"> per OST and one writer</w:t>
+      </w:r>
+      <w:r>
+        <w:t>/reader</w:t>
+      </w:r>
+      <w:r>
+        <w:t xml:space="preserve"> per node. The other does the same sweep, but with two writers</w:t>
+      </w:r>
+      <w:r>
+        <w:t>/readers</w:t>
+      </w:r>
+      <w:r>
+        <w:t xml:space="preserve"> per node.</w:t>
       </w:r>
     </w:p>
     <w:p/>
     <w:p>
       <w:r>
-        <w:t xml:space="preserve">Run a N-N </w:t>
-      </w:r>
-      <w:r>
-        <w:t xml:space="preserve">POSIX </w:t>
-      </w:r>
-      <w:r>
-        <w:t xml:space="preserve">I/O </w:t>
-      </w:r>
-      <w:r>
-        <w:t xml:space="preserve">using the setup that yields maximum bandwidth </w:t>
-      </w:r>
-      <w:r>
-        <w:t>that</w:t>
-      </w:r>
-      <w:r>
-        <w:t xml:space="preserve"> write</w:t>
-      </w:r>
-      <w:r>
-        <w:t>s</w:t>
-      </w:r>
-      <w:r>
-        <w:t xml:space="preserve"> 1.6 P</w:t>
-      </w:r>
-      <w:r>
-        <w:t>B (80% of memory)</w:t>
-      </w:r>
-      <w:r>
-        <w:t xml:space="preserve">. Verify that it finishes in less than 20 minutes and consequently achieves </w:t>
-      </w:r>
-      <w:r>
-        <w:t>a</w:t>
-      </w:r>
-      <w:r>
-        <w:t xml:space="preserve"> bandwidth</w:t>
-      </w:r>
-      <w:r>
-        <w:t xml:space="preserve"> of 1.33 TB/s (or 1.21 TiB/s)</w:t>
-      </w:r>
-      <w:r>
-        <w:t>.</w:t>
+        <w:t>% .</w:t>
+      </w:r>
+      <w:r>
+        <w:t>/run_expr.py -w 3600 -d list -M '-j oe -V' -p 1 -c experiments/ior_cray_optimal_wr_sweep_1ppn</w:t>
+      </w:r>
+      <w:r>
+        <w:t>_fs_1</w:t>
+      </w:r>
+      <w:r>
+        <w:t>.py</w:t>
       </w:r>
     </w:p>
     <w:p/>
     <w:p>
       <w:r>
-        <w:t xml:space="preserve">Work with the </w:t>
-      </w:r>
-      <w:r>
-        <w:t>ART</w:t>
-      </w:r>
-      <w:r>
-        <w:t xml:space="preserve"> to fill the file system to 70% full. Repeat the N-N </w:t>
-      </w:r>
-      <w:r>
-        <w:t xml:space="preserve">POSIX </w:t>
-      </w:r>
-      <w:r>
-        <w:t xml:space="preserve">I/O </w:t>
-      </w:r>
-      <w:r>
-        <w:t xml:space="preserve">that showed the highest bandwidth and compare the </w:t>
-      </w:r>
-      <w:r>
-        <w:t xml:space="preserve">performance </w:t>
-      </w:r>
-      <w:r>
-        <w:t>of the empty and 70% full file system</w:t>
-      </w:r>
-      <w:r>
-        <w:t>.</w:t>
-      </w:r>
-    </w:p>
-    <w:p>
-      <w:pPr>
-        <w:pStyle w:val="Heading2"/>
-      </w:pPr>
-      <w:r>
-        <w:t>Execution Instructions</w:t>
-      </w:r>
-    </w:p>
-    <w:p>
-      <w:r>
-        <w:t>The first order of business is to find the N-N POSIX I/O configuration that yields the maximum write and read bandwidths. To do this, use the Experiment Management framework to execute Python scripts. One script sweeps from one to sixteen writers</w:t>
-      </w:r>
-      <w:r>
-        <w:t>/readers</w:t>
-      </w:r>
-      <w:r>
-        <w:t xml:space="preserve"> per OST and one writer</w:t>
-      </w:r>
-      <w:r>
-        <w:t>/reader</w:t>
-      </w:r>
-      <w:r>
-        <w:t xml:space="preserve"> per node. The other does the same sweep, but with two writers</w:t>
-      </w:r>
-      <w:r>
-        <w:t>/readers</w:t>
-      </w:r>
-      <w:r>
-        <w:t xml:space="preserve"> per node.</w:t>
+        <w:t>% ./run_expr.py -w 3600 -d list -M '-j oe -V' -p 1 -c experiments/ior_cray_optimal_wr_sweep_1ppn_fs_2.py</w:t>
       </w:r>
     </w:p>
     <w:p/>
     <w:p>
       <w:r>
-        <w:t>% .</w:t>
-      </w:r>
-      <w:r>
-        <w:t>/run_expr.py -w 3600 -d list -M '-j oe -V' -p 1 -c experiments/ior_cray_optimal_wr_sweep_1ppn.py</w:t>
+        <w:t>% ./run_expr.py -w 3600 -d list -M '-j oe -V' -p 1 -c experiments/ior_cray_optimal_rd_sweep_1ppn</w:t>
+      </w:r>
+      <w:r>
+        <w:t>_fs_1</w:t>
+      </w:r>
+      <w:r>
+        <w:t>.py</w:t>
       </w:r>
     </w:p>
     <w:p/>
     <w:p>
       <w:r>
-        <w:t>% ./run_expr.py -w 3600 -d list -M '-j oe -V' -p 1 -c experiments/ior_cray_optimal_rd_sweep_1ppn.py</w:t>
+        <w:t>% ./run_expr.py -w 3600 -d list -M '-j oe -V' -p 1 -c experiments/ior_cray_optimal_rd_sweep_1ppn_fs_2.py</w:t>
       </w:r>
     </w:p>
     <w:p/>
@@ -843,25 +981,106 @@
         <w:t xml:space="preserve">% </w:t>
       </w:r>
       <w:r>
-        <w:t>./run_expr.py -w 3600 -d list -M '-j oe -V' -p 2 -c experiments/ior_cray_optimal_wr_sweep_2ppn.py</w:t>
+        <w:t>./run_expr.py -w 3600 -d list -M '-j oe -V' -p 2 -c experiments/ior_cray_optimal_wr_sweep_2ppn</w:t>
+      </w:r>
+      <w:r>
+        <w:t>_fs_1</w:t>
+      </w:r>
+      <w:r>
+        <w:t>.py</w:t>
       </w:r>
     </w:p>
     <w:p/>
     <w:p>
       <w:r>
-        <w:t>% ./run_expr.py -w 3600 -d list -M '-j oe -V' -p 2 -c experiments/ior_cray_optimal_rd_sweep_2ppn.py</w:t>
+        <w:t>% ./run_expr.py -w 3600 -d list -M '-j oe -V' -p 2 -c experiments/ior_cray_optimal_wr_sweep_2ppn_fs_2.py</w:t>
       </w:r>
     </w:p>
     <w:p/>
     <w:p>
       <w:r>
-        <w:t xml:space="preserve">After </w:t>
-      </w:r>
-      <w:r>
-        <w:t>the maximum write and read bandwidths are found,</w:t>
-      </w:r>
-      <w:r>
-        <w:t xml:space="preserve"> run a job that writes 1.6 PB and verify it finishes in less than 20 minutes.</w:t>
+        <w:t>% ./run_expr.py -w 3600 -d list -M '-j oe -V' -p 2 -c experiments/ior_cray_optimal_rd_sweep_2ppn</w:t>
+      </w:r>
+      <w:r>
+        <w:t>_fs_1</w:t>
+      </w:r>
+      <w:r>
+        <w:t>.py</w:t>
+      </w:r>
+    </w:p>
+    <w:p/>
+    <w:p>
+      <w:r>
+        <w:t>% ./run_expr.py -w 3600 -d list -M '-j oe -V' -p 2 -c experiments/ior_cray_optimal_rd_sweep_2ppn_fs_2.py</w:t>
+      </w:r>
+    </w:p>
+    <w:p/>
+    <w:p>
+      <w:r>
+        <w:t>Add up the m</w:t>
+      </w:r>
+      <w:r>
+        <w:t>aximum read and write bandwidths  found above and verify that it is approximately 1.5 GiB/s.</w:t>
+      </w:r>
+    </w:p>
+    <w:p/>
+    <w:p>
+      <w:r>
+        <w:t>After the maximum write an</w:t>
+      </w:r>
+      <w:r>
+        <w:t>d read bandwidths are found, run</w:t>
+      </w:r>
+      <w:r>
+        <w:t xml:space="preserve"> concurrent jo</w:t>
+      </w:r>
+      <w:r>
+        <w:t>bs on each file system and verif</w:t>
+      </w:r>
+      <w:r>
+        <w:t xml:space="preserve">y that the results of both tests </w:t>
+      </w:r>
+      <w:r>
+        <w:t>add up to the network limitation of 881.2 GiB/sec.  The resulting bandwidth should be split evenly across both file systems.</w:t>
+      </w:r>
+    </w:p>
+    <w:p/>
+    <w:p>
+      <w:r>
+        <w:t xml:space="preserve">Using the parameters from the </w:t>
+      </w:r>
+      <w:r>
+        <w:t>maximum wri</w:t>
+      </w:r>
+      <w:r>
+        <w:t>te and read bandwidths</w:t>
+      </w:r>
+      <w:r>
+        <w:t>,</w:t>
+      </w:r>
+      <w:r>
+        <w:t xml:space="preserve"> run non-concurrent </w:t>
+      </w:r>
+      <w:r>
+        <w:t xml:space="preserve">jobs on each file system </w:t>
+      </w:r>
+      <w:r>
+        <w:t>that write</w:t>
+      </w:r>
+      <w:r>
+        <w:t xml:space="preserve"> </w:t>
+      </w:r>
+      <w:r>
+        <w:t>0.8 PB (</w:t>
+      </w:r>
+      <w:r>
+        <w:t>1.6 PB</w:t>
+      </w:r>
+      <w:r>
+        <w:t xml:space="preserve"> total)</w:t>
+      </w:r>
+      <w:r>
+        <w:t xml:space="preserve"> and verify it finishes in less than 20 minutes.</w:t>
       </w:r>
     </w:p>
     <w:p/>
@@ -912,16 +1131,22 @@
       <w:pPr>
         <w:pStyle w:val="Heading2"/>
       </w:pPr>
-      <w:bookmarkStart w:id="3" w:name="_Ref213322295"/>
-      <w:bookmarkStart w:id="4" w:name="_Ref201733031"/>
+      <w:bookmarkStart w:id="4" w:name="_Ref213322295"/>
+      <w:bookmarkStart w:id="5" w:name="_Ref201733031"/>
       <w:r>
         <w:t>The Requirement</w:t>
       </w:r>
     </w:p>
-    <w:bookmarkEnd w:id="3"/>
-    <w:p>
-      <w:r>
-        <w:t xml:space="preserve">The PFS shall provide a robust, interactive environment for users. The time required to perform an insert, delete, enumerate, and retrieve file system object status within a single directory on login or file transfer service nodes shall be prompt and not be substantially impacted by unrelated applications running on the compute partition. Given a single directory with 1 million files, the Trinity file system </w:t>
+    <w:bookmarkEnd w:id="4"/>
+    <w:p>
+      <w:r>
+        <w:t>The PFS shall provide a robust, interactive environment for users. The time required to perform an insert, delete, enumerate, and retrieve file system object status within a single directory on login or file transfer service nodes shall be prompt and not be substantially impacted by unrelated applications running on the compute partition. Given a single directory with 1 million files</w:t>
+      </w:r>
+      <w:r>
+        <w:t xml:space="preserve"> (1,000,000)</w:t>
+      </w:r>
+      <w:r>
+        <w:t xml:space="preserve">, the Trinity file system </w:t>
       </w:r>
       <w:r>
         <w:t>shall</w:t>
@@ -939,7 +1164,13 @@
         </w:numPr>
       </w:pPr>
       <w:r>
-        <w:t>Insert one million objects in 6 seconds.</w:t>
+        <w:t>Insert one million</w:t>
+      </w:r>
+      <w:r>
+        <w:t xml:space="preserve"> objects </w:t>
+      </w:r>
+      <w:r>
+        <w:t>in 6 seconds.</w:t>
       </w:r>
     </w:p>
     <w:p>
@@ -954,7 +1185,10 @@
         <w:t>Delete one</w:t>
       </w:r>
       <w:r>
-        <w:t xml:space="preserve"> million objects in 5 seconds.</w:t>
+        <w:t xml:space="preserve"> million objects </w:t>
+      </w:r>
+      <w:r>
+        <w:t>in 5 seconds.</w:t>
       </w:r>
     </w:p>
     <w:p>
@@ -993,6 +1227,12 @@
       <w:r>
         <w:t>This requirement has two parts: metadata and interactive response time. These two parts will be tested separately.</w:t>
       </w:r>
+      <w:r>
+        <w:t xml:space="preserve">  The file system is actually comprised of two, equally sized file systems that share the same LNET routers.  For this reason, the plan will state running tes</w:t>
+      </w:r>
+      <w:r>
+        <w:t>ts on each file systems concurrently with each test creating 500,000 files (one million total).</w:t>
+      </w:r>
     </w:p>
     <w:p>
       <w:pPr>
@@ -1007,13 +1247,37 @@
     </w:p>
     <w:p>
       <w:r>
-        <w:t>Run a scaling study of file creation and deletion tests where each CPU core creates and deletes its share of one million files and all files are in the same directory.</w:t>
+        <w:t>Run a scaling study of file creation and deletion tests where each CPU core crea</w:t>
+      </w:r>
+      <w:r>
+        <w:t>tes and deletes its share of 500,000</w:t>
+      </w:r>
+      <w:r>
+        <w:t xml:space="preserve"> files and all</w:t>
+      </w:r>
+      <w:r>
+        <w:t xml:space="preserve"> files are in a directory per MDT (DNE) configuration</w:t>
+      </w:r>
+      <w:r>
+        <w:t>.</w:t>
+      </w:r>
+      <w:r>
+        <w:t xml:space="preserve">  Do this on each file system independently.</w:t>
       </w:r>
     </w:p>
     <w:p/>
     <w:p>
       <w:r>
-        <w:t>Run a scaling study of file creation and deletion tests where each CPU core creates and deletes its share of one million files and each CPU core creates and deletes files in its own directory.</w:t>
+        <w:t>Run a scaling study of file creation and deletion tests where each CPU core crea</w:t>
+      </w:r>
+      <w:r>
+        <w:t>tes and deletes its share of 500,000</w:t>
+      </w:r>
+      <w:r>
+        <w:t xml:space="preserve"> files and each CPU core creates and deletes files in its own directory.</w:t>
+      </w:r>
+      <w:r>
+        <w:t xml:space="preserve">  Do this on each file system independently.</w:t>
       </w:r>
     </w:p>
     <w:p/>
@@ -1021,6 +1285,9 @@
       <w:r>
         <w:t>Run a scaling study of file creation and deletion tests where each CPU core creates and deletes the same file.</w:t>
       </w:r>
+      <w:r>
+        <w:t xml:space="preserve">  Do this on each file system independently.</w:t>
+      </w:r>
     </w:p>
     <w:p>
       <w:pPr>
@@ -1044,7 +1311,16 @@
     <w:p/>
     <w:p>
       <w:r>
-        <w:t>The exact invocation of the code depends on one’s MPI implementation. To test create/stat/remove 1,048,576 files where each process does its share of the files in its own directory, run this command:</w:t>
+        <w:t>The exact invocation of the code depends on one’s MPI implementation. To</w:t>
+      </w:r>
+      <w:r>
+        <w:t xml:space="preserve"> test create/stat/remove 500,000</w:t>
+      </w:r>
+      <w:r>
+        <w:t xml:space="preserve"> files where each process does its share of the files in its </w:t>
+      </w:r>
+      <w:r>
+        <w:t>own directory, run this command concurrently on each file system.</w:t>
       </w:r>
     </w:p>
     <w:p/>
@@ -1053,10 +1329,75 @@
         <w:t>aprun –n &lt;#pes&gt; -N &lt;#pes-per-node&gt; ./</w:t>
       </w:r>
       <w:r>
+        <w:t>mdtest -n &lt;500</w:t>
+      </w:r>
+      <w:r>
+        <w:t>000</w:t>
+      </w:r>
+      <w:r>
+        <w:t>/#</w:t>
+      </w:r>
+      <w:r>
+        <w:t>pes</w:t>
+      </w:r>
+      <w:r>
+        <w:t xml:space="preserve">&gt; -d </w:t>
+      </w:r>
+      <w:r>
+        <w:t>&lt;path-to-pfs&gt;/&lt;nn_unique-dir&gt;</w:t>
+      </w:r>
+      <w:r>
+        <w:t xml:space="preserve"> -F </w:t>
+      </w:r>
+      <w:r>
+        <w:t xml:space="preserve">-C -T -r </w:t>
+      </w:r>
+      <w:r>
+        <w:t xml:space="preserve">-N </w:t>
+      </w:r>
+      <w:r>
+        <w:t>&lt;#pes-per-node&gt; -u</w:t>
+      </w:r>
+    </w:p>
+    <w:p/>
+    <w:p>
+      <w:r>
+        <w:t>Verify that the performance of both tests meet the 1000000 million file creates in 6 seconds, enumeration and retrival in 4 seconds, and file deletes in 5 seconds.</w:t>
+      </w:r>
+    </w:p>
+    <w:p>
+      <w:r>
+        <w:t>The exact invocation of the code depends on one’s MPI implementation. To t</w:t>
+      </w:r>
+      <w:r>
+        <w:t>est create/stat/remove 500,000</w:t>
+      </w:r>
+      <w:r>
+        <w:t xml:space="preserve"> files where each process does it</w:t>
+      </w:r>
+      <w:r>
+        <w:t>s share of the files in the directory per MDT (DNE)</w:t>
+      </w:r>
+      <w:r>
+        <w:t xml:space="preserve"> mode</w:t>
+      </w:r>
+      <w:r>
+        <w:t>T</w:t>
+      </w:r>
+      <w:r>
+        <w:t xml:space="preserve">, run this command concurrently on each file system.  </w:t>
+      </w:r>
+    </w:p>
+    <w:p/>
+    <w:p>
+      <w:r>
+        <w:t>aprun –n &lt;#pes&gt; -N &lt;#pes-per-node&gt; ./</w:t>
+      </w:r>
+      <w:r>
         <w:t>mdtest -n &lt;</w:t>
       </w:r>
       <w:r>
-        <w:t>1048576</w:t>
+        <w:t>500000</w:t>
       </w:r>
       <w:r>
         <w:t>/#</w:t>
@@ -1068,48 +1409,6 @@
         <w:t xml:space="preserve">&gt; -d </w:t>
       </w:r>
       <w:r>
-        <w:t>&lt;path-to-pfs&gt;/&lt;nn_unique-dir&gt;</w:t>
-      </w:r>
-      <w:r>
-        <w:t xml:space="preserve"> -F </w:t>
-      </w:r>
-      <w:r>
-        <w:t xml:space="preserve">-C -T -r </w:t>
-      </w:r>
-      <w:r>
-        <w:t xml:space="preserve">-N </w:t>
-      </w:r>
-      <w:r>
-        <w:t>&lt;#pes-per-node&gt; -u</w:t>
-      </w:r>
-    </w:p>
-    <w:p/>
-    <w:p>
-      <w:r>
-        <w:t>The exact invocation of the code depends on one’s MPI implementation. To test create/stat/remove 1,048,576 files where each process does its share of the files in the same directory as all other processes, run this command:</w:t>
-      </w:r>
-    </w:p>
-    <w:p/>
-    <w:p>
-      <w:r>
-        <w:t>aprun –n &lt;#pes&gt; -N &lt;#pes-per-node&gt; ./</w:t>
-      </w:r>
-      <w:r>
-        <w:t>mdtest -n &lt;</w:t>
-      </w:r>
-      <w:r>
-        <w:t>1048576</w:t>
-      </w:r>
-      <w:r>
-        <w:t>/#</w:t>
-      </w:r>
-      <w:r>
-        <w:t>pes</w:t>
-      </w:r>
-      <w:r>
-        <w:t xml:space="preserve">&gt; -d </w:t>
-      </w:r>
-      <w:r>
         <w:t>&lt;path-to-pfs&gt;/&lt;nn_shared-dir&gt;</w:t>
       </w:r>
       <w:r>
@@ -1120,6 +1419,9 @@
       </w:r>
       <w:r>
         <w:t xml:space="preserve"> -N </w:t>
+      </w:r>
+      <w:r>
+        <w:t>-M</w:t>
       </w:r>
       <w:r>
         <w:t>&lt;#pes-per-node&gt;</w:t>
@@ -1136,6 +1438,20 @@
     </w:p>
     <w:p>
       <w:r>
+        <w:t>Verify that the performance of both tests meet the 1000000 million file creates in 6 seconds, enumeration and retrival in 4 seconds, and file deletes in 5 seconds.</w:t>
+      </w:r>
+    </w:p>
+    <w:p>
+      <w:pPr>
+        <w:rPr>
+          <w:rFonts w:ascii="Courier" w:hAnsi="Courier"/>
+          <w:sz w:val="20"/>
+          <w:szCs w:val="20"/>
+        </w:rPr>
+      </w:pPr>
+    </w:p>
+    <w:p>
+      <w:r>
         <w:t>The exact invocation of the code depends on one’s MPI implementation. To test create/stat/remove 1 file where each process does the operations on the same file in the same directory, run this command:</w:t>
       </w:r>
     </w:p>
@@ -1276,8 +1592,6 @@
       <w:r>
         <w:t>it</w:t>
       </w:r>
-      <w:bookmarkStart w:id="5" w:name="_GoBack"/>
-      <w:bookmarkEnd w:id="5"/>
       <w:r>
         <w:t xml:space="preserve"> do a read too) bandwidth at the same time. The sum of bandwidth achieved by the competing file system clients should approximately the same as when a single file system client has the file system dedicated to it</w:t>
       </w:r>
@@ -1506,7 +1820,7 @@
       <w:r>
         <w:t>.</w:t>
       </w:r>
-      <w:bookmarkEnd w:id="4"/>
+      <w:bookmarkEnd w:id="5"/>
     </w:p>
     <w:p>
       <w:pPr>
@@ -1549,13 +1863,7 @@
         <w:t xml:space="preserve">Run </w:t>
       </w:r>
       <w:r>
-        <w:t xml:space="preserve">with the number of processes for optimal N-N POSIX/IO, but create a shared file (N-1) </w:t>
-      </w:r>
-      <w:r>
-        <w:t>striped over all OSTs</w:t>
-      </w:r>
-      <w:r>
-        <w:t xml:space="preserve"> using MPI/IO</w:t>
+        <w:t>with the number of processes for optimal N-N POSIX/IO, but create a shared file (N-1) striped over all OSTs using MPI/IO</w:t>
       </w:r>
       <w:r>
         <w:t>.</w:t>
@@ -2058,7 +2366,7 @@
         <w:rStyle w:val="PageNumber"/>
         <w:noProof/>
       </w:rPr>
-      <w:t>7</w:t>
+      <w:t>1</w:t>
     </w:r>
     <w:r>
       <w:rPr>

</xml_diff>

<commit_message>
Updated mdtest descriptions and minor wording fixes.
</commit_message>
<xml_diff>
--- a/Trinity/plans/Trinity_PFS_Requirements_Validation_Test_Plan.docx
+++ b/Trinity/plans/Trinity_PFS_Requirements_Validation_Test_Plan.docx
@@ -7,12 +7,7 @@
         <w:pStyle w:val="Heading1"/>
       </w:pPr>
       <w:r>
-        <w:t>O</w:t>
-      </w:r>
-      <w:bookmarkStart w:id="0" w:name="_GoBack"/>
-      <w:bookmarkEnd w:id="0"/>
-      <w:r>
-        <w:t>verview</w:t>
+        <w:t>Overview</w:t>
       </w:r>
     </w:p>
     <w:p>
@@ -281,7 +276,7 @@
       <w:pPr>
         <w:pStyle w:val="Heading2"/>
       </w:pPr>
-      <w:bookmarkStart w:id="1" w:name="_Ref213322330"/>
+      <w:bookmarkStart w:id="0" w:name="_Ref213322330"/>
       <w:r>
         <w:t>The Test Plan</w:t>
       </w:r>
@@ -303,7 +298,13 @@
         <w:t>)</w:t>
       </w:r>
       <w:r>
-        <w:t xml:space="preserve"> to continuously run a variety of jobs that fill XX% (defined by Project Management) of the CPU cores for YY days (defined by Project Management). During that time no jobs shall fail do to I/O and all data written shall be verified to be correct.</w:t>
+        <w:t xml:space="preserve"> to continuously run a variety of jobs that fill XX% (defined by Project Management) of the CPU cores for YY days (defined by Project Management). During that time no jobs shall fail </w:t>
+      </w:r>
+      <w:r>
+        <w:t>due</w:t>
+      </w:r>
+      <w:r>
+        <w:t xml:space="preserve"> to I/O and all data written shall be verified to be correct.</w:t>
       </w:r>
     </w:p>
     <w:p/>
@@ -324,7 +325,13 @@
         <w:t>. T</w:t>
       </w:r>
       <w:r>
-        <w:t>he PFS shall either complete the I/O in process during a component failure or result in an error that the user can clearly know that the I/O did not complete successfully</w:t>
+        <w:t xml:space="preserve">he PFS shall either complete the I/O in process during a component failure or result in an error that </w:t>
+      </w:r>
+      <w:r>
+        <w:t>clearly indicates</w:t>
+      </w:r>
+      <w:r>
+        <w:t xml:space="preserve"> that the I/O did not complete successfully</w:t>
       </w:r>
       <w:r>
         <w:t>.</w:t>
@@ -358,7 +365,10 @@
         <w:t xml:space="preserve"> </w:t>
       </w:r>
       <w:r>
-        <w:t>experiments/ior_cray_optimal_possixio.py</w:t>
+        <w:t>experiments/ior_cray_optimal_po</w:t>
+      </w:r>
+      <w:r>
+        <w:t>sixio.py</w:t>
       </w:r>
     </w:p>
     <w:p/>
@@ -553,7 +563,7 @@
           <w:szCs w:val="32"/>
         </w:rPr>
       </w:pPr>
-      <w:bookmarkStart w:id="2" w:name="_Ref216769905"/>
+      <w:bookmarkStart w:id="1" w:name="_Ref216769905"/>
       <w:r>
         <w:br w:type="page"/>
       </w:r>
@@ -568,464 +578,511 @@
       <w:r>
         <w:t>I/O Performance</w:t>
       </w:r>
+      <w:bookmarkEnd w:id="1"/>
+    </w:p>
+    <w:p>
+      <w:pPr>
+        <w:pStyle w:val="Heading2"/>
+      </w:pPr>
+      <w:r>
+        <w:t>The Requirement</w:t>
+      </w:r>
+    </w:p>
+    <w:p>
+      <w:r>
+        <w:t>The PFS shall achieve the target bandwidth, as specified in</w:t>
+      </w:r>
+      <w:r>
+        <w:t xml:space="preserve"> </w:t>
+      </w:r>
+      <w:r>
+        <w:fldChar w:fldCharType="begin"/>
+      </w:r>
+      <w:r>
+        <w:instrText xml:space="preserve"> REF _Ref216766775 \h </w:instrText>
+      </w:r>
+      <w:r>
+        <w:fldChar w:fldCharType="separate"/>
+      </w:r>
+      <w:r>
+        <w:t>Performance Requirements</w:t>
+      </w:r>
+      <w:r>
+        <w:fldChar w:fldCharType="end"/>
+      </w:r>
+      <w:r>
+        <w:t xml:space="preserve"> using any arbitrary collection of compute nodes starting at 10% of compute nodes up to the full scale of the system w</w:t>
+      </w:r>
+      <w:r>
+        <w:t>hen the PFS is up to 70% full</w:t>
+      </w:r>
+      <w:r>
+        <w:t>.</w:t>
+      </w:r>
+      <w:bookmarkEnd w:id="0"/>
+    </w:p>
+    <w:p>
+      <w:pPr>
+        <w:pStyle w:val="Heading3"/>
+      </w:pPr>
+      <w:bookmarkStart w:id="2" w:name="_Ref216766775"/>
+      <w:r>
+        <w:t>Performance Requirements</w:t>
+      </w:r>
       <w:bookmarkEnd w:id="2"/>
     </w:p>
     <w:p>
+      <w:r>
+        <w:t xml:space="preserve">Aggregate main memory </w:t>
+      </w:r>
+      <w:r>
+        <w:t>is 2</w:t>
+      </w:r>
+      <w:r>
+        <w:t xml:space="preserve"> PB.</w:t>
+      </w:r>
+    </w:p>
+    <w:p>
+      <w:r>
+        <w:t xml:space="preserve">Disk Capacity </w:t>
+      </w:r>
+      <w:r>
+        <w:t>is 39</w:t>
+      </w:r>
+      <w:r>
+        <w:t xml:space="preserve"> PB</w:t>
+      </w:r>
+      <w:r>
+        <w:t xml:space="preserve"> per file system with two file systems</w:t>
+      </w:r>
+      <w:r>
+        <w:t>.</w:t>
+      </w:r>
+    </w:p>
+    <w:p>
+      <w:r>
+        <w:t>Maximum PFS dump time for 80% of main memory shall be 20 minutes, thus 1.33 TB/s</w:t>
+      </w:r>
+      <w:r>
+        <w:t xml:space="preserve"> (or 1.21 TiB/s)</w:t>
+      </w:r>
+      <w:r>
+        <w:t>.</w:t>
+      </w:r>
+    </w:p>
+    <w:p>
       <w:pPr>
         <w:pStyle w:val="Heading2"/>
       </w:pPr>
       <w:r>
-        <w:t>The Requirement</w:t>
-      </w:r>
-    </w:p>
-    <w:p>
-      <w:r>
-        <w:t>The PFS shall achieve the target bandwidth, as specified in</w:t>
+        <w:t>The Test Plan</w:t>
+      </w:r>
+    </w:p>
+    <w:p>
+      <w:r>
+        <w:t>As stated above, the file system is actually comprised of two, equally sized file systems that share the same L</w:t>
+      </w:r>
+      <w:r>
+        <w:t xml:space="preserve">NET routers. </w:t>
+      </w:r>
+      <w:r>
+        <w:t>Phase 1 has a reduced amount of LNET routers and thus reduced number of link</w:t>
+      </w:r>
+      <w:r>
+        <w:t xml:space="preserve">s to the Sonexion File System. </w:t>
+      </w:r>
+      <w:r>
+        <w:t xml:space="preserve">The maximum bandwidth to the </w:t>
+      </w:r>
+      <w:r>
+        <w:t xml:space="preserve">two </w:t>
+      </w:r>
+      <w:r>
+        <w:t>file system</w:t>
+      </w:r>
+      <w:r>
+        <w:t>s</w:t>
+      </w:r>
+      <w:r>
+        <w:t xml:space="preserve"> is 881.2 GiB/s and each file system is capable of 7</w:t>
+      </w:r>
+      <w:r>
+        <w:t xml:space="preserve">53.8 GiB/s based on SSU count. </w:t>
+      </w:r>
+      <w:r>
+        <w:t xml:space="preserve">For this reason, </w:t>
+      </w:r>
+      <w:r>
+        <w:t>the plan will state ru</w:t>
+      </w:r>
+      <w:r>
+        <w:t>nning tests on each file system</w:t>
+      </w:r>
+      <w:r>
+        <w:t xml:space="preserve"> independently and summing performance when appropriate.</w:t>
+      </w:r>
+    </w:p>
+    <w:p/>
+    <w:p>
+      <w:r>
+        <w:t xml:space="preserve">Conduct a N-N </w:t>
+      </w:r>
+      <w:r>
+        <w:t xml:space="preserve">POSIX </w:t>
+      </w:r>
+      <w:r>
+        <w:t xml:space="preserve">I/O </w:t>
+      </w:r>
+      <w:r>
+        <w:t xml:space="preserve">experiment </w:t>
+      </w:r>
+      <w:r>
+        <w:t>varying</w:t>
+      </w:r>
+      <w:r>
+        <w:t xml:space="preserve"> the number </w:t>
+      </w:r>
+      <w:r>
+        <w:t>writers and readers per OST</w:t>
+      </w:r>
+      <w:r>
+        <w:t xml:space="preserve">. </w:t>
+      </w:r>
+      <w:r>
+        <w:t>Use a large transfer size, 64 MiB</w:t>
+      </w:r>
+      <w:r>
+        <w:t xml:space="preserve">. Let </w:t>
+      </w:r>
+      <w:r>
+        <w:t xml:space="preserve">each experiment write for </w:t>
+      </w:r>
+      <w:r>
+        <w:t>3</w:t>
+      </w:r>
+      <w:r>
+        <w:t xml:space="preserve"> minutes. Find the </w:t>
+      </w:r>
+      <w:r>
+        <w:t>writer and reader</w:t>
+      </w:r>
+      <w:r>
+        <w:t xml:space="preserve"> count </w:t>
+      </w:r>
+      <w:r>
+        <w:t>per OST that yields</w:t>
+      </w:r>
+      <w:r>
+        <w:t xml:space="preserve"> the maximum bandwidth.</w:t>
+      </w:r>
+      <w:r>
+        <w:t xml:space="preserve"> Do this on each file system </w:t>
+      </w:r>
+      <w:r>
+        <w:t xml:space="preserve">independently </w:t>
+      </w:r>
+      <w:r>
+        <w:t xml:space="preserve">to verify that maximum bandwidth is achieved using the same </w:t>
+      </w:r>
+      <w:r>
+        <w:t>p</w:t>
+      </w:r>
+      <w:r>
+        <w:t xml:space="preserve">arameters on each file system. </w:t>
+      </w:r>
+      <w:r>
+        <w:t xml:space="preserve">Verify that the </w:t>
+      </w:r>
+      <w:r>
+        <w:t xml:space="preserve">max </w:t>
+      </w:r>
+      <w:r>
+        <w:t xml:space="preserve">performance of </w:t>
+      </w:r>
+      <w:r>
+        <w:t>file system 1 and file system 2</w:t>
+      </w:r>
+      <w:r>
+        <w:t xml:space="preserve"> add up to the expected performance of all SSUs and LNET routers in place whi</w:t>
+      </w:r>
+      <w:r>
+        <w:t>ch is approximately 1.5 GiB/sec (753.8 GiB/s * 2).</w:t>
+      </w:r>
+    </w:p>
+    <w:p/>
+    <w:p>
+      <w:r>
+        <w:t xml:space="preserve">Run a N-N POSIX I/O on each file system concurrently using the setup </w:t>
+      </w:r>
+      <w:r>
+        <w:t xml:space="preserve">that yields maximum bandwidth. </w:t>
+      </w:r>
+      <w:r>
+        <w:t xml:space="preserve">Verify that the performance of each test </w:t>
+      </w:r>
+      <w:r>
+        <w:t xml:space="preserve">is essentially the same and that both add up to the LNET network </w:t>
+      </w:r>
+      <w:r>
+        <w:t>limitation</w:t>
+      </w:r>
+      <w:r>
+        <w:t xml:space="preserve"> of 881 GiB/s.</w:t>
       </w:r>
       <w:r>
         <w:t xml:space="preserve"> </w:t>
       </w:r>
-      <w:r>
-        <w:fldChar w:fldCharType="begin"/>
-      </w:r>
-      <w:r>
-        <w:instrText xml:space="preserve"> REF _Ref216766775 \h </w:instrText>
-      </w:r>
-      <w:r>
-        <w:fldChar w:fldCharType="separate"/>
-      </w:r>
-      <w:r>
-        <w:t>Performance Requirements</w:t>
-      </w:r>
-      <w:r>
-        <w:fldChar w:fldCharType="end"/>
-      </w:r>
-      <w:r>
-        <w:t xml:space="preserve"> using any arbitrary collection of compute nodes starting at 10% of compute nodes up to the full scale of the system w</w:t>
-      </w:r>
-      <w:r>
-        <w:t>hen the PFS is up to 70% full</w:t>
+    </w:p>
+    <w:p/>
+    <w:p>
+      <w:r>
+        <w:t xml:space="preserve">Run a N-N </w:t>
+      </w:r>
+      <w:r>
+        <w:t xml:space="preserve">POSIX </w:t>
+      </w:r>
+      <w:r>
+        <w:t xml:space="preserve">I/O </w:t>
+      </w:r>
+      <w:r>
+        <w:t xml:space="preserve">on each file system </w:t>
+      </w:r>
+      <w:r>
+        <w:t xml:space="preserve">independently </w:t>
+      </w:r>
+      <w:r>
+        <w:t xml:space="preserve">using the setup that yields maximum bandwidth </w:t>
+      </w:r>
+      <w:r>
+        <w:t>that</w:t>
+      </w:r>
+      <w:r>
+        <w:t xml:space="preserve"> write</w:t>
+      </w:r>
+      <w:r>
+        <w:t>s</w:t>
+      </w:r>
+      <w:r>
+        <w:t xml:space="preserve"> .8</w:t>
+      </w:r>
+      <w:r>
+        <w:t xml:space="preserve"> P</w:t>
+      </w:r>
+      <w:r>
+        <w:t>B</w:t>
+      </w:r>
+      <w:r>
+        <w:t xml:space="preserve"> (4</w:t>
+      </w:r>
+      <w:r>
+        <w:t>0% of memory)</w:t>
+      </w:r>
+      <w:r>
+        <w:t xml:space="preserve">. Verify that each test </w:t>
+      </w:r>
+      <w:r>
+        <w:t xml:space="preserve">finishes in less than 20 minutes and consequently achieves </w:t>
+      </w:r>
+      <w:r>
+        <w:t>a</w:t>
+      </w:r>
+      <w:r>
+        <w:t xml:space="preserve"> </w:t>
+      </w:r>
+      <w:r>
+        <w:t xml:space="preserve">total </w:t>
+      </w:r>
+      <w:r>
+        <w:t>bandwidth</w:t>
+      </w:r>
+      <w:r>
+        <w:t xml:space="preserve"> </w:t>
+      </w:r>
+      <w:r>
+        <w:t>of 1.33 TB/s (or 1.21 TiB/s)</w:t>
       </w:r>
       <w:r>
         <w:t>.</w:t>
       </w:r>
-      <w:bookmarkEnd w:id="1"/>
-    </w:p>
-    <w:p>
-      <w:pPr>
-        <w:pStyle w:val="Heading3"/>
-      </w:pPr>
-      <w:bookmarkStart w:id="3" w:name="_Ref216766775"/>
-      <w:r>
-        <w:t>Performance Requirements</w:t>
-      </w:r>
-      <w:bookmarkEnd w:id="3"/>
-    </w:p>
-    <w:p>
-      <w:r>
-        <w:t xml:space="preserve">Aggregate main memory </w:t>
-      </w:r>
-      <w:r>
-        <w:t>is 2</w:t>
-      </w:r>
-      <w:r>
-        <w:t xml:space="preserve"> PB.</w:t>
-      </w:r>
-    </w:p>
-    <w:p>
-      <w:r>
-        <w:t xml:space="preserve">Disk Capacity </w:t>
-      </w:r>
-      <w:r>
-        <w:t>is 39</w:t>
-      </w:r>
-      <w:r>
-        <w:t xml:space="preserve"> PB</w:t>
-      </w:r>
-      <w:r>
-        <w:t xml:space="preserve"> per file system with two file systems</w:t>
+      <w:r>
+        <w:t xml:space="preserve"> </w:t>
+      </w:r>
+      <w:r>
+        <w:t>The total bandwidth is calculated by adding the perform</w:t>
+      </w:r>
+      <w:r>
+        <w:t xml:space="preserve">ance of each file system test. </w:t>
+      </w:r>
+      <w:r>
+        <w:t>The performance on each file system should be essentially the same and sum to 1.21 TiB/s (0.605 TiB/s + 0.605 TiB/s).</w:t>
+      </w:r>
+    </w:p>
+    <w:p/>
+    <w:p>
+      <w:r>
+        <w:t xml:space="preserve">Work with the </w:t>
+      </w:r>
+      <w:r>
+        <w:t>ART</w:t>
+      </w:r>
+      <w:r>
+        <w:t xml:space="preserve"> to fill the file system to 70% full. Repeat the N-N </w:t>
+      </w:r>
+      <w:r>
+        <w:t xml:space="preserve">POSIX </w:t>
+      </w:r>
+      <w:r>
+        <w:t xml:space="preserve">I/O </w:t>
+      </w:r>
+      <w:r>
+        <w:t xml:space="preserve">tests on each file system </w:t>
+      </w:r>
+      <w:r>
+        <w:t xml:space="preserve">that showed the highest bandwidth and compare the </w:t>
+      </w:r>
+      <w:r>
+        <w:t xml:space="preserve">performance </w:t>
+      </w:r>
+      <w:r>
+        <w:t>of the empty and 70% full file system</w:t>
       </w:r>
       <w:r>
         <w:t>.</w:t>
       </w:r>
     </w:p>
     <w:p>
-      <w:r>
-        <w:t>Maximum PFS dump time for 80% of main memory shall be 20 minutes, thus 1.33 TB/s</w:t>
-      </w:r>
-      <w:r>
-        <w:t xml:space="preserve"> (or 1.21 TiB/s)</w:t>
-      </w:r>
-      <w:r>
-        <w:t>.</w:t>
-      </w:r>
-    </w:p>
-    <w:p>
       <w:pPr>
         <w:pStyle w:val="Heading2"/>
       </w:pPr>
       <w:r>
-        <w:t>The Test Plan</w:t>
-      </w:r>
-    </w:p>
-    <w:p>
-      <w:r>
-        <w:t>As stated above, the file system is actually comprised of two, equally sized file systems that share the same L</w:t>
-      </w:r>
-      <w:r>
-        <w:t xml:space="preserve">NET routers.  </w:t>
-      </w:r>
-      <w:r>
-        <w:t xml:space="preserve">Phase 1 has a reduced amount of LNET routers and thus reduced number of links to the Sonexion File System.  The maximum bandwidth to the </w:t>
-      </w:r>
-      <w:r>
-        <w:t xml:space="preserve">two </w:t>
-      </w:r>
-      <w:r>
-        <w:t>file system</w:t>
-      </w:r>
-      <w:r>
-        <w:t>s</w:t>
-      </w:r>
-      <w:r>
-        <w:t xml:space="preserve"> is 881.2 GiB/s and each file system is capable of 753.8 GiB/s based on SSU count.  </w:t>
-      </w:r>
-      <w:r>
-        <w:t xml:space="preserve">For this reason, </w:t>
-      </w:r>
-      <w:r>
-        <w:t>the plan will state running tests on each file systems independently and summing performance when appropriate.</w:t>
-      </w:r>
-    </w:p>
-    <w:p>
-      <w:r>
-        <w:t xml:space="preserve">   </w:t>
-      </w:r>
-    </w:p>
-    <w:p>
-      <w:r>
-        <w:t xml:space="preserve">Conduct a N-N </w:t>
-      </w:r>
-      <w:r>
-        <w:t xml:space="preserve">POSIX </w:t>
-      </w:r>
-      <w:r>
-        <w:t xml:space="preserve">I/O </w:t>
-      </w:r>
-      <w:r>
-        <w:t xml:space="preserve">experiment </w:t>
-      </w:r>
-      <w:r>
-        <w:t>varying</w:t>
-      </w:r>
-      <w:r>
-        <w:t xml:space="preserve"> the number </w:t>
-      </w:r>
-      <w:r>
-        <w:t>writers and readers per OST</w:t>
-      </w:r>
-      <w:r>
-        <w:t xml:space="preserve">. </w:t>
-      </w:r>
-      <w:r>
-        <w:t>Use a large transfer size, 64 MiB</w:t>
-      </w:r>
-      <w:r>
-        <w:t xml:space="preserve">. Let </w:t>
-      </w:r>
-      <w:r>
-        <w:t xml:space="preserve">each experiment write for </w:t>
-      </w:r>
-      <w:r>
-        <w:t>3</w:t>
-      </w:r>
-      <w:r>
-        <w:t xml:space="preserve"> minutes. Find the </w:t>
-      </w:r>
-      <w:r>
-        <w:t>writer and reader</w:t>
-      </w:r>
-      <w:r>
-        <w:t xml:space="preserve"> count </w:t>
-      </w:r>
-      <w:r>
-        <w:t>per OST that yields</w:t>
-      </w:r>
-      <w:r>
-        <w:t xml:space="preserve"> the maximum bandwidth.  Do this on each file system </w:t>
-      </w:r>
-      <w:r>
-        <w:t xml:space="preserve">independently </w:t>
-      </w:r>
-      <w:r>
-        <w:t xml:space="preserve">to verify that maximum bandwidth is achieved using the same </w:t>
-      </w:r>
-      <w:r>
-        <w:t xml:space="preserve">parameters on each file system.  Verify that the </w:t>
-      </w:r>
-      <w:r>
-        <w:t xml:space="preserve">max </w:t>
-      </w:r>
-      <w:r>
-        <w:t>performance of file system 1 and file system 2  add up to the expected performance of all SSUs and LNET routers in place whi</w:t>
-      </w:r>
-      <w:r>
-        <w:t>ch is approximately 1.5 GiB/sec (753.8 GiB/s * 2).</w:t>
+        <w:t>Execution Instructions</w:t>
+      </w:r>
+    </w:p>
+    <w:p>
+      <w:r>
+        <w:t>The first order of business is to find the N-N POSIX I/O configuration that yields the maximum write and read bandwidths</w:t>
+      </w:r>
+      <w:r>
+        <w:t xml:space="preserve"> on each file system</w:t>
+      </w:r>
+      <w:r>
+        <w:t>. To do this, use the Experiment Management framework to execute Python scripts. One script sweeps from one to sixteen writers</w:t>
+      </w:r>
+      <w:r>
+        <w:t>/readers</w:t>
+      </w:r>
+      <w:r>
+        <w:t xml:space="preserve"> per OST and one writer</w:t>
+      </w:r>
+      <w:r>
+        <w:t>/reader</w:t>
+      </w:r>
+      <w:r>
+        <w:t xml:space="preserve"> per node. The other does the same sweep, but with two writers</w:t>
+      </w:r>
+      <w:r>
+        <w:t>/readers</w:t>
+      </w:r>
+      <w:r>
+        <w:t xml:space="preserve"> per node.</w:t>
       </w:r>
     </w:p>
     <w:p/>
     <w:p>
       <w:r>
-        <w:t xml:space="preserve">Run a N-N POSIX I/O on each file system concurrently using the setup that yields maximum bandwidth.  Verify that the performance of each test </w:t>
-      </w:r>
-      <w:r>
-        <w:t xml:space="preserve">is essentially the same and that both add up to the LNET network </w:t>
-      </w:r>
-      <w:r>
-        <w:t>limitation</w:t>
-      </w:r>
-      <w:r>
-        <w:t xml:space="preserve"> of 881 GiB/s.</w:t>
-      </w:r>
-      <w:r>
-        <w:t xml:space="preserve"> </w:t>
+        <w:t>% .</w:t>
+      </w:r>
+      <w:r>
+        <w:t>/run_expr.py -w 3600 -d list -M '-j oe -V' -p 1 -c experiments/ior_cray_optimal_wr_sweep_1ppn</w:t>
+      </w:r>
+      <w:r>
+        <w:t>_fs_1</w:t>
+      </w:r>
+      <w:r>
+        <w:t>.py</w:t>
       </w:r>
     </w:p>
     <w:p/>
     <w:p>
       <w:r>
-        <w:t xml:space="preserve">Run a N-N </w:t>
-      </w:r>
-      <w:r>
-        <w:t xml:space="preserve">POSIX </w:t>
-      </w:r>
-      <w:r>
-        <w:t xml:space="preserve">I/O </w:t>
-      </w:r>
-      <w:r>
-        <w:t xml:space="preserve">on each file system </w:t>
-      </w:r>
-      <w:r>
-        <w:t xml:space="preserve">independently </w:t>
-      </w:r>
-      <w:r>
-        <w:t xml:space="preserve">using the setup that yields maximum bandwidth </w:t>
-      </w:r>
-      <w:r>
-        <w:t>that</w:t>
-      </w:r>
-      <w:r>
-        <w:t xml:space="preserve"> write</w:t>
-      </w:r>
-      <w:r>
-        <w:t>s</w:t>
-      </w:r>
-      <w:r>
-        <w:t xml:space="preserve"> .8</w:t>
-      </w:r>
-      <w:r>
-        <w:t xml:space="preserve"> P</w:t>
-      </w:r>
-      <w:r>
-        <w:t>B</w:t>
-      </w:r>
-      <w:r>
-        <w:t xml:space="preserve"> (4</w:t>
-      </w:r>
-      <w:r>
-        <w:t>0% of memory)</w:t>
-      </w:r>
-      <w:r>
-        <w:t xml:space="preserve">. Verify that each test </w:t>
-      </w:r>
-      <w:r>
-        <w:t xml:space="preserve">finishes in less than 20 minutes and consequently achieves </w:t>
+        <w:t>% ./run_expr.py -w 3600 -d list -M '-j oe -V' -p 1 -c experiments/ior_cray_optimal_wr_sweep_1ppn_fs_2.py</w:t>
+      </w:r>
+    </w:p>
+    <w:p/>
+    <w:p>
+      <w:r>
+        <w:t>% ./run_expr.py -w 3600 -d list -M '-j oe -V' -p 1 -c experiments/ior_cray_optimal_rd_sweep_1ppn</w:t>
+      </w:r>
+      <w:r>
+        <w:t>_fs_1</w:t>
+      </w:r>
+      <w:r>
+        <w:t>.py</w:t>
+      </w:r>
+    </w:p>
+    <w:p/>
+    <w:p>
+      <w:r>
+        <w:t>% ./run_expr.py -w 3600 -d list -M '-j oe -V' -p 1 -c experiments/ior_cray_optimal_rd_sweep_1ppn_fs_2.py</w:t>
+      </w:r>
+    </w:p>
+    <w:p/>
+    <w:p>
+      <w:r>
+        <w:t xml:space="preserve">% </w:t>
+      </w:r>
+      <w:r>
+        <w:t>./run_expr.py -w 3600 -d list -M '-j oe -V' -p 2 -c experiments/ior_cray_optimal_wr_sweep_2ppn</w:t>
+      </w:r>
+      <w:r>
+        <w:t>_fs_1</w:t>
+      </w:r>
+      <w:r>
+        <w:t>.py</w:t>
+      </w:r>
+    </w:p>
+    <w:p/>
+    <w:p>
+      <w:r>
+        <w:t>% ./run_expr.py -w 3600 -d list -M '-j oe -V' -p 2 -c experiments/ior_cray_optimal_wr_sweep_2ppn_fs_2.py</w:t>
+      </w:r>
+    </w:p>
+    <w:p/>
+    <w:p>
+      <w:r>
+        <w:t>% ./run_expr.py -w 3600 -d list -M '-j oe -V' -p 2 -c experiments/ior_cray_optimal_rd_sweep_2ppn</w:t>
+      </w:r>
+      <w:r>
+        <w:t>_fs_1</w:t>
+      </w:r>
+      <w:r>
+        <w:t>.py</w:t>
+      </w:r>
+    </w:p>
+    <w:p/>
+    <w:p>
+      <w:r>
+        <w:t>% ./run_expr.py -w 3600 -d list -M '-j oe -V' -p 2 -c experiments/ior_cray_optimal_rd_sweep_2ppn_fs_2.py</w:t>
+      </w:r>
+    </w:p>
+    <w:p/>
+    <w:p>
+      <w:r>
+        <w:t>Add up the m</w:t>
       </w:r>
       <w:r>
         <w:t>a</w:t>
       </w:r>
       <w:r>
-        <w:t xml:space="preserve"> </w:t>
-      </w:r>
-      <w:r>
-        <w:t xml:space="preserve">total </w:t>
-      </w:r>
-      <w:r>
-        <w:t>bandwidth</w:t>
-      </w:r>
-      <w:r>
-        <w:t xml:space="preserve"> </w:t>
-      </w:r>
-      <w:r>
-        <w:t>of 1.33 TB/s (or 1.21 TiB/s)</w:t>
-      </w:r>
-      <w:r>
-        <w:t>.</w:t>
-      </w:r>
-      <w:r>
-        <w:t xml:space="preserve">  The total bandwidth is calculated by adding the performance of each file system test.  The performance on each file system should be essentially the same and sum to 1.21 TiB/s (0.605 TiB/s + 0.605 TiB/s).</w:t>
+        <w:t>ximum read and write bandwidths</w:t>
+      </w:r>
+      <w:r>
+        <w:t xml:space="preserve"> found above and verify that it is approximately 1.5 GiB/s.</w:t>
       </w:r>
     </w:p>
     <w:p/>
     <w:p>
       <w:r>
-        <w:t xml:space="preserve">Work with the </w:t>
-      </w:r>
-      <w:r>
-        <w:t>ART</w:t>
-      </w:r>
-      <w:r>
-        <w:t xml:space="preserve"> to fill the file system to 70% full. Repeat the N-N </w:t>
-      </w:r>
-      <w:r>
-        <w:t xml:space="preserve">POSIX </w:t>
-      </w:r>
-      <w:r>
-        <w:t xml:space="preserve">I/O </w:t>
-      </w:r>
-      <w:r>
-        <w:t xml:space="preserve">tests on each file system </w:t>
-      </w:r>
-      <w:r>
-        <w:t xml:space="preserve">that showed the highest bandwidth and compare the </w:t>
-      </w:r>
-      <w:r>
-        <w:t xml:space="preserve">performance </w:t>
-      </w:r>
-      <w:r>
-        <w:t>of the empty and 70% full file system</w:t>
-      </w:r>
-      <w:r>
-        <w:t>.</w:t>
-      </w:r>
-    </w:p>
-    <w:p>
-      <w:pPr>
-        <w:pStyle w:val="Heading2"/>
-      </w:pPr>
-      <w:r>
-        <w:t>Execution Instructions</w:t>
-      </w:r>
-    </w:p>
-    <w:p>
-      <w:r>
-        <w:t>The first order of business is to find the N-N POSIX I/O configuration that yields the maximum write and read bandwidths</w:t>
-      </w:r>
-      <w:r>
-        <w:t xml:space="preserve"> on each file system</w:t>
-      </w:r>
-      <w:r>
-        <w:t>. To do this, use the Experiment Management framework to execute Python scripts. One script sweeps from one to sixteen writers</w:t>
-      </w:r>
-      <w:r>
-        <w:t>/readers</w:t>
-      </w:r>
-      <w:r>
-        <w:t xml:space="preserve"> per OST and one writer</w:t>
-      </w:r>
-      <w:r>
-        <w:t>/reader</w:t>
-      </w:r>
-      <w:r>
-        <w:t xml:space="preserve"> per node. The other does the same sweep, but with two writers</w:t>
-      </w:r>
-      <w:r>
-        <w:t>/readers</w:t>
-      </w:r>
-      <w:r>
-        <w:t xml:space="preserve"> per node.</w:t>
-      </w:r>
-    </w:p>
-    <w:p/>
-    <w:p>
-      <w:r>
-        <w:t>% .</w:t>
-      </w:r>
-      <w:r>
-        <w:t>/run_expr.py -w 3600 -d list -M '-j oe -V' -p 1 -c experiments/ior_cray_optimal_wr_sweep_1ppn</w:t>
-      </w:r>
-      <w:r>
-        <w:t>_fs_1</w:t>
-      </w:r>
-      <w:r>
-        <w:t>.py</w:t>
-      </w:r>
-    </w:p>
-    <w:p/>
-    <w:p>
-      <w:r>
-        <w:t>% ./run_expr.py -w 3600 -d list -M '-j oe -V' -p 1 -c experiments/ior_cray_optimal_wr_sweep_1ppn_fs_2.py</w:t>
-      </w:r>
-    </w:p>
-    <w:p/>
-    <w:p>
-      <w:r>
-        <w:t>% ./run_expr.py -w 3600 -d list -M '-j oe -V' -p 1 -c experiments/ior_cray_optimal_rd_sweep_1ppn</w:t>
-      </w:r>
-      <w:r>
-        <w:t>_fs_1</w:t>
-      </w:r>
-      <w:r>
-        <w:t>.py</w:t>
-      </w:r>
-    </w:p>
-    <w:p/>
-    <w:p>
-      <w:r>
-        <w:t>% ./run_expr.py -w 3600 -d list -M '-j oe -V' -p 1 -c experiments/ior_cray_optimal_rd_sweep_1ppn_fs_2.py</w:t>
-      </w:r>
-    </w:p>
-    <w:p/>
-    <w:p>
-      <w:r>
-        <w:t xml:space="preserve">% </w:t>
-      </w:r>
-      <w:r>
-        <w:t>./run_expr.py -w 3600 -d list -M '-j oe -V' -p 2 -c experiments/ior_cray_optimal_wr_sweep_2ppn</w:t>
-      </w:r>
-      <w:r>
-        <w:t>_fs_1</w:t>
-      </w:r>
-      <w:r>
-        <w:t>.py</w:t>
-      </w:r>
-    </w:p>
-    <w:p/>
-    <w:p>
-      <w:r>
-        <w:t>% ./run_expr.py -w 3600 -d list -M '-j oe -V' -p 2 -c experiments/ior_cray_optimal_wr_sweep_2ppn_fs_2.py</w:t>
-      </w:r>
-    </w:p>
-    <w:p/>
-    <w:p>
-      <w:r>
-        <w:t>% ./run_expr.py -w 3600 -d list -M '-j oe -V' -p 2 -c experiments/ior_cray_optimal_rd_sweep_2ppn</w:t>
-      </w:r>
-      <w:r>
-        <w:t>_fs_1</w:t>
-      </w:r>
-      <w:r>
-        <w:t>.py</w:t>
-      </w:r>
-    </w:p>
-    <w:p/>
-    <w:p>
-      <w:r>
-        <w:t>% ./run_expr.py -w 3600 -d list -M '-j oe -V' -p 2 -c experiments/ior_cray_optimal_rd_sweep_2ppn_fs_2.py</w:t>
-      </w:r>
-    </w:p>
-    <w:p/>
-    <w:p>
-      <w:r>
-        <w:t>Add up the m</w:t>
-      </w:r>
-      <w:r>
-        <w:t>aximum read and write bandwidths  found above and verify that it is approximately 1.5 GiB/s.</w:t>
-      </w:r>
-    </w:p>
-    <w:p/>
-    <w:p>
-      <w:r>
         <w:t>After the maximum write an</w:t>
       </w:r>
       <w:r>
@@ -1041,7 +1098,13 @@
         <w:t xml:space="preserve">y that the results of both tests </w:t>
       </w:r>
       <w:r>
-        <w:t>add up to the network limitation of 881.2 GiB/sec.  The resulting bandwidth should be split evenly across both file systems.</w:t>
+        <w:t>add up to the netwo</w:t>
+      </w:r>
+      <w:r>
+        <w:t>rk limitation of 881.2 GiB/sec.</w:t>
+      </w:r>
+      <w:r>
+        <w:t xml:space="preserve"> The resulting bandwidth should be split evenly across both file systems.</w:t>
       </w:r>
     </w:p>
     <w:p/>
@@ -1131,13 +1194,13 @@
       <w:pPr>
         <w:pStyle w:val="Heading2"/>
       </w:pPr>
-      <w:bookmarkStart w:id="4" w:name="_Ref213322295"/>
-      <w:bookmarkStart w:id="5" w:name="_Ref201733031"/>
+      <w:bookmarkStart w:id="3" w:name="_Ref213322295"/>
+      <w:bookmarkStart w:id="4" w:name="_Ref201733031"/>
       <w:r>
         <w:t>The Requirement</w:t>
       </w:r>
     </w:p>
-    <w:bookmarkEnd w:id="4"/>
+    <w:bookmarkEnd w:id="3"/>
     <w:p>
       <w:r>
         <w:t>The PFS shall provide a robust, interactive environment for users. The time required to perform an insert, delete, enumerate, and retrieve file system object status within a single directory on login or file transfer service nodes shall be prompt and not be substantially impacted by unrelated applications running on the compute partition. Given a single directory with 1 million files</w:t>
@@ -1228,7 +1291,16 @@
         <w:t>This requirement has two parts: metadata and interactive response time. These two parts will be tested separately.</w:t>
       </w:r>
       <w:r>
-        <w:t xml:space="preserve">  The file system is actually comprised of two, equally sized file systems that share the same LNET routers.  For this reason, the plan will state running tes</w:t>
+        <w:t xml:space="preserve"> </w:t>
+      </w:r>
+      <w:r>
+        <w:t>The file system is actually comprised of two, equally sized file systems tha</w:t>
+      </w:r>
+      <w:r>
+        <w:t xml:space="preserve">t share the same LNET routers. </w:t>
+      </w:r>
+      <w:r>
+        <w:t>For this reason, the plan will state running tes</w:t>
       </w:r>
       <w:r>
         <w:t>ts on each file systems concurrently with each test creating 500,000 files (one million total).</w:t>
@@ -1253,16 +1325,19 @@
         <w:t>tes and deletes its share of 500,000</w:t>
       </w:r>
       <w:r>
-        <w:t xml:space="preserve"> files and all</w:t>
-      </w:r>
-      <w:r>
-        <w:t xml:space="preserve"> files are in a directory per MDT (DNE) configuration</w:t>
+        <w:t xml:space="preserve"> files and </w:t>
+      </w:r>
+      <w:r>
+        <w:t>each CPU core creates and deleted files in its own directories. These directories are evenly spread amongst the MDTs (DNE Phase 1 configuration)</w:t>
       </w:r>
       <w:r>
         <w:t>.</w:t>
       </w:r>
       <w:r>
-        <w:t xml:space="preserve">  Do this on each file system independently.</w:t>
+        <w:t xml:space="preserve"> </w:t>
+      </w:r>
+      <w:r>
+        <w:t>Do this on each file system independently.</w:t>
       </w:r>
     </w:p>
     <w:p/>
@@ -1274,10 +1349,19 @@
         <w:t>tes and deletes its share of 500,000</w:t>
       </w:r>
       <w:r>
-        <w:t xml:space="preserve"> files and each CPU core creates and deletes files in its own directory.</w:t>
-      </w:r>
-      <w:r>
-        <w:t xml:space="preserve">  Do this on each file system independently.</w:t>
+        <w:t xml:space="preserve"> files and each CPU core creates and deletes files in </w:t>
+      </w:r>
+      <w:r>
+        <w:t>a single</w:t>
+      </w:r>
+      <w:r>
+        <w:t xml:space="preserve"> directory.</w:t>
+      </w:r>
+      <w:r>
+        <w:t xml:space="preserve"> </w:t>
+      </w:r>
+      <w:r>
+        <w:t>Do this on each file system independently.</w:t>
       </w:r>
     </w:p>
     <w:p/>
@@ -1286,7 +1370,10 @@
         <w:t>Run a scaling study of file creation and deletion tests where each CPU core creates and deletes the same file.</w:t>
       </w:r>
       <w:r>
-        <w:t xml:space="preserve">  Do this on each file system independently.</w:t>
+        <w:t xml:space="preserve"> </w:t>
+      </w:r>
+      <w:r>
+        <w:t>Do this on each file system independently.</w:t>
       </w:r>
     </w:p>
     <w:p>
@@ -1320,7 +1407,13 @@
         <w:t xml:space="preserve"> files where each process does its share of the files in its </w:t>
       </w:r>
       <w:r>
-        <w:t>own directory, run this command concurrently on each file system.</w:t>
+        <w:t>own directory</w:t>
+      </w:r>
+      <w:r>
+        <w:t xml:space="preserve"> (DNE Phase 1 configuration)</w:t>
+      </w:r>
+      <w:r>
+        <w:t>, run this command concurrently on each file system.</w:t>
       </w:r>
     </w:p>
     <w:p/>
@@ -1356,15 +1449,40 @@
         <w:t xml:space="preserve">-N </w:t>
       </w:r>
       <w:r>
-        <w:t>&lt;#pes-per-node&gt; -u</w:t>
+        <w:t>&lt;#pes-per-node&gt;</w:t>
+      </w:r>
+      <w:r>
+        <w:t xml:space="preserve"> -M &lt;#pes-per-node&gt;</w:t>
+      </w:r>
+      <w:r>
+        <w:t xml:space="preserve"> -u</w:t>
       </w:r>
     </w:p>
     <w:p/>
     <w:p>
       <w:r>
-        <w:t>Verify that the performance of both tests meet the 1000000 million file creates in 6 seconds, enumeration and retrival in 4 seconds, and file deletes in 5 seconds.</w:t>
-      </w:r>
-    </w:p>
+        <w:t xml:space="preserve">Verify that the performance of both tests meet the 1000000 </w:t>
+      </w:r>
+      <w:r>
+        <w:t xml:space="preserve">(1 </w:t>
+      </w:r>
+      <w:r>
+        <w:t>million</w:t>
+      </w:r>
+      <w:r>
+        <w:t>)</w:t>
+      </w:r>
+      <w:r>
+        <w:t xml:space="preserve"> file creates in 6 seconds, enumeration and </w:t>
+      </w:r>
+      <w:r>
+        <w:t>retrieval</w:t>
+      </w:r>
+      <w:r>
+        <w:t xml:space="preserve"> in 4 seconds, and file deletes in 5 seconds.</w:t>
+      </w:r>
+    </w:p>
+    <w:p/>
     <w:p>
       <w:r>
         <w:t>The exact invocation of the code depends on one’s MPI implementation. To t</w:t>
@@ -1376,13 +1494,10 @@
         <w:t xml:space="preserve"> files where each process does it</w:t>
       </w:r>
       <w:r>
-        <w:t>s share of the files in the directory per MDT (DNE)</w:t>
-      </w:r>
-      <w:r>
-        <w:t xml:space="preserve"> mode</w:t>
-      </w:r>
-      <w:r>
-        <w:t>T</w:t>
+        <w:t xml:space="preserve">s share of the files in </w:t>
+      </w:r>
+      <w:r>
+        <w:t>a single directory</w:t>
       </w:r>
       <w:r>
         <w:t xml:space="preserve">, run this command concurrently on each file system.  </w:t>
@@ -1418,13 +1533,7 @@
         <w:t xml:space="preserve"> -C -T -r</w:t>
       </w:r>
       <w:r>
-        <w:t xml:space="preserve"> -N </w:t>
-      </w:r>
-      <w:r>
-        <w:t>-M</w:t>
-      </w:r>
-      <w:r>
-        <w:t>&lt;#pes-per-node&gt;</w:t>
+        <w:t xml:space="preserve"> -N</w:t>
       </w:r>
     </w:p>
     <w:p>
@@ -1438,7 +1547,28 @@
     </w:p>
     <w:p>
       <w:r>
-        <w:t>Verify that the performance of both tests meet the 1000000 million file creates in 6 seconds, enumeration and retrival in 4 seconds, and file deletes in 5 seconds.</w:t>
+        <w:t xml:space="preserve">Record the performance of both tests. We do not expect this test to </w:t>
+      </w:r>
+      <w:r>
+        <w:t>meet the 1000000</w:t>
+      </w:r>
+      <w:r>
+        <w:t xml:space="preserve"> (1</w:t>
+      </w:r>
+      <w:r>
+        <w:t xml:space="preserve"> million</w:t>
+      </w:r>
+      <w:r>
+        <w:t>)</w:t>
+      </w:r>
+      <w:r>
+        <w:t xml:space="preserve"> file creates in 6 seconds, enumeration and </w:t>
+      </w:r>
+      <w:r>
+        <w:t>retrieval</w:t>
+      </w:r>
+      <w:r>
+        <w:t xml:space="preserve"> in 4 seconds, and file deletes in 5 seconds.</w:t>
       </w:r>
     </w:p>
     <w:p>
@@ -1492,7 +1622,15 @@
     </w:p>
     <w:p>
       <w:r>
-        <w:t>Run two N-N POSIX I/O tests that produce the maximum write (and let the do a read too) bandwidth at the same time. The sum of bandwidth achieved by the competing file system clients should approximately the same as when a single file system client has the file system dedicated to it.</w:t>
+        <w:t xml:space="preserve">Run two N-N POSIX I/O tests that produce the maximum write (and let </w:t>
+      </w:r>
+      <w:r>
+        <w:t>it</w:t>
+      </w:r>
+      <w:bookmarkStart w:id="5" w:name="_GoBack"/>
+      <w:bookmarkEnd w:id="5"/>
+      <w:r>
+        <w:t xml:space="preserve"> do a read too) bandwidth at the same time. The sum of bandwidth achieved by the competing file system clients should approximately the same as when a single file system client has the file system dedicated to it.</w:t>
       </w:r>
     </w:p>
     <w:p/>
@@ -1820,7 +1958,7 @@
       <w:r>
         <w:t>.</w:t>
       </w:r>
-      <w:bookmarkEnd w:id="5"/>
+      <w:bookmarkEnd w:id="4"/>
     </w:p>
     <w:p>
       <w:pPr>
@@ -2366,7 +2504,7 @@
         <w:rStyle w:val="PageNumber"/>
         <w:noProof/>
       </w:rPr>
-      <w:t>1</w:t>
+      <w:t>7</w:t>
     </w:r>
     <w:r>
       <w:rPr>
@@ -2386,7 +2524,10 @@
       <w:ind w:right="360"/>
     </w:pPr>
     <w:r>
-      <w:t>29-Sep-2015</w:t>
+      <w:t>7-Oct</w:t>
+    </w:r>
+    <w:r>
+      <w:t>-2015</w:t>
     </w:r>
     <w:r>
       <w:tab/>

</xml_diff>

<commit_message>
Fixed -M argument for mdtest.
</commit_message>
<xml_diff>
--- a/Trinity/plans/Trinity_PFS_Requirements_Validation_Test_Plan.docx
+++ b/Trinity/plans/Trinity_PFS_Requirements_Validation_Test_Plan.docx
@@ -1452,10 +1452,12 @@
         <w:t>&lt;#pes-per-node&gt;</w:t>
       </w:r>
       <w:r>
-        <w:t xml:space="preserve"> -M &lt;#pes-per-node&gt;</w:t>
-      </w:r>
-      <w:r>
-        <w:t xml:space="preserve"> -u</w:t>
+        <w:t xml:space="preserve"> -M </w:t>
+      </w:r>
+      <w:bookmarkStart w:id="5" w:name="_GoBack"/>
+      <w:bookmarkEnd w:id="5"/>
+      <w:r>
+        <w:t>-u</w:t>
       </w:r>
     </w:p>
     <w:p/>
@@ -1627,8 +1629,6 @@
       <w:r>
         <w:t>it</w:t>
       </w:r>
-      <w:bookmarkStart w:id="5" w:name="_GoBack"/>
-      <w:bookmarkEnd w:id="5"/>
       <w:r>
         <w:t xml:space="preserve"> do a read too) bandwidth at the same time. The sum of bandwidth achieved by the competing file system clients should approximately the same as when a single file system client has the file system dedicated to it.</w:t>
       </w:r>
@@ -2504,7 +2504,7 @@
         <w:rStyle w:val="PageNumber"/>
         <w:noProof/>
       </w:rPr>
-      <w:t>7</w:t>
+      <w:t>1</w:t>
     </w:r>
     <w:r>
       <w:rPr>

</xml_diff>

<commit_message>
Updates based on dry run of tests
</commit_message>
<xml_diff>
--- a/Trinity/plans/Trinity_PFS_Requirements_Validation_Test_Plan.docx
+++ b/Trinity/plans/Trinity_PFS_Requirements_Validation_Test_Plan.docx
@@ -386,7 +386,10 @@
         </w:numPr>
       </w:pPr>
       <w:r>
-        <w:t>Normal shutdown of an MGS/MDS, assuming both are running on the same node.</w:t>
+        <w:t>Normal shu</w:t>
+      </w:r>
+      <w:r>
+        <w:t>tdown of an MGS</w:t>
       </w:r>
     </w:p>
     <w:p>
@@ -398,7 +401,7 @@
         </w:numPr>
       </w:pPr>
       <w:r>
-        <w:t>Normal shutdown of an OSS.</w:t>
+        <w:t>Normal shutdown of an MDS</w:t>
       </w:r>
     </w:p>
     <w:p>
@@ -410,7 +413,7 @@
         </w:numPr>
       </w:pPr>
       <w:r>
-        <w:t>Normal shutdown of an LNet Router.</w:t>
+        <w:t>Normal shutdown of an OSS</w:t>
       </w:r>
     </w:p>
     <w:p>
@@ -422,7 +425,7 @@
         </w:numPr>
       </w:pPr>
       <w:r>
-        <w:t>Pull power from an MGS/MDS.</w:t>
+        <w:t>Normal shutdown of an LNet Router.</w:t>
       </w:r>
     </w:p>
     <w:p>
@@ -434,7 +437,7 @@
         </w:numPr>
       </w:pPr>
       <w:r>
-        <w:t>Pull power from an OSS.</w:t>
+        <w:t>Abnormal shutdown via power loss of an MGS</w:t>
       </w:r>
     </w:p>
     <w:p>
@@ -446,7 +449,7 @@
         </w:numPr>
       </w:pPr>
       <w:r>
-        <w:t>Pull power from an LNet Router.</w:t>
+        <w:t>Abnormal shutdown via power loss of an MDS</w:t>
       </w:r>
     </w:p>
     <w:p>
@@ -458,6 +461,33 @@
         </w:numPr>
       </w:pPr>
       <w:r>
+        <w:t>Abnormal shutdown via power loss of an OSS</w:t>
+      </w:r>
+    </w:p>
+    <w:p>
+      <w:pPr>
+        <w:pStyle w:val="ListParagraph"/>
+        <w:numPr>
+          <w:ilvl w:val="0"/>
+          <w:numId w:val="4"/>
+        </w:numPr>
+      </w:pPr>
+      <w:r>
+        <w:t>Forced shutdown of an</w:t>
+      </w:r>
+      <w:r>
+        <w:t xml:space="preserve"> LNet Router</w:t>
+      </w:r>
+    </w:p>
+    <w:p>
+      <w:pPr>
+        <w:pStyle w:val="ListParagraph"/>
+        <w:numPr>
+          <w:ilvl w:val="0"/>
+          <w:numId w:val="4"/>
+        </w:numPr>
+      </w:pPr>
+      <w:r>
         <w:t>Disconnect a network connection (assumes redundancy) between:</w:t>
       </w:r>
     </w:p>
@@ -470,7 +500,34 @@
         </w:numPr>
       </w:pPr>
       <w:r>
-        <w:t>MGS/MDS and switch.</w:t>
+        <w:t>MGS</w:t>
+      </w:r>
+      <w:r>
+        <w:t xml:space="preserve"> and switch</w:t>
+      </w:r>
+    </w:p>
+    <w:p>
+      <w:pPr>
+        <w:pStyle w:val="ListParagraph"/>
+        <w:numPr>
+          <w:ilvl w:val="1"/>
+          <w:numId w:val="5"/>
+        </w:numPr>
+      </w:pPr>
+      <w:r>
+        <w:t>Ethernet</w:t>
+      </w:r>
+    </w:p>
+    <w:p>
+      <w:pPr>
+        <w:pStyle w:val="ListParagraph"/>
+        <w:numPr>
+          <w:ilvl w:val="1"/>
+          <w:numId w:val="5"/>
+        </w:numPr>
+      </w:pPr>
+      <w:r>
+        <w:t>Infiniband</w:t>
       </w:r>
     </w:p>
     <w:p>
@@ -482,7 +539,31 @@
         </w:numPr>
       </w:pPr>
       <w:r>
-        <w:t>OSS and switch.</w:t>
+        <w:t>MDS and switch.</w:t>
+      </w:r>
+    </w:p>
+    <w:p>
+      <w:pPr>
+        <w:pStyle w:val="ListParagraph"/>
+        <w:numPr>
+          <w:ilvl w:val="1"/>
+          <w:numId w:val="5"/>
+        </w:numPr>
+      </w:pPr>
+      <w:r>
+        <w:t>Ethernet</w:t>
+      </w:r>
+    </w:p>
+    <w:p>
+      <w:pPr>
+        <w:pStyle w:val="ListParagraph"/>
+        <w:numPr>
+          <w:ilvl w:val="1"/>
+          <w:numId w:val="5"/>
+        </w:numPr>
+      </w:pPr>
+      <w:r>
+        <w:t>Infiniband</w:t>
       </w:r>
     </w:p>
     <w:p>
@@ -494,6 +575,18 @@
         </w:numPr>
       </w:pPr>
       <w:r>
+        <w:t>OSS and switch.</w:t>
+      </w:r>
+    </w:p>
+    <w:p>
+      <w:pPr>
+        <w:pStyle w:val="ListParagraph"/>
+        <w:numPr>
+          <w:ilvl w:val="0"/>
+          <w:numId w:val="5"/>
+        </w:numPr>
+      </w:pPr>
+      <w:r>
         <w:t>LNet Router and switch.</w:t>
       </w:r>
     </w:p>
@@ -518,7 +611,13 @@
         </w:numPr>
       </w:pPr>
       <w:r>
-        <w:t>Disconnect a data connection (assumes redundancy) between an OSS and the storage device enclosure.</w:t>
+        <w:t xml:space="preserve">Remove 2 </w:t>
+      </w:r>
+      <w:r>
+        <w:t>HDD</w:t>
+      </w:r>
+      <w:r>
+        <w:t>s</w:t>
       </w:r>
     </w:p>
     <w:p>
@@ -530,7 +629,31 @@
         </w:numPr>
       </w:pPr>
       <w:r>
-        <w:t>Remove an HDD.</w:t>
+        <w:t>Remove 1 SSD</w:t>
+      </w:r>
+    </w:p>
+    <w:p>
+      <w:pPr>
+        <w:pStyle w:val="ListParagraph"/>
+        <w:numPr>
+          <w:ilvl w:val="0"/>
+          <w:numId w:val="4"/>
+        </w:numPr>
+      </w:pPr>
+      <w:r>
+        <w:t>mgmt00 to mgmt01 failover and failback</w:t>
+      </w:r>
+    </w:p>
+    <w:p>
+      <w:pPr>
+        <w:pStyle w:val="ListParagraph"/>
+        <w:numPr>
+          <w:ilvl w:val="0"/>
+          <w:numId w:val="4"/>
+        </w:numPr>
+      </w:pPr>
+      <w:r>
+        <w:t xml:space="preserve">MDS Failure via unmount of all OSTs across all OSS nodes </w:t>
       </w:r>
     </w:p>
     <w:p>
@@ -541,12 +664,6 @@
         <w:t>Special Notes</w:t>
       </w:r>
     </w:p>
-    <w:p>
-      <w:r>
-        <w:t>Loss of one “side” of power should have no impact on file system.</w:t>
-      </w:r>
-    </w:p>
-    <w:p/>
     <w:p>
       <w:r>
         <w:t>Loss of one IB switch should result in no data loss.</w:t>
@@ -692,7 +809,10 @@
         <w:t xml:space="preserve">s to the Sonexion File System. </w:t>
       </w:r>
       <w:r>
-        <w:t xml:space="preserve">The maximum bandwidth to the </w:t>
+        <w:t>The calculated peak</w:t>
+      </w:r>
+      <w:r>
+        <w:t xml:space="preserve"> bandwidth to the </w:t>
       </w:r>
       <w:r>
         <w:t xml:space="preserve">two </w:t>
@@ -704,22 +824,58 @@
         <w:t>s</w:t>
       </w:r>
       <w:r>
-        <w:t xml:space="preserve"> is 881.2 GiB/s and each file system is capable of 7</w:t>
-      </w:r>
-      <w:r>
-        <w:t xml:space="preserve">53.8 GiB/s based on SSU count. </w:t>
-      </w:r>
-      <w:r>
-        <w:t xml:space="preserve">For this reason, </w:t>
-      </w:r>
-      <w:r>
-        <w:t>the plan will state ru</w:t>
-      </w:r>
-      <w:r>
-        <w:t>nning tests on each file system</w:t>
-      </w:r>
-      <w:r>
-        <w:t xml:space="preserve"> independently and summing performance when appropriate.</w:t>
+        <w:t xml:space="preserve"> is 881.2</w:t>
+      </w:r>
+      <w:r>
+        <w:t xml:space="preserve"> GiB/s </w:t>
+      </w:r>
+      <w:r>
+        <w:t xml:space="preserve">when written and read concurrently.  </w:t>
+      </w:r>
+      <w:r>
+        <w:t>When e</w:t>
+      </w:r>
+      <w:r>
+        <w:t xml:space="preserve">ach file system </w:t>
+      </w:r>
+      <w:r>
+        <w:t xml:space="preserve">is </w:t>
+      </w:r>
+      <w:r>
+        <w:t>written and read individually</w:t>
+      </w:r>
+      <w:r>
+        <w:t xml:space="preserve">, the peak bandwidth is </w:t>
+      </w:r>
+      <w:r>
+        <w:t xml:space="preserve">calculated at </w:t>
+      </w:r>
+      <w:r>
+        <w:t>583.9 GiB/s</w:t>
+      </w:r>
+      <w:r>
+        <w:t xml:space="preserve"> per file system.</w:t>
+      </w:r>
+      <w:r>
+        <w:t xml:space="preserve">   </w:t>
+      </w:r>
+      <w:r>
+        <w:t xml:space="preserve">SSU performance per file system is calculated to be </w:t>
+      </w:r>
+      <w:r>
+        <w:t>7</w:t>
+      </w:r>
+      <w:r>
+        <w:t xml:space="preserve">53.8 GiB/s.  Therefore, the limitation for file system performance is the </w:t>
+      </w:r>
+      <w:r>
+        <w:t>LNET routing</w:t>
+      </w:r>
+      <w:r>
+        <w:t>.</w:t>
+      </w:r>
+      <w:r>
+        <w:t xml:space="preserve">  Cray has advertised expected sustained bandwidth to be 400GB/s per file system.</w:t>
       </w:r>
     </w:p>
     <w:p/>
@@ -899,266 +1055,1172 @@
         <w:t xml:space="preserve"> </w:t>
       </w:r>
       <w:r>
-        <w:t>of 1.33 TB/s (or 1.21 TiB/s)</w:t>
+        <w:t xml:space="preserve">(file system1 performance + file system2 performance) </w:t>
+      </w:r>
+      <w:r>
+        <w:t>of the expect</w:t>
+      </w:r>
+      <w:r>
+        <w:t>ed sustained bandwidth of 800 G</w:t>
+      </w:r>
+      <w:r>
+        <w:t xml:space="preserve">B/s </w:t>
+      </w:r>
+      <w:r>
+        <w:t xml:space="preserve">(745 GiB/s)  </w:t>
+      </w:r>
+      <w:r>
+        <w:t xml:space="preserve">and </w:t>
+      </w:r>
+      <w:r>
+        <w:t>no less than</w:t>
+      </w:r>
+      <w:r>
+        <w:t xml:space="preserve"> </w:t>
+      </w:r>
+      <w:r>
+        <w:t>665 G</w:t>
+      </w:r>
+      <w:r>
+        <w:t>B/s or</w:t>
+      </w:r>
+      <w:r>
+        <w:t xml:space="preserve"> 605 G</w:t>
+      </w:r>
+      <w:r>
+        <w:t>iB/s.  The latter</w:t>
+      </w:r>
+      <w:r>
+        <w:t xml:space="preserve"> performance is half of t</w:t>
+      </w:r>
+      <w:r>
+        <w:t>he required</w:t>
+      </w:r>
+      <w:r>
+        <w:t xml:space="preserve"> 1.33 TB/s (</w:t>
+      </w:r>
+      <w:r>
+        <w:t>1.21 TiB/s)</w:t>
+      </w:r>
+      <w:r>
+        <w:t xml:space="preserve"> when all routers are implemented</w:t>
       </w:r>
       <w:r>
         <w:t>.</w:t>
       </w:r>
+    </w:p>
+    <w:p/>
+    <w:p>
+      <w:r>
+        <w:t>Run a N-N POSIX I/O on each file system concurrently using the setup that yields maximum bandwidth that writes .8 PB (40% of memory). Verify that the test finishes in less than 20 minutes and consequently achieves a total bandwidth of the expected sustained bandwidth of 800 GB/s (7</w:t>
+      </w:r>
+      <w:r>
+        <w:t>45 GiB/s)  and no less than 665 GB/s or 605 G</w:t>
+      </w:r>
+      <w:r>
+        <w:t>iB/s.  The latter performance is half of the required 1.33 TB/s (1.21 TiB/s) when all routers are implemented.</w:t>
+      </w:r>
+    </w:p>
+    <w:p>
+      <w:pPr>
+        <w:pStyle w:val="Heading2"/>
+      </w:pPr>
+      <w:r>
+        <w:t>Execution Instructions</w:t>
+      </w:r>
+    </w:p>
+    <w:p>
+      <w:r>
+        <w:t>The first order of business is to find the N-N POSIX I/O configuration that yields the maximum write and read bandwidths</w:t>
+      </w:r>
+      <w:r>
+        <w:t xml:space="preserve"> on each file system</w:t>
+      </w:r>
+      <w:r>
+        <w:t>. To do this, use the Experiment Management framework to execute Python scripts. One script sweeps from one to sixteen writers</w:t>
+      </w:r>
+      <w:r>
+        <w:t>/readers</w:t>
+      </w:r>
+      <w:r>
+        <w:t xml:space="preserve"> per OST and one writer</w:t>
+      </w:r>
+      <w:r>
+        <w:t>/reader</w:t>
+      </w:r>
+      <w:r>
+        <w:t xml:space="preserve"> per node. The other does the same sweep, but with two writers</w:t>
+      </w:r>
+      <w:r>
+        <w:t>/readers</w:t>
+      </w:r>
+      <w:r>
+        <w:t xml:space="preserve"> per node.</w:t>
+      </w:r>
+    </w:p>
+    <w:p/>
+    <w:p>
+      <w:r>
+        <w:t>% .</w:t>
+      </w:r>
+      <w:r>
+        <w:t>/run_expr.py -w 3600 -d list -M '-j oe -V' -p 1 -c experiments/ior_cray_optimal_wr_sweep_1ppn</w:t>
+      </w:r>
+      <w:r>
+        <w:t>_fs_1</w:t>
+      </w:r>
+      <w:r>
+        <w:t>.py</w:t>
+      </w:r>
+    </w:p>
+    <w:p/>
+    <w:p>
+      <w:r>
+        <w:t>% ./run_expr.py -w 3600 -d list -M '-j oe -V' -p 1 -c experiments/ior_cray_optimal_wr_sweep_1ppn_fs_2.py</w:t>
+      </w:r>
+    </w:p>
+    <w:p/>
+    <w:p>
+      <w:r>
+        <w:t>% ./run_expr.py -w 3600 -d list -M '-j oe -V' -p 1 -c experiments/ior_cray_optimal_rd_sweep_1ppn</w:t>
+      </w:r>
+      <w:r>
+        <w:t>_fs_1</w:t>
+      </w:r>
+      <w:r>
+        <w:t>.py</w:t>
+      </w:r>
+    </w:p>
+    <w:p/>
+    <w:p>
+      <w:r>
+        <w:t>% ./run_expr.py -w 3600 -d list -M '-j oe -V' -p 1 -c experiments/ior_cray_optimal_rd_sweep_1ppn_fs_2.py</w:t>
+      </w:r>
+    </w:p>
+    <w:p/>
+    <w:p>
+      <w:r>
+        <w:t xml:space="preserve">% </w:t>
+      </w:r>
+      <w:r>
+        <w:t>./run_expr.py -w 3600 -d list -M '-j oe -V' -p 2 -c experiments/ior_cray_optimal_wr_sweep_2ppn</w:t>
+      </w:r>
+      <w:r>
+        <w:t>_fs_1</w:t>
+      </w:r>
+      <w:r>
+        <w:t>.py</w:t>
+      </w:r>
+    </w:p>
+    <w:p/>
+    <w:p>
+      <w:r>
+        <w:t>% ./run_expr.py -w 3600 -d list -M '-j oe -V' -p 2 -c experiments/ior_cray_optimal_wr_sweep_2ppn_fs_2.py</w:t>
+      </w:r>
+    </w:p>
+    <w:p/>
+    <w:p>
+      <w:r>
+        <w:t>% ./run_expr.py -w 3600 -d list -M '-j oe -V' -p 2 -c experiments/ior_cray_optimal_rd_sweep_2ppn</w:t>
+      </w:r>
+      <w:r>
+        <w:t>_fs_1</w:t>
+      </w:r>
+      <w:r>
+        <w:t>.py</w:t>
+      </w:r>
+    </w:p>
+    <w:p/>
+    <w:p>
+      <w:r>
+        <w:t>% ./run_expr.py -w 3600 -d list -M '-j oe -V' -p 2 -c experiments/ior_cray_optimal_rd_sweep_2ppn_fs_2.py</w:t>
+      </w:r>
+    </w:p>
+    <w:p/>
+    <w:p>
+      <w:r>
+        <w:t>Add up the m</w:t>
+      </w:r>
+      <w:r>
+        <w:t>a</w:t>
+      </w:r>
+      <w:r>
+        <w:t>ximum read and write bandwidths</w:t>
+      </w:r>
+      <w:r>
+        <w:t xml:space="preserve"> found above and verify that it is approximately 1.5 GiB/s.</w:t>
+      </w:r>
+    </w:p>
+    <w:p/>
+    <w:p>
+      <w:r>
+        <w:t>After the maximum write an</w:t>
+      </w:r>
+      <w:r>
+        <w:t>d read bandwidths are found, run</w:t>
+      </w:r>
+      <w:r>
+        <w:t xml:space="preserve"> concurrent jo</w:t>
+      </w:r>
+      <w:r>
+        <w:t>bs on each file system and verif</w:t>
+      </w:r>
+      <w:r>
+        <w:t xml:space="preserve">y that the results of both tests </w:t>
+      </w:r>
+      <w:r>
+        <w:t>add up to the netwo</w:t>
+      </w:r>
+      <w:r>
+        <w:t>rk limitation of 881.2 GiB/sec.</w:t>
+      </w:r>
+      <w:r>
+        <w:t xml:space="preserve"> The resulting bandwidth should be split evenly across both file systems.</w:t>
+      </w:r>
+    </w:p>
+    <w:p/>
+    <w:p>
+      <w:r>
+        <w:t xml:space="preserve">Using the parameters from the </w:t>
+      </w:r>
+      <w:r>
+        <w:t>maximum wri</w:t>
+      </w:r>
+      <w:r>
+        <w:t>te and read bandwidths</w:t>
+      </w:r>
+      <w:r>
+        <w:t>,</w:t>
+      </w:r>
+      <w:r>
+        <w:t xml:space="preserve"> run non-concurrent </w:t>
+      </w:r>
+      <w:r>
+        <w:t xml:space="preserve">jobs on each file system </w:t>
+      </w:r>
+      <w:r>
+        <w:t>that write</w:t>
+      </w:r>
       <w:r>
         <w:t xml:space="preserve"> </w:t>
       </w:r>
       <w:r>
-        <w:t>The total bandwidth is calculated by adding the perform</w:t>
-      </w:r>
-      <w:r>
-        <w:t xml:space="preserve">ance of each file system test. </w:t>
-      </w:r>
-      <w:r>
-        <w:t>The performance on each file system should be essentially the same and sum to 1.21 TiB/s (0.605 TiB/s + 0.605 TiB/s).</w:t>
+        <w:t>0.8 PB (</w:t>
+      </w:r>
+      <w:r>
+        <w:t>1.6 PB</w:t>
+      </w:r>
+      <w:r>
+        <w:t xml:space="preserve"> total)</w:t>
+      </w:r>
+      <w:r>
+        <w:t xml:space="preserve"> and verify it finishes in less than 20 minutes.</w:t>
+      </w:r>
+    </w:p>
+    <w:p>
+      <w:bookmarkStart w:id="3" w:name="_GoBack"/>
+      <w:bookmarkEnd w:id="3"/>
+    </w:p>
+    <w:p>
+      <w:pPr>
+        <w:pStyle w:val="Heading1"/>
+      </w:pPr>
+      <w:r>
+        <w:t xml:space="preserve">Section 3.4.4: </w:t>
+      </w:r>
+      <w:r>
+        <w:t xml:space="preserve">Metadata &amp; </w:t>
+      </w:r>
+      <w:r>
+        <w:t>Interactive Response</w:t>
+      </w:r>
+    </w:p>
+    <w:p>
+      <w:pPr>
+        <w:pStyle w:val="Heading2"/>
+      </w:pPr>
+      <w:bookmarkStart w:id="4" w:name="_Ref213322295"/>
+      <w:bookmarkStart w:id="5" w:name="_Ref201733031"/>
+      <w:r>
+        <w:t>The Requirement</w:t>
+      </w:r>
+    </w:p>
+    <w:bookmarkEnd w:id="4"/>
+    <w:p>
+      <w:r>
+        <w:t>The PFS shall provide a robust, interactive environment for users. The time required to perform an insert, delete, enumerate, and retrieve file system object status within a single directory on login or file transfer service nodes shall be prompt and not be substantially impacted by unrelated applications running on the compute partition. Given a single directory with 1 million files</w:t>
+      </w:r>
+      <w:r>
+        <w:t xml:space="preserve"> (1,000,000)</w:t>
+      </w:r>
+      <w:r>
+        <w:t xml:space="preserve">, the Trinity file system </w:t>
+      </w:r>
+      <w:r>
+        <w:t>shall</w:t>
+      </w:r>
+      <w:r>
+        <w:t>:</w:t>
+      </w:r>
+    </w:p>
+    <w:p>
+      <w:pPr>
+        <w:pStyle w:val="ListParagraph"/>
+        <w:numPr>
+          <w:ilvl w:val="0"/>
+          <w:numId w:val="2"/>
+        </w:numPr>
+      </w:pPr>
+      <w:r>
+        <w:t>Insert one million</w:t>
+      </w:r>
+      <w:r>
+        <w:t xml:space="preserve"> objects </w:t>
+      </w:r>
+      <w:r>
+        <w:t>in 6 seconds.</w:t>
+      </w:r>
+    </w:p>
+    <w:p>
+      <w:pPr>
+        <w:pStyle w:val="ListParagraph"/>
+        <w:numPr>
+          <w:ilvl w:val="0"/>
+          <w:numId w:val="2"/>
+        </w:numPr>
+      </w:pPr>
+      <w:r>
+        <w:t>Delete one</w:t>
+      </w:r>
+      <w:r>
+        <w:t xml:space="preserve"> million objects </w:t>
+      </w:r>
+      <w:r>
+        <w:t>in 5 seconds.</w:t>
+      </w:r>
+    </w:p>
+    <w:p>
+      <w:pPr>
+        <w:pStyle w:val="ListParagraph"/>
+        <w:numPr>
+          <w:ilvl w:val="0"/>
+          <w:numId w:val="2"/>
+        </w:numPr>
+      </w:pPr>
+      <w:r>
+        <w:t xml:space="preserve">Enumerate </w:t>
+      </w:r>
+      <w:r>
+        <w:t xml:space="preserve">and retrieve </w:t>
+      </w:r>
+      <w:r>
+        <w:t>one million objects</w:t>
+      </w:r>
+      <w:r>
+        <w:t xml:space="preserve"> in 4 seconds</w:t>
+      </w:r>
+      <w:r>
+        <w:t>.</w:t>
+      </w:r>
+    </w:p>
+    <w:p>
+      <w:pPr>
+        <w:pStyle w:val="Heading2"/>
+      </w:pPr>
+      <w:r>
+        <w:t>The Test Plan</w:t>
+      </w:r>
+    </w:p>
+    <w:p>
+      <w:r>
+        <w:t>This requirement has two parts: metadata and interactive response time. These two parts will be tested separately.</w:t>
+      </w:r>
+      <w:r>
+        <w:t xml:space="preserve"> </w:t>
+      </w:r>
+      <w:r>
+        <w:t>The file system is actually comprised of two, equally sized file systems tha</w:t>
+      </w:r>
+      <w:r>
+        <w:t xml:space="preserve">t share the same LNET routers. </w:t>
+      </w:r>
+      <w:r>
+        <w:t>For this reason, the plan will state running tes</w:t>
+      </w:r>
+      <w:r>
+        <w:t>ts on each file systems concurrently with each test creating 500,000 files (one million total).</w:t>
+      </w:r>
+    </w:p>
+    <w:p>
+      <w:pPr>
+        <w:pStyle w:val="Heading3"/>
+      </w:pPr>
+      <w:r>
+        <w:t>Metadata</w:t>
+      </w:r>
+      <w:r>
+        <w:t xml:space="preserve"> Tests</w:t>
+      </w:r>
+    </w:p>
+    <w:p>
+      <w:r>
+        <w:t>Run a scaling study of file creation and deletion tests where each CPU core crea</w:t>
+      </w:r>
+      <w:r>
+        <w:t>tes and deletes its share of 500,000</w:t>
+      </w:r>
+      <w:r>
+        <w:t xml:space="preserve"> files and </w:t>
+      </w:r>
+      <w:r>
+        <w:t>each CPU core creates and deleted files in its own directories. These directories are evenly spread amongst the MDTs (DNE Phase 1 configuration)</w:t>
+      </w:r>
+      <w:r>
+        <w:t>.</w:t>
+      </w:r>
+      <w:r>
+        <w:t xml:space="preserve"> </w:t>
+      </w:r>
+      <w:r>
+        <w:t>Do this on each file system independently.</w:t>
       </w:r>
     </w:p>
     <w:p/>
     <w:p>
       <w:r>
-        <w:t xml:space="preserve">Work with the </w:t>
-      </w:r>
-      <w:r>
-        <w:t>ART</w:t>
-      </w:r>
-      <w:r>
-        <w:t xml:space="preserve"> to fill the file system to 70% full. Repeat the N-N </w:t>
+        <w:t>Run a scaling study of file creation and deletion tests where each CPU core crea</w:t>
+      </w:r>
+      <w:r>
+        <w:t>tes and deletes its share of 500,000</w:t>
+      </w:r>
+      <w:r>
+        <w:t xml:space="preserve"> files and each CPU core creates and deletes files in </w:t>
+      </w:r>
+      <w:r>
+        <w:t>a single</w:t>
+      </w:r>
+      <w:r>
+        <w:t xml:space="preserve"> directory.</w:t>
+      </w:r>
+      <w:r>
+        <w:t xml:space="preserve"> </w:t>
+      </w:r>
+      <w:r>
+        <w:t>Do this on each file system independently.</w:t>
+      </w:r>
+    </w:p>
+    <w:p/>
+    <w:p>
+      <w:r>
+        <w:t>Run a scaling study of file creation and deletion tests where each CPU core creates and deletes the same file.</w:t>
+      </w:r>
+      <w:r>
+        <w:t xml:space="preserve"> </w:t>
+      </w:r>
+      <w:r>
+        <w:t>Do this on each file system independently.</w:t>
+      </w:r>
+    </w:p>
+    <w:p>
+      <w:pPr>
+        <w:pStyle w:val="Heading2"/>
+      </w:pPr>
+      <w:r>
+        <w:t>Execution Instructions</w:t>
+      </w:r>
+    </w:p>
+    <w:p>
+      <w:r>
+        <w:t>The metadata performance will be assessed over the scale of 1 (one) to maximum number of processors.</w:t>
+      </w:r>
+    </w:p>
+    <w:p/>
+    <w:p>
+      <w:r>
+        <w:t xml:space="preserve">When running mdtest one specifies the number of files each process will create and not the total number of files to create. </w:t>
+      </w:r>
+    </w:p>
+    <w:p/>
+    <w:p>
+      <w:r>
+        <w:t>The exact invocation of the code depends on one’s MPI implementation. To</w:t>
+      </w:r>
+      <w:r>
+        <w:t xml:space="preserve"> test create/stat/remove </w:t>
+      </w:r>
+      <w:r>
+        <w:t xml:space="preserve">of </w:t>
+      </w:r>
+      <w:r>
+        <w:t>500,000</w:t>
+      </w:r>
+      <w:r>
+        <w:t xml:space="preserve"> files where each process does its share of the files in its </w:t>
+      </w:r>
+      <w:r>
+        <w:t>own directory</w:t>
+      </w:r>
+      <w:r>
+        <w:t xml:space="preserve"> (DNE Phase 1 configuration)</w:t>
+      </w:r>
+      <w:r>
+        <w:t>, run one of the following</w:t>
+      </w:r>
+      <w:r>
+        <w:t xml:space="preserve"> command</w:t>
+      </w:r>
+      <w:r>
+        <w:t>s</w:t>
+      </w:r>
+      <w:r>
+        <w:t xml:space="preserve"> concurrently on each file system.</w:t>
+      </w:r>
+      <w:r>
+        <w:t xml:space="preserve">  Note that as of this writing</w:t>
+      </w:r>
+      <w:r>
+        <w:t>,</w:t>
+      </w:r>
+      <w:r>
+        <w:t xml:space="preserve"> lfs commands are not available on the compute nodes so mdtest can not cr</w:t>
+      </w:r>
+      <w:r>
+        <w:t>eate DNE directories within the program</w:t>
+      </w:r>
+      <w:r>
+        <w:t xml:space="preserve">.   For this reason, </w:t>
+      </w:r>
+      <w:r>
+        <w:t>use one of two methods described below to run mdtest</w:t>
+      </w:r>
+      <w:r>
+        <w:t xml:space="preserve">.  </w:t>
+      </w:r>
+    </w:p>
+    <w:p/>
+    <w:p/>
+    <w:p>
+      <w:pPr>
+        <w:rPr>
+          <w:b/>
+        </w:rPr>
+      </w:pPr>
+      <w:r>
+        <w:rPr>
+          <w:b/>
+        </w:rPr>
+        <w:t xml:space="preserve">LFS </w:t>
+      </w:r>
+      <w:r>
+        <w:rPr>
+          <w:b/>
+        </w:rPr>
+        <w:t xml:space="preserve">Available </w:t>
+      </w:r>
+      <w:r>
+        <w:rPr>
+          <w:b/>
+        </w:rPr>
+        <w:t>on Compute Node</w:t>
+      </w:r>
+    </w:p>
+    <w:p>
+      <w:r>
+        <w:t>aprun –n &lt;#pes&gt; -N &lt;#pes-per-node&gt; ./</w:t>
+      </w:r>
+      <w:r>
+        <w:t>mdtest -n &lt;500</w:t>
+      </w:r>
+      <w:r>
+        <w:t>000</w:t>
+      </w:r>
+      <w:r>
+        <w:t>/#</w:t>
+      </w:r>
+      <w:r>
+        <w:t>pes</w:t>
+      </w:r>
+      <w:r>
+        <w:t xml:space="preserve">&gt; -d </w:t>
+      </w:r>
+      <w:r>
+        <w:t>&lt;path-to-pfs&gt;/&lt;nn_unique-dir&gt;</w:t>
+      </w:r>
+      <w:r>
+        <w:t xml:space="preserve"> -F </w:t>
+      </w:r>
+      <w:r>
+        <w:t xml:space="preserve">-C -T -r </w:t>
+      </w:r>
+      <w:r>
+        <w:t xml:space="preserve">-N </w:t>
+      </w:r>
+      <w:r>
+        <w:t>&lt;#pes-per-node&gt;</w:t>
+      </w:r>
+      <w:r>
+        <w:t xml:space="preserve"> -M </w:t>
+      </w:r>
+      <w:r>
+        <w:t>–</w:t>
+      </w:r>
+      <w:r>
+        <w:t>u</w:t>
+      </w:r>
+    </w:p>
+    <w:p/>
+    <w:p>
+      <w:pPr>
+        <w:rPr>
+          <w:b/>
+        </w:rPr>
+      </w:pPr>
+      <w:r>
+        <w:rPr>
+          <w:b/>
+        </w:rPr>
+        <w:t>LFS Not Available on Compute Node</w:t>
+      </w:r>
+    </w:p>
+    <w:p>
+      <w:r>
+        <w:t>Create directories per DNE as follows</w:t>
+      </w:r>
+      <w:r>
+        <w:t xml:space="preserve"> on each file system</w:t>
+      </w:r>
+      <w:r>
+        <w:t>:</w:t>
+      </w:r>
+    </w:p>
+    <w:p>
+      <w:r>
+        <w:t>lfs mkdir –i 0 path-to-pfs/nn_unique-dir/mdt_0</w:t>
+      </w:r>
+    </w:p>
+    <w:p>
+      <w:r>
+        <w:t>lfs mkdir –i 1 path-to-pfs/nn_unique-dir/mdt_1</w:t>
+      </w:r>
+    </w:p>
+    <w:p>
+      <w:r>
+        <w:t>lfs mkdir –i 2</w:t>
+      </w:r>
+      <w:r>
+        <w:t xml:space="preserve"> path-to-pfs/nn_unique-dir/</w:t>
+      </w:r>
+      <w:r>
+        <w:t>mdt_2</w:t>
+      </w:r>
+    </w:p>
+    <w:p>
+      <w:r>
+        <w:t>lfs mkdir –i 3 path-to-pfs/nn_unique-dir/mdt_3</w:t>
+      </w:r>
+    </w:p>
+    <w:p>
+      <w:r>
+        <w:t>lfs mkdir –i 4 path-to-pfs/nn_unique-dir/mdt_4</w:t>
+      </w:r>
+    </w:p>
+    <w:p/>
+    <w:p>
+      <w:r>
+        <w:t>aprun –n &lt;#pes&gt; -N &lt;#pes-per-node&gt; ./mdtest -n &lt;500000</w:t>
+      </w:r>
+      <w:r>
+        <w:t>/#</w:t>
+      </w:r>
+      <w:r>
+        <w:t>pes</w:t>
+      </w:r>
+      <w:r>
+        <w:t xml:space="preserve">&gt; -d </w:t>
+      </w:r>
+      <w:r>
+        <w:t>&lt;dne_path&gt;</w:t>
+      </w:r>
+      <w:r>
+        <w:t xml:space="preserve"> -F </w:t>
+      </w:r>
+      <w:r>
+        <w:t>-C -T -r –u</w:t>
+      </w:r>
+    </w:p>
+    <w:p/>
+    <w:p>
+      <w:r>
+        <w:t>where dne_path is defined as follows:</w:t>
+      </w:r>
+    </w:p>
+    <w:p/>
+    <w:p>
+      <w:r>
+        <w:t>path-to-pfs/nn_unique-dir/mdt_0@</w:t>
+      </w:r>
+      <w:r>
+        <w:t xml:space="preserve"> </w:t>
+      </w:r>
+      <w:r>
+        <w:t>path-to-pfs/nn_unique-dir/mdt_1@</w:t>
+      </w:r>
+      <w:r>
+        <w:t xml:space="preserve"> </w:t>
+      </w:r>
+      <w:r>
+        <w:t>path-to-pfs/nn_unique-dir/mdt_2@</w:t>
+      </w:r>
+      <w:r>
+        <w:t xml:space="preserve"> </w:t>
+      </w:r>
+      <w:r>
+        <w:t>path-to-pfs/nn_unique-dir/mdt_3@</w:t>
+      </w:r>
+      <w:r>
+        <w:t xml:space="preserve"> </w:t>
+      </w:r>
+      <w:r>
+        <w:t>path-to-pfs/nn_unique-dir/mdt_4</w:t>
+      </w:r>
+    </w:p>
+    <w:p/>
+    <w:p>
+      <w:r>
+        <w:t xml:space="preserve">Verify that the performance of both tests meet the 1000000 </w:t>
+      </w:r>
+      <w:r>
+        <w:t xml:space="preserve">(1 </w:t>
+      </w:r>
+      <w:r>
+        <w:t>million</w:t>
+      </w:r>
+      <w:r>
+        <w:t>)</w:t>
+      </w:r>
+      <w:r>
+        <w:t xml:space="preserve"> file creates in 6 seconds, enumeration and </w:t>
+      </w:r>
+      <w:r>
+        <w:t>retrieval</w:t>
+      </w:r>
+      <w:r>
+        <w:t xml:space="preserve"> in 4 seconds, and file deletes in 5 seconds.</w:t>
+      </w:r>
+    </w:p>
+    <w:p/>
+    <w:p>
+      <w:r>
+        <w:t>The exact invocation of the code depends on one’s MPI implementation. To t</w:t>
+      </w:r>
+      <w:r>
+        <w:t>est create/stat/remove 500,000</w:t>
+      </w:r>
+      <w:r>
+        <w:t xml:space="preserve"> files where each process does it</w:t>
+      </w:r>
+      <w:r>
+        <w:t xml:space="preserve">s share of the files in </w:t>
+      </w:r>
+      <w:r>
+        <w:t>a single directory</w:t>
+      </w:r>
+      <w:r>
+        <w:t xml:space="preserve">, run this command concurrently on each file system.  </w:t>
+      </w:r>
+    </w:p>
+    <w:p/>
+    <w:p>
+      <w:r>
+        <w:t>aprun –n &lt;#pes&gt; -N &lt;#pes-per-node&gt; ./</w:t>
+      </w:r>
+      <w:r>
+        <w:t>mdtest -n &lt;</w:t>
+      </w:r>
+      <w:r>
+        <w:t>500000</w:t>
+      </w:r>
+      <w:r>
+        <w:t>/#</w:t>
+      </w:r>
+      <w:r>
+        <w:t>pes</w:t>
+      </w:r>
+      <w:r>
+        <w:t xml:space="preserve">&gt; -d </w:t>
+      </w:r>
+      <w:r>
+        <w:t>&lt;path-to-pfs&gt;/&lt;nn_shared-dir&gt;</w:t>
+      </w:r>
+      <w:r>
+        <w:t xml:space="preserve"> -F</w:t>
+      </w:r>
+      <w:r>
+        <w:t xml:space="preserve"> -C -T -r</w:t>
+      </w:r>
+      <w:r>
+        <w:t xml:space="preserve"> -N</w:t>
+      </w:r>
+    </w:p>
+    <w:p>
+      <w:pPr>
+        <w:rPr>
+          <w:rFonts w:ascii="Courier" w:hAnsi="Courier"/>
+          <w:sz w:val="20"/>
+          <w:szCs w:val="20"/>
+        </w:rPr>
+      </w:pPr>
+    </w:p>
+    <w:p>
+      <w:r>
+        <w:t xml:space="preserve">Record the performance of both tests. We do not expect this test to </w:t>
+      </w:r>
+      <w:r>
+        <w:t>meet the 1000000</w:t>
+      </w:r>
+      <w:r>
+        <w:t xml:space="preserve"> (1</w:t>
+      </w:r>
+      <w:r>
+        <w:t xml:space="preserve"> million</w:t>
+      </w:r>
+      <w:r>
+        <w:t>)</w:t>
+      </w:r>
+      <w:r>
+        <w:t xml:space="preserve"> file creates in 6 seconds, enumeration and </w:t>
+      </w:r>
+      <w:r>
+        <w:t>retrieval</w:t>
+      </w:r>
+      <w:r>
+        <w:t xml:space="preserve"> in 4 seconds, and file deletes in 5 seconds.</w:t>
+      </w:r>
+    </w:p>
+    <w:p>
+      <w:pPr>
+        <w:rPr>
+          <w:rFonts w:ascii="Courier" w:hAnsi="Courier"/>
+          <w:sz w:val="20"/>
+          <w:szCs w:val="20"/>
+        </w:rPr>
+      </w:pPr>
+    </w:p>
+    <w:p>
+      <w:r>
+        <w:t>The exact invocation of the code depends on one’s MPI implementation. To test create/stat/remove 1 file where each process does the operations on the same file in the same directory, run this command:</w:t>
+      </w:r>
+    </w:p>
+    <w:p/>
+    <w:p>
+      <w:r>
+        <w:t>aprun –n &lt;#pes&gt; -N &lt;#pes-per-node&gt; ./</w:t>
+      </w:r>
+      <w:r>
+        <w:t xml:space="preserve">mdtest </w:t>
+      </w:r>
+      <w:r>
+        <w:t xml:space="preserve">-S -C -T -r </w:t>
+      </w:r>
+      <w:r>
+        <w:t xml:space="preserve">-n </w:t>
+      </w:r>
+      <w:r>
+        <w:t>1</w:t>
+      </w:r>
+      <w:r>
+        <w:t xml:space="preserve"> -d </w:t>
+      </w:r>
+      <w:r>
+        <w:t>&lt;path-to-pfs&gt;/&lt;n1_shared-dir&gt;</w:t>
+      </w:r>
+      <w:r>
+        <w:t xml:space="preserve"> -F</w:t>
+      </w:r>
+    </w:p>
+    <w:p>
+      <w:pPr>
+        <w:pStyle w:val="Heading3"/>
+      </w:pPr>
+      <w:r>
+        <w:t>jj</w:t>
+      </w:r>
+      <w:r>
+        <w:t>Contention Tests</w:t>
+      </w:r>
+    </w:p>
+    <w:p>
+      <w:r>
+        <w:t xml:space="preserve">Run two N-N POSIX I/O tests that produce the maximum write (and let </w:t>
+      </w:r>
+      <w:r>
+        <w:t>it</w:t>
+      </w:r>
+      <w:r>
+        <w:t xml:space="preserve"> do a read too) bandwidth at the same time. The sum of bandwidth achieved by the competing file system clients should approximately the same as when a single file system client has the file system dedicated to it.</w:t>
+      </w:r>
+    </w:p>
+    <w:p/>
+    <w:p>
+      <w:r>
+        <w:t xml:space="preserve">Create a </w:t>
+      </w:r>
+      <w:r>
+        <w:t xml:space="preserve">compressed </w:t>
+      </w:r>
+      <w:r>
+        <w:t>tar file</w:t>
+      </w:r>
+      <w:r>
+        <w:t xml:space="preserve"> (.tgz, created with tar cvfz)</w:t>
+      </w:r>
+      <w:r>
+        <w:t xml:space="preserve"> </w:t>
+      </w:r>
+      <w:r>
+        <w:t>that contains ~10,000 files totaling ~100 MB to be used in these tests.</w:t>
+      </w:r>
+    </w:p>
+    <w:p/>
+    <w:p>
+      <w:r>
+        <w:t>Time how long it takes to untar this file into a directory using tar xvfz.</w:t>
+      </w:r>
+    </w:p>
+    <w:p/>
+    <w:p>
+      <w:r>
+        <w:t>Time how long it takes to copy the file tree that was untarred, using cp -r.</w:t>
+      </w:r>
+    </w:p>
+    <w:p/>
+    <w:p>
+      <w:r>
+        <w:t>Time how long it takes to delete both file trees, using rm -rf.</w:t>
+      </w:r>
+    </w:p>
+    <w:p/>
+    <w:p>
+      <w:r>
+        <w:t xml:space="preserve">Run a N-N </w:t>
       </w:r>
       <w:r>
         <w:t xml:space="preserve">POSIX </w:t>
       </w:r>
       <w:r>
-        <w:t xml:space="preserve">I/O </w:t>
-      </w:r>
-      <w:r>
-        <w:t xml:space="preserve">tests on each file system </w:t>
-      </w:r>
-      <w:r>
-        <w:t xml:space="preserve">that showed the highest bandwidth and compare the </w:t>
-      </w:r>
-      <w:r>
-        <w:t xml:space="preserve">performance </w:t>
-      </w:r>
-      <w:r>
-        <w:t>of the empty and 70% full file system</w:t>
+        <w:t xml:space="preserve">I/O test that produces the maximum </w:t>
+      </w:r>
+      <w:r>
+        <w:t xml:space="preserve">write (and let it do a read too) </w:t>
+      </w:r>
+      <w:r>
+        <w:t>bandwidth. While this test is running, time how long it takes to untar the file (tar xvfz), copy the file tree (cp -r), and delete both file trees (rm -rf).</w:t>
+      </w:r>
+      <w:r>
+        <w:t xml:space="preserve"> The N-N </w:t>
+      </w:r>
+      <w:r>
+        <w:t xml:space="preserve">POSIX </w:t>
+      </w:r>
+      <w:r>
+        <w:t>I/O test shall run at near the maximum bandwidth expected. The interactive operations on the compressed tar file shall not take longer than 10x what they took when no N-N</w:t>
+      </w:r>
+      <w:r>
+        <w:t xml:space="preserve"> POSIX</w:t>
+      </w:r>
+      <w:r>
+        <w:t xml:space="preserve"> I/O test was running.</w:t>
+      </w:r>
+    </w:p>
+    <w:p>
+      <w:pPr>
+        <w:pStyle w:val="Heading2"/>
+      </w:pPr>
+      <w:r>
+        <w:t>Execution Instructions</w:t>
+      </w:r>
+    </w:p>
+    <w:p>
+      <w:pPr>
+        <w:pStyle w:val="ListParagraph"/>
+        <w:numPr>
+          <w:ilvl w:val="0"/>
+          <w:numId w:val="6"/>
+        </w:numPr>
+      </w:pPr>
+      <w:r>
+        <w:t xml:space="preserve">Run two </w:t>
+      </w:r>
+      <w:r>
+        <w:t xml:space="preserve">N-N POSIX I/O tests that produce the maximum write (and let </w:t>
+      </w:r>
+      <w:r>
+        <w:t>it</w:t>
+      </w:r>
+      <w:r>
+        <w:t xml:space="preserve"> do a read too) bandwidth at the same time. The sum of bandwidth achieved by the competing file system clients should approximately the same as when a single file system client has the file system dedicated to it</w:t>
+      </w:r>
+      <w:r>
+        <w:t xml:space="preserve">. </w:t>
+      </w:r>
+      <w:r>
+        <w:br/>
+      </w:r>
+      <w:r>
+        <w:br/>
+        <w:t>% ./</w:t>
+      </w:r>
+      <w:r>
+        <w:t>run_expr.py -w 3600 -d list -M '-j oe -V' -p 1 -c</w:t>
+      </w:r>
+      <w:r>
+        <w:t xml:space="preserve"> </w:t>
+      </w:r>
+      <w:r>
+        <w:t>experiments/ior_cray_optimal</w:t>
+      </w:r>
+      <w:r>
+        <w:t>_possixio</w:t>
+      </w:r>
+      <w:r>
+        <w:t>.py</w:t>
+      </w:r>
+      <w:r>
+        <w:br/>
+        <w:t>% ./run_expr.py -w 3600 -d list -M '-j oe -V' -p 1 -c</w:t>
+      </w:r>
+      <w:r>
+        <w:t xml:space="preserve"> </w:t>
+      </w:r>
+      <w:r>
+        <w:t>experiments/ior_cray_optimal</w:t>
+      </w:r>
+      <w:r>
+        <w:t>_posixio</w:t>
+      </w:r>
+      <w:r>
+        <w:t>.py</w:t>
+      </w:r>
+      <w:r>
+        <w:br/>
+      </w:r>
+    </w:p>
+    <w:p>
+      <w:pPr>
+        <w:pStyle w:val="ListParagraph"/>
+        <w:numPr>
+          <w:ilvl w:val="0"/>
+          <w:numId w:val="6"/>
+        </w:numPr>
+      </w:pPr>
+      <w:r>
+        <w:t>Set your current working directory to the parallel file system in a directory on the same volume where the IOR program will write its output and then read it back in.</w:t>
+      </w:r>
+      <w:r>
+        <w:br/>
+      </w:r>
+      <w:r>
+        <w:br/>
+        <w:t>% cd &lt;path-to-pfs&gt;/interactive</w:t>
+      </w:r>
+      <w:r>
+        <w:br/>
+      </w:r>
+    </w:p>
+    <w:p>
+      <w:pPr>
+        <w:pStyle w:val="ListParagraph"/>
+        <w:numPr>
+          <w:ilvl w:val="0"/>
+          <w:numId w:val="6"/>
+        </w:numPr>
+      </w:pPr>
+      <w:r>
+        <w:t>Gather data on the performance of interactive file system operations before anything else is running. The tar file used should be ~300 MB in size and have ~15,000 files. The sequence is:</w:t>
+      </w:r>
+      <w:r>
+        <w:br/>
+      </w:r>
+      <w:r>
+        <w:br/>
+        <w:t>% time tar xvfz &lt;tarball&gt;.tgz</w:t>
+      </w:r>
+      <w:r>
+        <w:br/>
+        <w:t>% time cp –r &lt;tarball-dir&gt; &lt;tarball-dir&gt;_dup</w:t>
+      </w:r>
+      <w:r>
+        <w:br/>
+        <w:t>% time rm –rf &lt;tarball-dir&gt; &lt;tarball-dir&gt;_dup</w:t>
+      </w:r>
+      <w:r>
+        <w:br/>
+      </w:r>
+    </w:p>
+    <w:p>
+      <w:pPr>
+        <w:pStyle w:val="ListParagraph"/>
+        <w:numPr>
+          <w:ilvl w:val="0"/>
+          <w:numId w:val="6"/>
+        </w:numPr>
+      </w:pPr>
+      <w:r>
+        <w:t xml:space="preserve">Run one </w:t>
+      </w:r>
+      <w:r>
+        <w:t xml:space="preserve">N-N POSIX I/O test that produces the maximum write (and let </w:t>
+      </w:r>
+      <w:r>
+        <w:t>it</w:t>
+      </w:r>
+      <w:r>
+        <w:t xml:space="preserve"> do a read too) bandwidth</w:t>
       </w:r>
       <w:r>
         <w:t>.</w:t>
       </w:r>
-    </w:p>
-    <w:p>
-      <w:pPr>
-        <w:pStyle w:val="Heading2"/>
-      </w:pPr>
-      <w:r>
-        <w:t>Execution Instructions</w:t>
-      </w:r>
-    </w:p>
-    <w:p>
-      <w:r>
-        <w:t>The first order of business is to find the N-N POSIX I/O configuration that yields the maximum write and read bandwidths</w:t>
-      </w:r>
-      <w:r>
-        <w:t xml:space="preserve"> on each file system</w:t>
-      </w:r>
-      <w:r>
-        <w:t>. To do this, use the Experiment Management framework to execute Python scripts. One script sweeps from one to sixteen writers</w:t>
-      </w:r>
-      <w:r>
-        <w:t>/readers</w:t>
-      </w:r>
-      <w:r>
-        <w:t xml:space="preserve"> per OST and one writer</w:t>
-      </w:r>
-      <w:r>
-        <w:t>/reader</w:t>
-      </w:r>
-      <w:r>
-        <w:t xml:space="preserve"> per node. The other does the same sweep, but with two writers</w:t>
-      </w:r>
-      <w:r>
-        <w:t>/readers</w:t>
-      </w:r>
-      <w:r>
-        <w:t xml:space="preserve"> per node.</w:t>
-      </w:r>
-    </w:p>
-    <w:p/>
-    <w:p>
-      <w:r>
-        <w:t>% .</w:t>
-      </w:r>
-      <w:r>
-        <w:t>/run_expr.py -w 3600 -d list -M '-j oe -V' -p 1 -c experiments/ior_cray_optimal_wr_sweep_1ppn</w:t>
-      </w:r>
-      <w:r>
-        <w:t>_fs_1</w:t>
-      </w:r>
-      <w:r>
-        <w:t>.py</w:t>
-      </w:r>
-    </w:p>
-    <w:p/>
-    <w:p>
-      <w:r>
-        <w:t>% ./run_expr.py -w 3600 -d list -M '-j oe -V' -p 1 -c experiments/ior_cray_optimal_wr_sweep_1ppn_fs_2.py</w:t>
-      </w:r>
-    </w:p>
-    <w:p/>
-    <w:p>
-      <w:r>
-        <w:t>% ./run_expr.py -w 3600 -d list -M '-j oe -V' -p 1 -c experiments/ior_cray_optimal_rd_sweep_1ppn</w:t>
-      </w:r>
-      <w:r>
-        <w:t>_fs_1</w:t>
-      </w:r>
-      <w:r>
-        <w:t>.py</w:t>
-      </w:r>
-    </w:p>
-    <w:p/>
-    <w:p>
-      <w:r>
-        <w:t>% ./run_expr.py -w 3600 -d list -M '-j oe -V' -p 1 -c experiments/ior_cray_optimal_rd_sweep_1ppn_fs_2.py</w:t>
-      </w:r>
-    </w:p>
-    <w:p/>
-    <w:p>
-      <w:r>
-        <w:t xml:space="preserve">% </w:t>
-      </w:r>
-      <w:r>
-        <w:t>./run_expr.py -w 3600 -d list -M '-j oe -V' -p 2 -c experiments/ior_cray_optimal_wr_sweep_2ppn</w:t>
-      </w:r>
-      <w:r>
-        <w:t>_fs_1</w:t>
-      </w:r>
-      <w:r>
-        <w:t>.py</w:t>
-      </w:r>
-    </w:p>
-    <w:p/>
-    <w:p>
-      <w:r>
-        <w:t>% ./run_expr.py -w 3600 -d list -M '-j oe -V' -p 2 -c experiments/ior_cray_optimal_wr_sweep_2ppn_fs_2.py</w:t>
-      </w:r>
-    </w:p>
-    <w:p/>
-    <w:p>
-      <w:r>
-        <w:t>% ./run_expr.py -w 3600 -d list -M '-j oe -V' -p 2 -c experiments/ior_cray_optimal_rd_sweep_2ppn</w:t>
-      </w:r>
-      <w:r>
-        <w:t>_fs_1</w:t>
-      </w:r>
-      <w:r>
-        <w:t>.py</w:t>
-      </w:r>
-    </w:p>
-    <w:p/>
-    <w:p>
-      <w:r>
-        <w:t>% ./run_expr.py -w 3600 -d list -M '-j oe -V' -p 2 -c experiments/ior_cray_optimal_rd_sweep_2ppn_fs_2.py</w:t>
-      </w:r>
-    </w:p>
-    <w:p/>
-    <w:p>
-      <w:r>
-        <w:t>Add up the m</w:t>
-      </w:r>
-      <w:r>
-        <w:t>a</w:t>
-      </w:r>
-      <w:r>
-        <w:t>ximum read and write bandwidths</w:t>
-      </w:r>
-      <w:r>
-        <w:t xml:space="preserve"> found above and verify that it is approximately 1.5 GiB/s.</w:t>
-      </w:r>
-    </w:p>
-    <w:p/>
-    <w:p>
-      <w:r>
-        <w:t>After the maximum write an</w:t>
-      </w:r>
-      <w:r>
-        <w:t>d read bandwidths are found, run</w:t>
-      </w:r>
-      <w:r>
-        <w:t xml:space="preserve"> concurrent jo</w:t>
-      </w:r>
-      <w:r>
-        <w:t>bs on each file system and verif</w:t>
-      </w:r>
-      <w:r>
-        <w:t xml:space="preserve">y that the results of both tests </w:t>
-      </w:r>
-      <w:r>
-        <w:t>add up to the netwo</w:t>
-      </w:r>
-      <w:r>
-        <w:t>rk limitation of 881.2 GiB/sec.</w:t>
-      </w:r>
-      <w:r>
-        <w:t xml:space="preserve"> The resulting bandwidth should be split evenly across both file systems.</w:t>
-      </w:r>
-    </w:p>
-    <w:p/>
-    <w:p>
-      <w:r>
-        <w:t xml:space="preserve">Using the parameters from the </w:t>
-      </w:r>
-      <w:r>
-        <w:t>maximum wri</w:t>
-      </w:r>
-      <w:r>
-        <w:t>te and read bandwidths</w:t>
-      </w:r>
-      <w:r>
-        <w:t>,</w:t>
-      </w:r>
-      <w:r>
-        <w:t xml:space="preserve"> run non-concurrent </w:t>
-      </w:r>
-      <w:r>
-        <w:t xml:space="preserve">jobs on each file system </w:t>
-      </w:r>
-      <w:r>
-        <w:t>that write</w:t>
+      <w:r>
+        <w:br/>
+      </w:r>
+      <w:r>
+        <w:br/>
+      </w:r>
+      <w:r>
+        <w:t>% ./run_expr.py -w 3600 -d list -M '-j oe -V' -p 1 -c</w:t>
       </w:r>
       <w:r>
         <w:t xml:space="preserve"> </w:t>
       </w:r>
       <w:r>
-        <w:t>0.8 PB (</w:t>
-      </w:r>
-      <w:r>
-        <w:t>1.6 PB</w:t>
-      </w:r>
-      <w:r>
-        <w:t xml:space="preserve"> total)</w:t>
-      </w:r>
-      <w:r>
-        <w:t xml:space="preserve"> and verify it finishes in less than 20 minutes.</w:t>
-      </w:r>
-    </w:p>
-    <w:p/>
-    <w:p>
-      <w:r>
-        <w:t>Finally,</w:t>
-      </w:r>
-      <w:r>
-        <w:t xml:space="preserve"> have the ART run jobs to fill the file system to 70% full. Run just the configurations that yielded the highest write and read bandwidths to compare the </w:t>
-      </w:r>
-      <w:r>
-        <w:t xml:space="preserve">performance </w:t>
-      </w:r>
-      <w:r>
-        <w:t>of the empty versus 70% full file system.</w:t>
+        <w:t>experiments/ior_cray_optimal.py</w:t>
+      </w:r>
+      <w:r>
+        <w:br/>
+      </w:r>
+    </w:p>
+    <w:p>
+      <w:pPr>
+        <w:pStyle w:val="ListParagraph"/>
+        <w:numPr>
+          <w:ilvl w:val="0"/>
+          <w:numId w:val="6"/>
+        </w:numPr>
+      </w:pPr>
+      <w:r>
+        <w:t>Wait for IOR to indicate that it is writing the files. Repeat the sequence outlined in #3.</w:t>
+      </w:r>
+    </w:p>
+    <w:p>
+      <w:pPr>
+        <w:pStyle w:val="ListParagraph"/>
+        <w:numPr>
+          <w:ilvl w:val="0"/>
+          <w:numId w:val="6"/>
+        </w:numPr>
+      </w:pPr>
+      <w:r>
+        <w:t>Wait for IOR to indicate that it is reading the files. Repeat the sequence outlined in #3.</w:t>
       </w:r>
     </w:p>
     <w:p>
@@ -1181,784 +2243,49 @@
         <w:pStyle w:val="Heading1"/>
       </w:pPr>
       <w:r>
-        <w:t xml:space="preserve">Section 3.4.4: </w:t>
-      </w:r>
-      <w:r>
-        <w:t xml:space="preserve">Metadata &amp; </w:t>
-      </w:r>
-      <w:r>
-        <w:t>Interactive Response</w:t>
+        <w:t xml:space="preserve">Section 3.4.5: POSIX/IO Versus </w:t>
+      </w:r>
+      <w:r>
+        <w:t>MPI/IO Performance</w:t>
       </w:r>
     </w:p>
     <w:p>
       <w:pPr>
         <w:pStyle w:val="Heading2"/>
       </w:pPr>
-      <w:bookmarkStart w:id="3" w:name="_Ref213322295"/>
-      <w:bookmarkStart w:id="4" w:name="_Ref201733031"/>
       <w:r>
         <w:t>The Requirement</w:t>
       </w:r>
     </w:p>
-    <w:bookmarkEnd w:id="3"/>
-    <w:p>
-      <w:r>
-        <w:t>The PFS shall provide a robust, interactive environment for users. The time required to perform an insert, delete, enumerate, and retrieve file system object status within a single directory on login or file transfer service nodes shall be prompt and not be substantially impacted by unrelated applications running on the compute partition. Given a single directory with 1 million files</w:t>
-      </w:r>
-      <w:r>
-        <w:t xml:space="preserve"> (1,000,000)</w:t>
-      </w:r>
-      <w:r>
-        <w:t xml:space="preserve">, the Trinity file system </w:t>
-      </w:r>
-      <w:r>
-        <w:t>shall</w:t>
-      </w:r>
-      <w:r>
-        <w:t>:</w:t>
-      </w:r>
-    </w:p>
-    <w:p>
-      <w:pPr>
-        <w:pStyle w:val="ListParagraph"/>
-        <w:numPr>
-          <w:ilvl w:val="0"/>
-          <w:numId w:val="2"/>
-        </w:numPr>
-      </w:pPr>
-      <w:r>
-        <w:t>Insert one million</w:t>
-      </w:r>
-      <w:r>
-        <w:t xml:space="preserve"> objects </w:t>
-      </w:r>
-      <w:r>
-        <w:t>in 6 seconds.</w:t>
-      </w:r>
-    </w:p>
-    <w:p>
-      <w:pPr>
-        <w:pStyle w:val="ListParagraph"/>
-        <w:numPr>
-          <w:ilvl w:val="0"/>
-          <w:numId w:val="2"/>
-        </w:numPr>
-      </w:pPr>
-      <w:r>
-        <w:t>Delete one</w:t>
-      </w:r>
-      <w:r>
-        <w:t xml:space="preserve"> million objects </w:t>
-      </w:r>
-      <w:r>
-        <w:t>in 5 seconds.</w:t>
-      </w:r>
-    </w:p>
-    <w:p>
-      <w:pPr>
-        <w:pStyle w:val="ListParagraph"/>
-        <w:numPr>
-          <w:ilvl w:val="0"/>
-          <w:numId w:val="2"/>
-        </w:numPr>
-      </w:pPr>
-      <w:r>
-        <w:t xml:space="preserve">Enumerate </w:t>
-      </w:r>
-      <w:r>
-        <w:t xml:space="preserve">and retrieve </w:t>
-      </w:r>
-      <w:r>
-        <w:t>one million objects</w:t>
-      </w:r>
-      <w:r>
-        <w:t xml:space="preserve"> in 4 seconds</w:t>
+    <w:p>
+      <w:r>
+        <w:t xml:space="preserve">The system shall provide POSIX I/O and MPI-2 I/O functionality that is tightly integrated with file system software to provide high performance small and large block I/O and for single and shared files. MPI I/O shared file performance shall achieve 80% of POSIX </w:t>
+      </w:r>
+      <w:r>
+        <w:t xml:space="preserve">I/O performance using a single </w:t>
+      </w:r>
+      <w:r>
+        <w:t>file</w:t>
+      </w:r>
+      <w:r>
+        <w:t xml:space="preserve"> </w:t>
+      </w:r>
+      <w:r>
+        <w:t>per</w:t>
+      </w:r>
+      <w:r>
+        <w:t xml:space="preserve"> </w:t>
+      </w:r>
+      <w:r>
+        <w:t>processor</w:t>
+      </w:r>
+      <w:r>
+        <w:t xml:space="preserve"> at full system bandwidth</w:t>
       </w:r>
       <w:r>
         <w:t>.</w:t>
       </w:r>
-    </w:p>
-    <w:p>
-      <w:pPr>
-        <w:pStyle w:val="Heading2"/>
-      </w:pPr>
-      <w:r>
-        <w:t>The Test Plan</w:t>
-      </w:r>
-    </w:p>
-    <w:p>
-      <w:r>
-        <w:t>This requirement has two parts: metadata and interactive response time. These two parts will be tested separately.</w:t>
-      </w:r>
-      <w:r>
-        <w:t xml:space="preserve"> </w:t>
-      </w:r>
-      <w:r>
-        <w:t>The file system is actually comprised of two, equally sized file systems tha</w:t>
-      </w:r>
-      <w:r>
-        <w:t xml:space="preserve">t share the same LNET routers. </w:t>
-      </w:r>
-      <w:r>
-        <w:t>For this reason, the plan will state running tes</w:t>
-      </w:r>
-      <w:r>
-        <w:t>ts on each file systems concurrently with each test creating 500,000 files (one million total).</w:t>
-      </w:r>
-    </w:p>
-    <w:p>
-      <w:pPr>
-        <w:pStyle w:val="Heading3"/>
-      </w:pPr>
-      <w:r>
-        <w:t>Metadata</w:t>
-      </w:r>
-      <w:r>
-        <w:t xml:space="preserve"> Tests</w:t>
-      </w:r>
-    </w:p>
-    <w:p>
-      <w:r>
-        <w:t>Run a scaling study of file creation and deletion tests where each CPU core crea</w:t>
-      </w:r>
-      <w:r>
-        <w:t>tes and deletes its share of 500,000</w:t>
-      </w:r>
-      <w:r>
-        <w:t xml:space="preserve"> files and </w:t>
-      </w:r>
-      <w:r>
-        <w:t>each CPU core creates and deleted files in its own directories. These directories are evenly spread amongst the MDTs (DNE Phase 1 configuration)</w:t>
-      </w:r>
-      <w:r>
-        <w:t>.</w:t>
-      </w:r>
-      <w:r>
-        <w:t xml:space="preserve"> </w:t>
-      </w:r>
-      <w:r>
-        <w:t>Do this on each file system independently.</w:t>
-      </w:r>
-    </w:p>
-    <w:p/>
-    <w:p>
-      <w:r>
-        <w:t>Run a scaling study of file creation and deletion tests where each CPU core crea</w:t>
-      </w:r>
-      <w:r>
-        <w:t>tes and deletes its share of 500,000</w:t>
-      </w:r>
-      <w:r>
-        <w:t xml:space="preserve"> files and each CPU core creates and deletes files in </w:t>
-      </w:r>
-      <w:r>
-        <w:t>a single</w:t>
-      </w:r>
-      <w:r>
-        <w:t xml:space="preserve"> directory.</w:t>
-      </w:r>
-      <w:r>
-        <w:t xml:space="preserve"> </w:t>
-      </w:r>
-      <w:r>
-        <w:t>Do this on each file system independently.</w:t>
-      </w:r>
-    </w:p>
-    <w:p/>
-    <w:p>
-      <w:r>
-        <w:t>Run a scaling study of file creation and deletion tests where each CPU core creates and deletes the same file.</w:t>
-      </w:r>
-      <w:r>
-        <w:t xml:space="preserve"> </w:t>
-      </w:r>
-      <w:r>
-        <w:t>Do this on each file system independently.</w:t>
-      </w:r>
-    </w:p>
-    <w:p>
-      <w:pPr>
-        <w:pStyle w:val="Heading2"/>
-      </w:pPr>
-      <w:r>
-        <w:t>Execution Instructions</w:t>
-      </w:r>
-    </w:p>
-    <w:p>
-      <w:r>
-        <w:t>The metadata performance will be assessed over the scale of 1 (one) to maximum number of processors.</w:t>
-      </w:r>
-    </w:p>
-    <w:p/>
-    <w:p>
-      <w:r>
-        <w:t xml:space="preserve">When running mdtest one specifies the number of files each process will create and not the total number of files to create. </w:t>
-      </w:r>
-    </w:p>
-    <w:p/>
-    <w:p>
-      <w:r>
-        <w:t>The exact invocation of the code depends on one’s MPI implementation. To</w:t>
-      </w:r>
-      <w:r>
-        <w:t xml:space="preserve"> test create/stat/remove 500,000</w:t>
-      </w:r>
-      <w:r>
-        <w:t xml:space="preserve"> files where each process does its share of the files in its </w:t>
-      </w:r>
-      <w:r>
-        <w:t>own directory</w:t>
-      </w:r>
-      <w:r>
-        <w:t xml:space="preserve"> (DNE Phase 1 configuration)</w:t>
-      </w:r>
-      <w:r>
-        <w:t>, run this command concurrently on each file system.</w:t>
-      </w:r>
-    </w:p>
-    <w:p/>
-    <w:p>
-      <w:r>
-        <w:t>aprun –n &lt;#pes&gt; -N &lt;#pes-per-node&gt; ./</w:t>
-      </w:r>
-      <w:r>
-        <w:t>mdtest -n &lt;500</w:t>
-      </w:r>
-      <w:r>
-        <w:t>000</w:t>
-      </w:r>
-      <w:r>
-        <w:t>/#</w:t>
-      </w:r>
-      <w:r>
-        <w:t>pes</w:t>
-      </w:r>
-      <w:r>
-        <w:t xml:space="preserve">&gt; -d </w:t>
-      </w:r>
-      <w:r>
-        <w:t>&lt;path-to-pfs&gt;/&lt;nn_unique-dir&gt;</w:t>
-      </w:r>
-      <w:r>
-        <w:t xml:space="preserve"> -F </w:t>
-      </w:r>
-      <w:r>
-        <w:t xml:space="preserve">-C -T -r </w:t>
-      </w:r>
-      <w:r>
-        <w:t xml:space="preserve">-N </w:t>
-      </w:r>
-      <w:r>
-        <w:t>&lt;#pes-per-node&gt;</w:t>
-      </w:r>
-      <w:r>
-        <w:t xml:space="preserve"> -M </w:t>
-      </w:r>
-      <w:bookmarkStart w:id="5" w:name="_GoBack"/>
       <w:bookmarkEnd w:id="5"/>
-      <w:r>
-        <w:t>-u</w:t>
-      </w:r>
-    </w:p>
-    <w:p/>
-    <w:p>
-      <w:r>
-        <w:t xml:space="preserve">Verify that the performance of both tests meet the 1000000 </w:t>
-      </w:r>
-      <w:r>
-        <w:t xml:space="preserve">(1 </w:t>
-      </w:r>
-      <w:r>
-        <w:t>million</w:t>
-      </w:r>
-      <w:r>
-        <w:t>)</w:t>
-      </w:r>
-      <w:r>
-        <w:t xml:space="preserve"> file creates in 6 seconds, enumeration and </w:t>
-      </w:r>
-      <w:r>
-        <w:t>retrieval</w:t>
-      </w:r>
-      <w:r>
-        <w:t xml:space="preserve"> in 4 seconds, and file deletes in 5 seconds.</w:t>
-      </w:r>
-    </w:p>
-    <w:p/>
-    <w:p>
-      <w:r>
-        <w:t>The exact invocation of the code depends on one’s MPI implementation. To t</w:t>
-      </w:r>
-      <w:r>
-        <w:t>est create/stat/remove 500,000</w:t>
-      </w:r>
-      <w:r>
-        <w:t xml:space="preserve"> files where each process does it</w:t>
-      </w:r>
-      <w:r>
-        <w:t xml:space="preserve">s share of the files in </w:t>
-      </w:r>
-      <w:r>
-        <w:t>a single directory</w:t>
-      </w:r>
-      <w:r>
-        <w:t xml:space="preserve">, run this command concurrently on each file system.  </w:t>
-      </w:r>
-    </w:p>
-    <w:p/>
-    <w:p>
-      <w:r>
-        <w:t>aprun –n &lt;#pes&gt; -N &lt;#pes-per-node&gt; ./</w:t>
-      </w:r>
-      <w:r>
-        <w:t>mdtest -n &lt;</w:t>
-      </w:r>
-      <w:r>
-        <w:t>500000</w:t>
-      </w:r>
-      <w:r>
-        <w:t>/#</w:t>
-      </w:r>
-      <w:r>
-        <w:t>pes</w:t>
-      </w:r>
-      <w:r>
-        <w:t xml:space="preserve">&gt; -d </w:t>
-      </w:r>
-      <w:r>
-        <w:t>&lt;path-to-pfs&gt;/&lt;nn_shared-dir&gt;</w:t>
-      </w:r>
-      <w:r>
-        <w:t xml:space="preserve"> -F</w:t>
-      </w:r>
-      <w:r>
-        <w:t xml:space="preserve"> -C -T -r</w:t>
-      </w:r>
-      <w:r>
-        <w:t xml:space="preserve"> -N</w:t>
-      </w:r>
-    </w:p>
-    <w:p>
-      <w:pPr>
-        <w:rPr>
-          <w:rFonts w:ascii="Courier" w:hAnsi="Courier"/>
-          <w:sz w:val="20"/>
-          <w:szCs w:val="20"/>
-        </w:rPr>
-      </w:pPr>
-    </w:p>
-    <w:p>
-      <w:r>
-        <w:t xml:space="preserve">Record the performance of both tests. We do not expect this test to </w:t>
-      </w:r>
-      <w:r>
-        <w:t>meet the 1000000</w:t>
-      </w:r>
-      <w:r>
-        <w:t xml:space="preserve"> (1</w:t>
-      </w:r>
-      <w:r>
-        <w:t xml:space="preserve"> million</w:t>
-      </w:r>
-      <w:r>
-        <w:t>)</w:t>
-      </w:r>
-      <w:r>
-        <w:t xml:space="preserve"> file creates in 6 seconds, enumeration and </w:t>
-      </w:r>
-      <w:r>
-        <w:t>retrieval</w:t>
-      </w:r>
-      <w:r>
-        <w:t xml:space="preserve"> in 4 seconds, and file deletes in 5 seconds.</w:t>
-      </w:r>
-    </w:p>
-    <w:p>
-      <w:pPr>
-        <w:rPr>
-          <w:rFonts w:ascii="Courier" w:hAnsi="Courier"/>
-          <w:sz w:val="20"/>
-          <w:szCs w:val="20"/>
-        </w:rPr>
-      </w:pPr>
-    </w:p>
-    <w:p>
-      <w:r>
-        <w:t>The exact invocation of the code depends on one’s MPI implementation. To test create/stat/remove 1 file where each process does the operations on the same file in the same directory, run this command:</w:t>
-      </w:r>
-    </w:p>
-    <w:p/>
-    <w:p>
-      <w:r>
-        <w:t>aprun –n &lt;#pes&gt; -N &lt;#pes-per-node&gt; ./</w:t>
-      </w:r>
-      <w:r>
-        <w:t xml:space="preserve">mdtest </w:t>
-      </w:r>
-      <w:r>
-        <w:t xml:space="preserve">-S -C -T -r </w:t>
-      </w:r>
-      <w:r>
-        <w:t xml:space="preserve">-n </w:t>
-      </w:r>
-      <w:r>
-        <w:t>1</w:t>
-      </w:r>
-      <w:r>
-        <w:t xml:space="preserve"> -d </w:t>
-      </w:r>
-      <w:r>
-        <w:t>&lt;path-to-pfs&gt;/&lt;n1_shared-dir&gt;</w:t>
-      </w:r>
-      <w:r>
-        <w:t xml:space="preserve"> -F</w:t>
-      </w:r>
-    </w:p>
-    <w:p>
-      <w:pPr>
-        <w:pStyle w:val="Heading3"/>
-      </w:pPr>
-      <w:r>
-        <w:t>Contention Tests</w:t>
-      </w:r>
-    </w:p>
-    <w:p>
-      <w:r>
-        <w:t xml:space="preserve">Run two N-N POSIX I/O tests that produce the maximum write (and let </w:t>
-      </w:r>
-      <w:r>
-        <w:t>it</w:t>
-      </w:r>
-      <w:r>
-        <w:t xml:space="preserve"> do a read too) bandwidth at the same time. The sum of bandwidth achieved by the competing file system clients should approximately the same as when a single file system client has the file system dedicated to it.</w:t>
-      </w:r>
-    </w:p>
-    <w:p/>
-    <w:p>
-      <w:r>
-        <w:t xml:space="preserve">Create a </w:t>
-      </w:r>
-      <w:r>
-        <w:t xml:space="preserve">compressed </w:t>
-      </w:r>
-      <w:r>
-        <w:t>tar file</w:t>
-      </w:r>
-      <w:r>
-        <w:t xml:space="preserve"> (.tgz, created with tar cvfz)</w:t>
-      </w:r>
-      <w:r>
-        <w:t xml:space="preserve"> </w:t>
-      </w:r>
-      <w:r>
-        <w:t>that contains ~10,000 files totaling ~100 MB to be used in these tests.</w:t>
-      </w:r>
-    </w:p>
-    <w:p/>
-    <w:p>
-      <w:r>
-        <w:t>Time how long it takes to untar this file into a directory using tar xvfz.</w:t>
-      </w:r>
-    </w:p>
-    <w:p/>
-    <w:p>
-      <w:r>
-        <w:t>Time how long it takes to copy the file tree that was untarred, using cp -r.</w:t>
-      </w:r>
-    </w:p>
-    <w:p/>
-    <w:p>
-      <w:r>
-        <w:t>Time how long it takes to delete both file trees, using rm -rf.</w:t>
-      </w:r>
-    </w:p>
-    <w:p/>
-    <w:p>
-      <w:r>
-        <w:t xml:space="preserve">Run a N-N </w:t>
-      </w:r>
-      <w:r>
-        <w:t xml:space="preserve">POSIX </w:t>
-      </w:r>
-      <w:r>
-        <w:t xml:space="preserve">I/O test that produces the maximum </w:t>
-      </w:r>
-      <w:r>
-        <w:t xml:space="preserve">write (and let it do a read too) </w:t>
-      </w:r>
-      <w:r>
-        <w:t>bandwidth. While this test is running, time how long it takes to untar the file (tar xvfz), copy the file tree (cp -r), and delete both file trees (rm -rf).</w:t>
-      </w:r>
-      <w:r>
-        <w:t xml:space="preserve"> The N-N </w:t>
-      </w:r>
-      <w:r>
-        <w:t xml:space="preserve">POSIX </w:t>
-      </w:r>
-      <w:r>
-        <w:t>I/O test shall run at near the maximum bandwidth expected. The interactive operations on the compressed tar file shall not take longer than 10x what they took when no N-N</w:t>
-      </w:r>
-      <w:r>
-        <w:t xml:space="preserve"> POSIX</w:t>
-      </w:r>
-      <w:r>
-        <w:t xml:space="preserve"> I/O test was running.</w:t>
-      </w:r>
-    </w:p>
-    <w:p>
-      <w:pPr>
-        <w:pStyle w:val="Heading2"/>
-      </w:pPr>
-      <w:r>
-        <w:t>Execution Instructions</w:t>
-      </w:r>
-    </w:p>
-    <w:p>
-      <w:pPr>
-        <w:pStyle w:val="ListParagraph"/>
-        <w:numPr>
-          <w:ilvl w:val="0"/>
-          <w:numId w:val="6"/>
-        </w:numPr>
-      </w:pPr>
-      <w:r>
-        <w:t xml:space="preserve">Run two </w:t>
-      </w:r>
-      <w:r>
-        <w:t xml:space="preserve">N-N POSIX I/O tests that produce the maximum write (and let </w:t>
-      </w:r>
-      <w:r>
-        <w:t>it</w:t>
-      </w:r>
-      <w:r>
-        <w:t xml:space="preserve"> do a read too) bandwidth at the same time. The sum of bandwidth achieved by the competing file system clients should approximately the same as when a single file system client has the file system dedicated to it</w:t>
-      </w:r>
-      <w:r>
-        <w:t xml:space="preserve">. </w:t>
-      </w:r>
-      <w:r>
-        <w:br/>
-      </w:r>
-      <w:r>
-        <w:br/>
-        <w:t>% ./</w:t>
-      </w:r>
-      <w:r>
-        <w:t>run_expr.py -w 3600 -d list -M '-j oe -V' -p 1 -c</w:t>
-      </w:r>
-      <w:r>
-        <w:t xml:space="preserve"> </w:t>
-      </w:r>
-      <w:r>
-        <w:t>experiments/ior_cray_optimal</w:t>
-      </w:r>
-      <w:r>
-        <w:t>_possixio</w:t>
-      </w:r>
-      <w:r>
-        <w:t>.py</w:t>
-      </w:r>
-      <w:r>
-        <w:br/>
-        <w:t>% ./run_expr.py -w 3600 -d list -M '-j oe -V' -p 1 -c</w:t>
-      </w:r>
-      <w:r>
-        <w:t xml:space="preserve"> </w:t>
-      </w:r>
-      <w:r>
-        <w:t>experiments/ior_cray_optimal</w:t>
-      </w:r>
-      <w:r>
-        <w:t>_posixio</w:t>
-      </w:r>
-      <w:r>
-        <w:t>.py</w:t>
-      </w:r>
-      <w:r>
-        <w:br/>
-      </w:r>
-    </w:p>
-    <w:p>
-      <w:pPr>
-        <w:pStyle w:val="ListParagraph"/>
-        <w:numPr>
-          <w:ilvl w:val="0"/>
-          <w:numId w:val="6"/>
-        </w:numPr>
-      </w:pPr>
-      <w:r>
-        <w:t>Set your current working directory to the parallel file system in a directory on the same volume where the IOR program will write its output and then read it back in.</w:t>
-      </w:r>
-      <w:r>
-        <w:br/>
-      </w:r>
-      <w:r>
-        <w:br/>
-        <w:t>% cd &lt;path-to-pfs&gt;/interactive</w:t>
-      </w:r>
-      <w:r>
-        <w:br/>
-      </w:r>
-    </w:p>
-    <w:p>
-      <w:pPr>
-        <w:pStyle w:val="ListParagraph"/>
-        <w:numPr>
-          <w:ilvl w:val="0"/>
-          <w:numId w:val="6"/>
-        </w:numPr>
-      </w:pPr>
-      <w:r>
-        <w:t>Gather data on the performance of interactive file system operations before anything else is running. The tar file used should be ~300 MB in size and have ~15,000 files. The sequence is:</w:t>
-      </w:r>
-      <w:r>
-        <w:br/>
-      </w:r>
-      <w:r>
-        <w:br/>
-        <w:t>% time tar xvfz &lt;tarball&gt;.tgz</w:t>
-      </w:r>
-      <w:r>
-        <w:br/>
-        <w:t>% time cp –r &lt;tarball-dir&gt; &lt;tarball-dir&gt;_dup</w:t>
-      </w:r>
-      <w:r>
-        <w:br/>
-        <w:t>% time rm –rf &lt;tarball-dir&gt; &lt;tarball-dir&gt;_dup</w:t>
-      </w:r>
-      <w:r>
-        <w:br/>
-      </w:r>
-    </w:p>
-    <w:p>
-      <w:pPr>
-        <w:pStyle w:val="ListParagraph"/>
-        <w:numPr>
-          <w:ilvl w:val="0"/>
-          <w:numId w:val="6"/>
-        </w:numPr>
-      </w:pPr>
-      <w:r>
-        <w:t xml:space="preserve">Run one </w:t>
-      </w:r>
-      <w:r>
-        <w:t xml:space="preserve">N-N POSIX I/O test that produces the maximum write (and let </w:t>
-      </w:r>
-      <w:r>
-        <w:t>it</w:t>
-      </w:r>
-      <w:r>
-        <w:t xml:space="preserve"> do a read too) bandwidth</w:t>
-      </w:r>
-      <w:r>
-        <w:t>.</w:t>
-      </w:r>
-      <w:r>
-        <w:br/>
-      </w:r>
-      <w:r>
-        <w:br/>
-      </w:r>
-      <w:r>
-        <w:t>% ./run_expr.py -w 3600 -d list -M '-j oe -V' -p 1 -c</w:t>
-      </w:r>
-      <w:r>
-        <w:t xml:space="preserve"> </w:t>
-      </w:r>
-      <w:r>
-        <w:t>experiments/ior_cray_optimal.py</w:t>
-      </w:r>
-      <w:r>
-        <w:br/>
-      </w:r>
-    </w:p>
-    <w:p>
-      <w:pPr>
-        <w:pStyle w:val="ListParagraph"/>
-        <w:numPr>
-          <w:ilvl w:val="0"/>
-          <w:numId w:val="6"/>
-        </w:numPr>
-      </w:pPr>
-      <w:r>
-        <w:t>Wait for IOR to indicate that it is writing the files. Repeat the sequence outlined in #3.</w:t>
-      </w:r>
-    </w:p>
-    <w:p>
-      <w:pPr>
-        <w:pStyle w:val="ListParagraph"/>
-        <w:numPr>
-          <w:ilvl w:val="0"/>
-          <w:numId w:val="6"/>
-        </w:numPr>
-      </w:pPr>
-      <w:r>
-        <w:t>Wait for IOR to indicate that it is reading the files. Repeat the sequence outlined in #3.</w:t>
-      </w:r>
-    </w:p>
-    <w:p>
-      <w:pPr>
-        <w:rPr>
-          <w:rFonts w:asciiTheme="majorHAnsi" w:eastAsiaTheme="majorEastAsia" w:hAnsiTheme="majorHAnsi" w:cstheme="majorBidi"/>
-          <w:b/>
-          <w:bCs/>
-          <w:color w:val="345A8A" w:themeColor="accent1" w:themeShade="B5"/>
-          <w:sz w:val="32"/>
-          <w:szCs w:val="32"/>
-        </w:rPr>
-      </w:pPr>
-      <w:r>
-        <w:br w:type="page"/>
-      </w:r>
-    </w:p>
-    <w:p>
-      <w:pPr>
-        <w:pStyle w:val="Heading1"/>
-      </w:pPr>
-      <w:r>
-        <w:t xml:space="preserve">Section 3.4.5: POSIX/IO Versus </w:t>
-      </w:r>
-      <w:r>
-        <w:t>MPI/IO Performance</w:t>
-      </w:r>
-    </w:p>
-    <w:p>
-      <w:pPr>
-        <w:pStyle w:val="Heading2"/>
-      </w:pPr>
-      <w:r>
-        <w:t>The Requirement</w:t>
-      </w:r>
-    </w:p>
-    <w:p>
-      <w:r>
-        <w:t xml:space="preserve">The system shall provide POSIX I/O and MPI-2 I/O functionality that is tightly integrated with file system software to provide high performance small and large block I/O and for single and shared files. MPI I/O shared file performance shall achieve 80% of POSIX </w:t>
-      </w:r>
-      <w:r>
-        <w:t xml:space="preserve">I/O performance using a single </w:t>
-      </w:r>
-      <w:r>
-        <w:t>file</w:t>
-      </w:r>
-      <w:r>
-        <w:t xml:space="preserve"> </w:t>
-      </w:r>
-      <w:r>
-        <w:t>per</w:t>
-      </w:r>
-      <w:r>
-        <w:t xml:space="preserve"> </w:t>
-      </w:r>
-      <w:r>
-        <w:t>processor</w:t>
-      </w:r>
-      <w:r>
-        <w:t xml:space="preserve"> at full system bandwidth</w:t>
-      </w:r>
-      <w:r>
-        <w:t>.</w:t>
-      </w:r>
-      <w:bookmarkEnd w:id="4"/>
     </w:p>
     <w:p>
       <w:pPr>
@@ -2524,7 +2851,7 @@
       <w:ind w:right="360"/>
     </w:pPr>
     <w:r>
-      <w:t>7-Oct</w:t>
+      <w:t>2-Nov</w:t>
     </w:r>
     <w:r>
       <w:t>-2015</w:t>
@@ -3046,7 +3373,7 @@
         <w:ind w:left="1080" w:hanging="360"/>
       </w:pPr>
     </w:lvl>
-    <w:lvl w:ilvl="1" w:tplc="04090019" w:tentative="1">
+    <w:lvl w:ilvl="1" w:tplc="04090019">
       <w:start w:val="1"/>
       <w:numFmt w:val="lowerLetter"/>
       <w:lvlText w:val="%2."/>

</xml_diff>